<commit_message>
more work on methods
</commit_message>
<xml_diff>
--- a/artifacts/manuscript/methods_draft.docx
+++ b/artifacts/manuscript/methods_draft.docx
@@ -447,8 +447,12 @@
         </w:rPr>
         <w:t>). We generate binary snow masks from these data by applying a threshold of 10cm to the snow depth field.</w:t>
       </w:r>
-      <w:bookmarkStart w:id="0" w:name="_GoBack"/>
-      <w:bookmarkEnd w:id="0"/>
+      <w:r>
+        <w:rPr>
+          <w:rFonts w:ascii="Times New Roman" w:hAnsi="Times New Roman" w:cs="Times New Roman"/>
+        </w:rPr>
+        <w:t xml:space="preserve"> </w:t>
+      </w:r>
     </w:p>
     <w:p>
       <w:pPr>
@@ -1217,7 +1221,7 @@
         <w:rPr>
           <w:rFonts w:ascii="Times New Roman" w:hAnsi="Times New Roman" w:cs="Times New Roman"/>
         </w:rPr>
-        <w:instrText xml:space="preserve"> ADDIN ZOTERO_ITEM CSL_CITATION {"citationID":"3Q9askcg","properties":{"formattedCitation":"(Planet Labs, Inc., 2019)","plainCitation":"(Planet Labs, Inc., 2019)","noteIndex":0},"citationItems":[{"id":587,"uris":["http://zotero.org/users/5685662/items/XI3FQC4M"],"uri":["http://zotero.org/users/5685662/items/XI3FQC4M"],"itemData":{"id":587,"type":"report","title":"Planet Imagery Product Specifications","URL":"https://assets.planet.com/docs/Planet_Combined_Imagery_Product_Specs_letter_screen.pdf","author":[{"family":"Planet Labs, Inc.","given":""}],"accessed":{"date-parts":[["2020",1,10]]},"issued":{"date-parts":[["2019"]]}}}],"schema":"https://github.com/citation-style-language/schema/raw/master/csl-citation.json"} </w:instrText>
+        <w:instrText xml:space="preserve"> ADDIN ZOTERO_ITEM CSL_CITATION {"citationID":"3Q9askcg","properties":{"formattedCitation":"(Planet Labs, Inc., 2019a)","plainCitation":"(Planet Labs, Inc., 2019a)","noteIndex":0},"citationItems":[{"id":587,"uris":["http://zotero.org/users/5685662/items/XI3FQC4M"],"uri":["http://zotero.org/users/5685662/items/XI3FQC4M"],"itemData":{"id":587,"type":"report","title":"Planet Imagery Product Specifications","URL":"https://assets.planet.com/docs/Planet_Combined_Imagery_Product_Specs_letter_screen.pdf","author":[{"family":"Planet Labs, Inc.","given":""}],"accessed":{"date-parts":[["2020",1,10]]},"issued":{"date-parts":[["2019"]]}}}],"schema":"https://github.com/citation-style-language/schema/raw/master/csl-citation.json"} </w:instrText>
       </w:r>
       <w:r>
         <w:rPr>
@@ -1230,7 +1234,7 @@
           <w:rFonts w:ascii="Times New Roman" w:hAnsi="Times New Roman" w:cs="Times New Roman"/>
           <w:noProof/>
         </w:rPr>
-        <w:t>(Planet Labs, Inc., 2019)</w:t>
+        <w:t>(Planet Labs, Inc., 2019a)</w:t>
       </w:r>
       <w:r>
         <w:rPr>
@@ -1256,7 +1260,37 @@
         <w:rPr>
           <w:rFonts w:ascii="Times New Roman" w:hAnsi="Times New Roman" w:cs="Times New Roman"/>
         </w:rPr>
-        <w:t>For the purposes of this study we consider these instruments to be identical, and acquire data from each interchangeably.</w:t>
+        <w:t>For the purposes of this study we consider these instruments to be identical, and acquire data from each interchangeably</w:t>
+      </w:r>
+      <w:r>
+        <w:rPr>
+          <w:rFonts w:ascii="Times New Roman" w:hAnsi="Times New Roman" w:cs="Times New Roman"/>
+        </w:rPr>
+        <w:t xml:space="preserve">. This choice was motivated by our </w:t>
+      </w:r>
+      <w:r>
+        <w:rPr>
+          <w:rFonts w:ascii="Times New Roman" w:hAnsi="Times New Roman" w:cs="Times New Roman"/>
+        </w:rPr>
+        <w:t>intent</w:t>
+      </w:r>
+      <w:r>
+        <w:rPr>
+          <w:rFonts w:ascii="Times New Roman" w:hAnsi="Times New Roman" w:cs="Times New Roman"/>
+        </w:rPr>
+        <w:t xml:space="preserve"> to construct a method that can leverage the entire </w:t>
+      </w:r>
+      <w:r>
+        <w:rPr>
+          <w:rFonts w:ascii="Times New Roman" w:hAnsi="Times New Roman" w:cs="Times New Roman"/>
+        </w:rPr>
+        <w:t xml:space="preserve">temporal extent of the </w:t>
+      </w:r>
+      <w:r>
+        <w:rPr>
+          <w:rFonts w:ascii="Times New Roman" w:hAnsi="Times New Roman" w:cs="Times New Roman"/>
+        </w:rPr>
+        <w:t xml:space="preserve">Planet imagery catalog.  </w:t>
       </w:r>
     </w:p>
     <w:p>
@@ -1310,19 +1344,79 @@
         <w:rPr>
           <w:rFonts w:ascii="Times New Roman" w:hAnsi="Times New Roman" w:cs="Times New Roman"/>
         </w:rPr>
-        <w:t>” an orthorectified multispectral surface reflectance product. Planet’s atmospheric correction procedure converts top of atmosphere radiance (derived via coefficients from</w:t>
-      </w:r>
-      <w:r>
-        <w:rPr>
-          <w:rFonts w:ascii="Times New Roman" w:hAnsi="Times New Roman" w:cs="Times New Roman"/>
-        </w:rPr>
-        <w:t xml:space="preserve"> sensor</w:t>
-      </w:r>
-      <w:r>
-        <w:rPr>
-          <w:rFonts w:ascii="Times New Roman" w:hAnsi="Times New Roman" w:cs="Times New Roman"/>
-        </w:rPr>
-        <w:t xml:space="preserve"> darkfield and flat field corrections) to surface reflectance using near-real-time MODIS </w:t>
+        <w:t xml:space="preserve">” an orthorectified multispectral surface reflectance </w:t>
+      </w:r>
+      <w:r>
+        <w:rPr>
+          <w:rFonts w:ascii="Times New Roman" w:hAnsi="Times New Roman" w:cs="Times New Roman"/>
+        </w:rPr>
+        <w:t xml:space="preserve">data </w:t>
+      </w:r>
+      <w:r>
+        <w:rPr>
+          <w:rFonts w:ascii="Times New Roman" w:hAnsi="Times New Roman" w:cs="Times New Roman"/>
+        </w:rPr>
+        <w:t xml:space="preserve">product. Planet’s </w:t>
+      </w:r>
+      <w:r>
+        <w:rPr>
+          <w:rFonts w:ascii="Times New Roman" w:hAnsi="Times New Roman" w:cs="Times New Roman"/>
+        </w:rPr>
+        <w:t>data processing</w:t>
+      </w:r>
+      <w:r>
+        <w:rPr>
+          <w:rFonts w:ascii="Times New Roman" w:hAnsi="Times New Roman" w:cs="Times New Roman"/>
+        </w:rPr>
+        <w:t xml:space="preserve"> procedure converts top of atmosphere radiance (derived </w:t>
+      </w:r>
+      <w:r>
+        <w:rPr>
+          <w:rFonts w:ascii="Times New Roman" w:hAnsi="Times New Roman" w:cs="Times New Roman"/>
+        </w:rPr>
+        <w:t>by applying</w:t>
+      </w:r>
+      <w:r>
+        <w:rPr>
+          <w:rFonts w:ascii="Times New Roman" w:hAnsi="Times New Roman" w:cs="Times New Roman"/>
+        </w:rPr>
+        <w:t xml:space="preserve"> </w:t>
+      </w:r>
+      <w:r>
+        <w:rPr>
+          <w:rFonts w:ascii="Times New Roman" w:hAnsi="Times New Roman" w:cs="Times New Roman"/>
+        </w:rPr>
+        <w:t>sensor</w:t>
+      </w:r>
+      <w:r>
+        <w:rPr>
+          <w:rFonts w:ascii="Times New Roman" w:hAnsi="Times New Roman" w:cs="Times New Roman"/>
+        </w:rPr>
+        <w:t xml:space="preserve"> darkfield and flat field corrections</w:t>
+      </w:r>
+      <w:r>
+        <w:rPr>
+          <w:rFonts w:ascii="Times New Roman" w:hAnsi="Times New Roman" w:cs="Times New Roman"/>
+        </w:rPr>
+        <w:t xml:space="preserve"> to raw </w:t>
+      </w:r>
+      <w:r>
+        <w:rPr>
+          <w:rFonts w:ascii="Times New Roman" w:hAnsi="Times New Roman" w:cs="Times New Roman"/>
+        </w:rPr>
+        <w:t xml:space="preserve">image </w:t>
+      </w:r>
+      <w:r>
+        <w:rPr>
+          <w:rFonts w:ascii="Times New Roman" w:hAnsi="Times New Roman" w:cs="Times New Roman"/>
+        </w:rPr>
+        <w:t>sensor data</w:t>
+      </w:r>
+      <w:r>
+        <w:rPr>
+          <w:rFonts w:ascii="Times New Roman" w:hAnsi="Times New Roman" w:cs="Times New Roman"/>
+        </w:rPr>
+        <w:t xml:space="preserve">) to surface reflectance using near-real-time MODIS </w:t>
       </w:r>
       <w:r>
         <w:rPr>
@@ -1364,7 +1458,7 @@
         <w:rPr>
           <w:rFonts w:ascii="Times New Roman" w:hAnsi="Times New Roman" w:cs="Times New Roman"/>
         </w:rPr>
-        <w:instrText xml:space="preserve"> ADDIN ZOTERO_ITEM CSL_CITATION {"citationID":"0uiNyhzM","properties":{"formattedCitation":"(Kotchenova et al., 2008; Planet Labs, Inc., 2019)","plainCitation":"(Kotchenova et al., 2008; Planet Labs, Inc., 2019)","noteIndex":0},"citationItems":[{"id":589,"uris":["http://zotero.org/users/5685662/items/2AK276MG"],"uri":["http://zotero.org/users/5685662/items/2AK276MG"],"itemData":{"id":589,"type":"article-journal","container-title":"Applied Optics","DOI":"10.1364/AO.47.002215","ISSN":"0003-6935, 1539-4522","issue":"13","journalAbbreviation":"Appl. Opt.","language":"en","page":"2215","source":"DOI.org (Crossref)","title":"Radiative transfer codes for atmospheric correction and aerosol retrieval: intercomparison study","title-short":"Radiative transfer codes for atmospheric correction and aerosol retrieval","volume":"47","author":[{"family":"Kotchenova","given":"Svetlana Y."},{"family":"Vermote","given":"Eric F."},{"family":"Levy","given":"Robert"},{"family":"Lyapustin","given":"Alexei"}],"issued":{"date-parts":[["2008",5,1]]}}},{"id":587,"uris":["http://zotero.org/users/5685662/items/XI3FQC4M"],"uri":["http://zotero.org/users/5685662/items/XI3FQC4M"],"itemData":{"id":587,"type":"report","title":"Planet Imagery Product Specifications","URL":"https://assets.planet.com/docs/Planet_Combined_Imagery_Product_Specs_letter_screen.pdf","author":[{"family":"Planet Labs, Inc.","given":""}],"accessed":{"date-parts":[["2020",1,10]]},"issued":{"date-parts":[["2019"]]}}}],"schema":"https://github.com/citation-style-language/schema/raw/master/csl-citation.json"} </w:instrText>
+        <w:instrText xml:space="preserve"> ADDIN ZOTERO_ITEM CSL_CITATION {"citationID":"0uiNyhzM","properties":{"formattedCitation":"(Kotchenova et al., 2008; Planet Labs, Inc., 2019a)","plainCitation":"(Kotchenova et al., 2008; Planet Labs, Inc., 2019a)","noteIndex":0},"citationItems":[{"id":589,"uris":["http://zotero.org/users/5685662/items/2AK276MG"],"uri":["http://zotero.org/users/5685662/items/2AK276MG"],"itemData":{"id":589,"type":"article-journal","container-title":"Applied Optics","DOI":"10.1364/AO.47.002215","ISSN":"0003-6935, 1539-4522","issue":"13","journalAbbreviation":"Appl. Opt.","language":"en","page":"2215","source":"DOI.org (Crossref)","title":"Radiative transfer codes for atmospheric correction and aerosol retrieval: intercomparison study","title-short":"Radiative transfer codes for atmospheric correction and aerosol retrieval","volume":"47","author":[{"family":"Kotchenova","given":"Svetlana Y."},{"family":"Vermote","given":"Eric F."},{"family":"Levy","given":"Robert"},{"family":"Lyapustin","given":"Alexei"}],"issued":{"date-parts":[["2008",5,1]]}}},{"id":587,"uris":["http://zotero.org/users/5685662/items/XI3FQC4M"],"uri":["http://zotero.org/users/5685662/items/XI3FQC4M"],"itemData":{"id":587,"type":"report","title":"Planet Imagery Product Specifications","URL":"https://assets.planet.com/docs/Planet_Combined_Imagery_Product_Specs_letter_screen.pdf","author":[{"family":"Planet Labs, Inc.","given":""}],"accessed":{"date-parts":[["2020",1,10]]},"issued":{"date-parts":[["2019"]]}}}],"schema":"https://github.com/citation-style-language/schema/raw/master/csl-citation.json"} </w:instrText>
       </w:r>
       <w:r>
         <w:rPr>
@@ -1377,7 +1471,7 @@
           <w:rFonts w:ascii="Times New Roman" w:hAnsi="Times New Roman" w:cs="Times New Roman"/>
           <w:noProof/>
         </w:rPr>
-        <w:t>(Kotchenova et al., 2008; Planet Labs, Inc., 2019)</w:t>
+        <w:t>(Kotchenova et al., 2008; Planet Labs, Inc., 2019a)</w:t>
       </w:r>
       <w:r>
         <w:rPr>
@@ -1532,7 +1626,14 @@
         <w:rPr>
           <w:rFonts w:ascii="Times New Roman" w:hAnsi="Times New Roman" w:cs="Times New Roman"/>
         </w:rPr>
-        <w:t>Image candidates were manually inspected for relative cloud fraction</w:t>
+        <w:t xml:space="preserve">Image candidates were manually inspected for relative cloud </w:t>
+      </w:r>
+      <w:r>
+        <w:rPr>
+          <w:rFonts w:ascii="Times New Roman" w:hAnsi="Times New Roman" w:cs="Times New Roman"/>
+        </w:rPr>
+        <w:lastRenderedPageBreak/>
+        <w:t>fraction</w:t>
       </w:r>
       <w:r>
         <w:rPr>
@@ -1557,7 +1658,6 @@
         <w:rPr>
           <w:rFonts w:ascii="Times New Roman" w:hAnsi="Times New Roman" w:cs="Times New Roman"/>
         </w:rPr>
-        <w:lastRenderedPageBreak/>
         <w:t>porder</w:t>
       </w:r>
       <w:proofErr w:type="spellEnd"/>
@@ -1644,7 +1744,7 @@
         <w:rPr>
           <w:rFonts w:ascii="Times New Roman" w:hAnsi="Times New Roman" w:cs="Times New Roman"/>
         </w:rPr>
-        <w:instrText xml:space="preserve"> ADDIN ZOTERO_ITEM CSL_CITATION {"citationID":"kjFQJUMN","properties":{"formattedCitation":"(Planet Labs, Inc., 2019)","plainCitation":"(Planet Labs, Inc., 2019)","noteIndex":0},"citationItems":[{"id":594,"uris":["http://zotero.org/users/5685662/items/IHU9SFCC"],"uri":["http://zotero.org/users/5685662/items/IHU9SFCC"],"itemData":{"id":594,"type":"webpage","title":"Planet Developer Resource Center","URL":"https://developers.planet.com/docs/orders/","author":[{"family":"Planet Labs, Inc.","given":""}],"accessed":{"date-parts":[["2020",1,10]]},"issued":{"date-parts":[["2019"]]}}}],"schema":"https://github.com/citation-style-language/schema/raw/master/csl-citation.json"} </w:instrText>
+        <w:instrText xml:space="preserve"> ADDIN ZOTERO_ITEM CSL_CITATION {"citationID":"kjFQJUMN","properties":{"formattedCitation":"(Planet Labs, Inc., 2019b)","plainCitation":"(Planet Labs, Inc., 2019b)","noteIndex":0},"citationItems":[{"id":594,"uris":["http://zotero.org/users/5685662/items/IHU9SFCC"],"uri":["http://zotero.org/users/5685662/items/IHU9SFCC"],"itemData":{"id":594,"type":"webpage","title":"Planet Developer Resource Center","URL":"https://developers.planet.com/docs/orders/","author":[{"family":"Planet Labs, Inc.","given":""}],"accessed":{"date-parts":[["2020",1,10]]},"issued":{"date-parts":[["2019"]]}}}],"schema":"https://github.com/citation-style-language/schema/raw/master/csl-citation.json"} </w:instrText>
       </w:r>
       <w:r>
         <w:rPr>
@@ -1657,7 +1757,7 @@
           <w:rFonts w:ascii="Times New Roman" w:hAnsi="Times New Roman" w:cs="Times New Roman"/>
           <w:noProof/>
         </w:rPr>
-        <w:t>(Planet Labs, Inc., 2019)</w:t>
+        <w:t>(Planet Labs, Inc., 2019b)</w:t>
       </w:r>
       <w:r>
         <w:rPr>
@@ -1771,15 +1871,28 @@
         <w:spacing w:line="480" w:lineRule="auto"/>
         <w:rPr>
           <w:rFonts w:ascii="Times New Roman" w:hAnsi="Times New Roman" w:cs="Times New Roman"/>
+        </w:rPr>
+      </w:pPr>
+      <w:r>
+        <w:rPr>
+          <w:rFonts w:ascii="Times New Roman" w:hAnsi="Times New Roman" w:cs="Times New Roman"/>
+          <w:b/>
+        </w:rPr>
+        <w:t>X.X</w:t>
+      </w:r>
+      <w:r>
+        <w:rPr>
+          <w:rFonts w:ascii="Times New Roman" w:hAnsi="Times New Roman" w:cs="Times New Roman"/>
+          <w:b/>
+        </w:rPr>
+        <w:t xml:space="preserve">: </w:t>
+      </w:r>
+      <w:r>
+        <w:rPr>
+          <w:rFonts w:ascii="Times New Roman" w:hAnsi="Times New Roman" w:cs="Times New Roman"/>
           <w:u w:val="single"/>
         </w:rPr>
-      </w:pPr>
-      <w:r>
-        <w:rPr>
-          <w:rFonts w:ascii="Times New Roman" w:hAnsi="Times New Roman" w:cs="Times New Roman"/>
-          <w:u w:val="single"/>
-        </w:rPr>
-        <w:t>Imagery Processing</w:t>
+        <w:t>Machine Learning Methodology</w:t>
       </w:r>
     </w:p>
     <w:p>
@@ -1789,6 +1902,280 @@
           <w:rFonts w:ascii="Times New Roman" w:hAnsi="Times New Roman" w:cs="Times New Roman"/>
         </w:rPr>
       </w:pPr>
+      <w:r>
+        <w:rPr>
+          <w:rFonts w:ascii="Times New Roman" w:hAnsi="Times New Roman" w:cs="Times New Roman"/>
+        </w:rPr>
+        <w:t>“Ma</w:t>
+      </w:r>
+      <w:r>
+        <w:rPr>
+          <w:rFonts w:ascii="Times New Roman" w:hAnsi="Times New Roman" w:cs="Times New Roman"/>
+        </w:rPr>
+        <w:t xml:space="preserve">chine learning” </w:t>
+      </w:r>
+      <w:r>
+        <w:rPr>
+          <w:rFonts w:ascii="Times New Roman" w:hAnsi="Times New Roman" w:cs="Times New Roman"/>
+        </w:rPr>
+        <w:t>is a</w:t>
+      </w:r>
+      <w:r>
+        <w:rPr>
+          <w:rFonts w:ascii="Times New Roman" w:hAnsi="Times New Roman" w:cs="Times New Roman"/>
+        </w:rPr>
+        <w:t xml:space="preserve"> </w:t>
+      </w:r>
+      <w:r>
+        <w:rPr>
+          <w:rFonts w:ascii="Times New Roman" w:hAnsi="Times New Roman" w:cs="Times New Roman"/>
+        </w:rPr>
+        <w:t xml:space="preserve">set of </w:t>
+      </w:r>
+      <w:r>
+        <w:rPr>
+          <w:rFonts w:ascii="Times New Roman" w:hAnsi="Times New Roman" w:cs="Times New Roman"/>
+        </w:rPr>
+        <w:t>statistical technique</w:t>
+      </w:r>
+      <w:r>
+        <w:rPr>
+          <w:rFonts w:ascii="Times New Roman" w:hAnsi="Times New Roman" w:cs="Times New Roman"/>
+        </w:rPr>
+        <w:t>s</w:t>
+      </w:r>
+      <w:r>
+        <w:rPr>
+          <w:rFonts w:ascii="Times New Roman" w:hAnsi="Times New Roman" w:cs="Times New Roman"/>
+        </w:rPr>
+        <w:t xml:space="preserve"> to build predictive models</w:t>
+      </w:r>
+      <w:r>
+        <w:rPr>
+          <w:rFonts w:ascii="Times New Roman" w:hAnsi="Times New Roman" w:cs="Times New Roman"/>
+        </w:rPr>
+        <w:t xml:space="preserve"> </w:t>
+      </w:r>
+      <w:r>
+        <w:rPr>
+          <w:rFonts w:ascii="Times New Roman" w:hAnsi="Times New Roman" w:cs="Times New Roman"/>
+        </w:rPr>
+        <w:t xml:space="preserve">of </w:t>
+      </w:r>
+      <w:r>
+        <w:rPr>
+          <w:rFonts w:ascii="Times New Roman" w:hAnsi="Times New Roman" w:cs="Times New Roman"/>
+        </w:rPr>
+        <w:t>an</w:t>
+      </w:r>
+      <w:r>
+        <w:rPr>
+          <w:rFonts w:ascii="Times New Roman" w:hAnsi="Times New Roman" w:cs="Times New Roman"/>
+        </w:rPr>
+        <w:t xml:space="preserve"> outcome variable from data. Models are “trained” or “fit” to data by selecting a </w:t>
+      </w:r>
+      <w:r>
+        <w:rPr>
+          <w:rFonts w:ascii="Times New Roman" w:hAnsi="Times New Roman" w:cs="Times New Roman"/>
+        </w:rPr>
+        <w:t>“t</w:t>
+      </w:r>
+      <w:r>
+        <w:rPr>
+          <w:rFonts w:ascii="Times New Roman" w:hAnsi="Times New Roman" w:cs="Times New Roman"/>
+        </w:rPr>
+        <w:t>raining” subset of examples from the population of data</w:t>
+      </w:r>
+      <w:r>
+        <w:rPr>
+          <w:rFonts w:ascii="Times New Roman" w:hAnsi="Times New Roman" w:cs="Times New Roman"/>
+        </w:rPr>
+        <w:t xml:space="preserve">. These examples are used </w:t>
+      </w:r>
+      <w:r>
+        <w:rPr>
+          <w:rFonts w:ascii="Times New Roman" w:hAnsi="Times New Roman" w:cs="Times New Roman"/>
+        </w:rPr>
+        <w:t xml:space="preserve">to derive a predictive relationship with </w:t>
+      </w:r>
+      <w:r>
+        <w:rPr>
+          <w:rFonts w:ascii="Times New Roman" w:hAnsi="Times New Roman" w:cs="Times New Roman"/>
+        </w:rPr>
+        <w:t>the</w:t>
+      </w:r>
+      <w:r>
+        <w:rPr>
+          <w:rFonts w:ascii="Times New Roman" w:hAnsi="Times New Roman" w:cs="Times New Roman"/>
+        </w:rPr>
+        <w:t xml:space="preserve"> </w:t>
+      </w:r>
+      <w:r>
+        <w:rPr>
+          <w:rFonts w:ascii="Times New Roman" w:hAnsi="Times New Roman" w:cs="Times New Roman"/>
+        </w:rPr>
+        <w:t>response</w:t>
+      </w:r>
+      <w:r>
+        <w:rPr>
+          <w:rFonts w:ascii="Times New Roman" w:hAnsi="Times New Roman" w:cs="Times New Roman"/>
+        </w:rPr>
+        <w:t xml:space="preserve"> variable</w:t>
+      </w:r>
+      <w:r>
+        <w:rPr>
+          <w:rFonts w:ascii="Times New Roman" w:hAnsi="Times New Roman" w:cs="Times New Roman"/>
+        </w:rPr>
+        <w:t>, and e</w:t>
+      </w:r>
+      <w:commentRangeStart w:id="0"/>
+      <w:r>
+        <w:rPr>
+          <w:rFonts w:ascii="Times New Roman" w:hAnsi="Times New Roman" w:cs="Times New Roman"/>
+        </w:rPr>
+        <w:t xml:space="preserve">ach machine learning technique varies on the precise methodology used to derive this relationship. </w:t>
+      </w:r>
+      <w:commentRangeEnd w:id="0"/>
+      <w:r>
+        <w:rPr>
+          <w:rStyle w:val="CommentReference"/>
+        </w:rPr>
+        <w:commentReference w:id="0"/>
+      </w:r>
+      <w:r>
+        <w:rPr>
+          <w:rFonts w:ascii="Times New Roman" w:hAnsi="Times New Roman" w:cs="Times New Roman"/>
+        </w:rPr>
+        <w:t xml:space="preserve">Once fit, models are assessed for their ability to accurately predict </w:t>
+      </w:r>
+      <w:r>
+        <w:rPr>
+          <w:rFonts w:ascii="Times New Roman" w:hAnsi="Times New Roman" w:cs="Times New Roman"/>
+        </w:rPr>
+        <w:t>response</w:t>
+      </w:r>
+      <w:r>
+        <w:rPr>
+          <w:rFonts w:ascii="Times New Roman" w:hAnsi="Times New Roman" w:cs="Times New Roman"/>
+        </w:rPr>
+        <w:t xml:space="preserve"> variables given “unseen” samples of data</w:t>
+      </w:r>
+      <w:r>
+        <w:rPr>
+          <w:rFonts w:ascii="Times New Roman" w:hAnsi="Times New Roman" w:cs="Times New Roman"/>
+        </w:rPr>
+        <w:t xml:space="preserve"> (t</w:t>
+      </w:r>
+      <w:r>
+        <w:rPr>
+          <w:rFonts w:ascii="Times New Roman" w:hAnsi="Times New Roman" w:cs="Times New Roman"/>
+        </w:rPr>
+        <w:t>he “test” subset</w:t>
+      </w:r>
+      <w:r>
+        <w:rPr>
+          <w:rFonts w:ascii="Times New Roman" w:hAnsi="Times New Roman" w:cs="Times New Roman"/>
+        </w:rPr>
+        <w:t xml:space="preserve">) </w:t>
+      </w:r>
+      <w:r>
+        <w:rPr>
+          <w:rFonts w:ascii="Times New Roman" w:hAnsi="Times New Roman" w:cs="Times New Roman"/>
+        </w:rPr>
+        <w:t>which is disjoint from the training</w:t>
+      </w:r>
+      <w:r>
+        <w:rPr>
+          <w:rFonts w:ascii="Times New Roman" w:hAnsi="Times New Roman" w:cs="Times New Roman"/>
+        </w:rPr>
+        <w:t xml:space="preserve"> set</w:t>
+      </w:r>
+      <w:r>
+        <w:rPr>
+          <w:rFonts w:ascii="Times New Roman" w:hAnsi="Times New Roman" w:cs="Times New Roman"/>
+        </w:rPr>
+        <w:t xml:space="preserve">. In this study we </w:t>
+      </w:r>
+      <w:r>
+        <w:rPr>
+          <w:rFonts w:ascii="Times New Roman" w:hAnsi="Times New Roman" w:cs="Times New Roman"/>
+        </w:rPr>
+        <w:t>employed</w:t>
+      </w:r>
+      <w:r>
+        <w:rPr>
+          <w:rFonts w:ascii="Times New Roman" w:hAnsi="Times New Roman" w:cs="Times New Roman"/>
+        </w:rPr>
+        <w:t xml:space="preserve"> a “supervised learning” approach, wherein the presence of the </w:t>
+      </w:r>
+      <w:r>
+        <w:rPr>
+          <w:rFonts w:ascii="Times New Roman" w:hAnsi="Times New Roman" w:cs="Times New Roman"/>
+        </w:rPr>
+        <w:t xml:space="preserve">response </w:t>
+      </w:r>
+      <w:r>
+        <w:rPr>
+          <w:rFonts w:ascii="Times New Roman" w:hAnsi="Times New Roman" w:cs="Times New Roman"/>
+        </w:rPr>
+        <w:t>variable in the data (</w:t>
+      </w:r>
+      <w:r>
+        <w:rPr>
+          <w:rFonts w:ascii="Times New Roman" w:hAnsi="Times New Roman" w:cs="Times New Roman"/>
+        </w:rPr>
+        <w:t>known as a data “label”</w:t>
+      </w:r>
+      <w:r>
+        <w:rPr>
+          <w:rFonts w:ascii="Times New Roman" w:hAnsi="Times New Roman" w:cs="Times New Roman"/>
+        </w:rPr>
+        <w:t>, in this case lidar-derived snow presence</w:t>
+      </w:r>
+      <w:r>
+        <w:rPr>
+          <w:rFonts w:ascii="Times New Roman" w:hAnsi="Times New Roman" w:cs="Times New Roman"/>
+        </w:rPr>
+        <w:t>) guid</w:t>
+      </w:r>
+      <w:r>
+        <w:rPr>
+          <w:rFonts w:ascii="Times New Roman" w:hAnsi="Times New Roman" w:cs="Times New Roman"/>
+        </w:rPr>
+        <w:t xml:space="preserve">es the search for a statistical relationship between the input data (“features”) and the </w:t>
+      </w:r>
+      <w:r>
+        <w:rPr>
+          <w:rFonts w:ascii="Times New Roman" w:hAnsi="Times New Roman" w:cs="Times New Roman"/>
+        </w:rPr>
+        <w:t xml:space="preserve">response </w:t>
+      </w:r>
+      <w:r>
+        <w:rPr>
+          <w:rFonts w:ascii="Times New Roman" w:hAnsi="Times New Roman" w:cs="Times New Roman"/>
+        </w:rPr>
+        <w:t xml:space="preserve">(“label”). </w:t>
+      </w:r>
+      <w:r>
+        <w:rPr>
+          <w:rFonts w:ascii="Times New Roman" w:hAnsi="Times New Roman" w:cs="Times New Roman"/>
+        </w:rPr>
+        <w:t xml:space="preserve">Once a supervised learning model is fit using data that contains the response variable, the resulting statistical relationship can be employed to predict the response variable from </w:t>
+      </w:r>
+      <w:commentRangeStart w:id="1"/>
+      <w:r>
+        <w:rPr>
+          <w:rFonts w:ascii="Times New Roman" w:hAnsi="Times New Roman" w:cs="Times New Roman"/>
+        </w:rPr>
+        <w:t>unlabeled data.</w:t>
+      </w:r>
+      <w:commentRangeEnd w:id="1"/>
+      <w:r>
+        <w:rPr>
+          <w:rStyle w:val="CommentReference"/>
+        </w:rPr>
+        <w:commentReference w:id="1"/>
+      </w:r>
     </w:p>
     <w:p>
       <w:pPr>
@@ -1797,27 +2184,6 @@
           <w:rFonts w:ascii="Times New Roman" w:hAnsi="Times New Roman" w:cs="Times New Roman"/>
         </w:rPr>
       </w:pPr>
-      <w:r>
-        <w:rPr>
-          <w:rFonts w:ascii="Times New Roman" w:hAnsi="Times New Roman" w:cs="Times New Roman"/>
-          <w:b/>
-        </w:rPr>
-        <w:t>X.X</w:t>
-      </w:r>
-      <w:r>
-        <w:rPr>
-          <w:rFonts w:ascii="Times New Roman" w:hAnsi="Times New Roman" w:cs="Times New Roman"/>
-          <w:b/>
-        </w:rPr>
-        <w:t xml:space="preserve">: </w:t>
-      </w:r>
-      <w:r>
-        <w:rPr>
-          <w:rFonts w:ascii="Times New Roman" w:hAnsi="Times New Roman" w:cs="Times New Roman"/>
-          <w:u w:val="single"/>
-        </w:rPr>
-        <w:t>Machine Learning Methodology</w:t>
-      </w:r>
     </w:p>
     <w:p>
       <w:pPr>
@@ -1830,19 +2196,25 @@
         <w:rPr>
           <w:rFonts w:ascii="Times New Roman" w:hAnsi="Times New Roman" w:cs="Times New Roman"/>
         </w:rPr>
-        <w:t>“Ma</w:t>
-      </w:r>
-      <w:r>
-        <w:rPr>
-          <w:rFonts w:ascii="Times New Roman" w:hAnsi="Times New Roman" w:cs="Times New Roman"/>
-        </w:rPr>
-        <w:t xml:space="preserve">chine learning” </w:t>
-      </w:r>
-      <w:r>
-        <w:rPr>
-          <w:rFonts w:ascii="Times New Roman" w:hAnsi="Times New Roman" w:cs="Times New Roman"/>
-        </w:rPr>
-        <w:t>is a</w:t>
+        <w:t>I</w:t>
+      </w:r>
+      <w:r>
+        <w:rPr>
+          <w:rFonts w:ascii="Times New Roman" w:hAnsi="Times New Roman" w:cs="Times New Roman"/>
+        </w:rPr>
+        <w:t xml:space="preserve">dentifying the spatial extent and </w:t>
+      </w:r>
+      <w:r>
+        <w:rPr>
+          <w:rFonts w:ascii="Times New Roman" w:hAnsi="Times New Roman" w:cs="Times New Roman"/>
+        </w:rPr>
+        <w:t xml:space="preserve">categorical </w:t>
+      </w:r>
+      <w:r>
+        <w:rPr>
+          <w:rFonts w:ascii="Times New Roman" w:hAnsi="Times New Roman" w:cs="Times New Roman"/>
+        </w:rPr>
+        <w:t>classification of regions within images</w:t>
       </w:r>
       <w:r>
         <w:rPr>
@@ -1854,85 +2226,150 @@
         <w:rPr>
           <w:rFonts w:ascii="Times New Roman" w:hAnsi="Times New Roman" w:cs="Times New Roman"/>
         </w:rPr>
-        <w:t xml:space="preserve">set of </w:t>
-      </w:r>
-      <w:r>
-        <w:rPr>
-          <w:rFonts w:ascii="Times New Roman" w:hAnsi="Times New Roman" w:cs="Times New Roman"/>
-        </w:rPr>
-        <w:t>statistical technique</w:t>
-      </w:r>
-      <w:r>
-        <w:rPr>
-          <w:rFonts w:ascii="Times New Roman" w:hAnsi="Times New Roman" w:cs="Times New Roman"/>
-        </w:rPr>
-        <w:t>s</w:t>
-      </w:r>
-      <w:r>
-        <w:rPr>
-          <w:rFonts w:ascii="Times New Roman" w:hAnsi="Times New Roman" w:cs="Times New Roman"/>
-        </w:rPr>
-        <w:t xml:space="preserve"> to build predictive models</w:t>
-      </w:r>
-      <w:r>
-        <w:rPr>
-          <w:rFonts w:ascii="Times New Roman" w:hAnsi="Times New Roman" w:cs="Times New Roman"/>
-        </w:rPr>
-        <w:t xml:space="preserve"> </w:t>
-      </w:r>
-      <w:r>
-        <w:rPr>
-          <w:rFonts w:ascii="Times New Roman" w:hAnsi="Times New Roman" w:cs="Times New Roman"/>
-        </w:rPr>
-        <w:t xml:space="preserve">of </w:t>
-      </w:r>
-      <w:r>
-        <w:rPr>
-          <w:rFonts w:ascii="Times New Roman" w:hAnsi="Times New Roman" w:cs="Times New Roman"/>
-        </w:rPr>
-        <w:t>an</w:t>
-      </w:r>
-      <w:r>
-        <w:rPr>
-          <w:rFonts w:ascii="Times New Roman" w:hAnsi="Times New Roman" w:cs="Times New Roman"/>
-        </w:rPr>
-        <w:t xml:space="preserve"> outcome variable from data. Models are “trained” or “fit” to data by selecting a </w:t>
-      </w:r>
-      <w:r>
-        <w:rPr>
-          <w:rFonts w:ascii="Times New Roman" w:hAnsi="Times New Roman" w:cs="Times New Roman"/>
-        </w:rPr>
-        <w:t>“t</w:t>
-      </w:r>
-      <w:r>
-        <w:rPr>
-          <w:rFonts w:ascii="Times New Roman" w:hAnsi="Times New Roman" w:cs="Times New Roman"/>
-        </w:rPr>
-        <w:t>raining” subset of examples from the population of data</w:t>
-      </w:r>
-      <w:r>
-        <w:rPr>
-          <w:rFonts w:ascii="Times New Roman" w:hAnsi="Times New Roman" w:cs="Times New Roman"/>
-        </w:rPr>
-        <w:t xml:space="preserve">. These examples are used </w:t>
-      </w:r>
-      <w:r>
-        <w:rPr>
-          <w:rFonts w:ascii="Times New Roman" w:hAnsi="Times New Roman" w:cs="Times New Roman"/>
-        </w:rPr>
-        <w:t xml:space="preserve">to derive a predictive relationship with </w:t>
-      </w:r>
-      <w:r>
-        <w:rPr>
-          <w:rFonts w:ascii="Times New Roman" w:hAnsi="Times New Roman" w:cs="Times New Roman"/>
-        </w:rPr>
-        <w:t>the</w:t>
-      </w:r>
-      <w:r>
-        <w:rPr>
-          <w:rFonts w:ascii="Times New Roman" w:hAnsi="Times New Roman" w:cs="Times New Roman"/>
-        </w:rPr>
-        <w:t xml:space="preserve"> </w:t>
+        <w:t>is known as “image segmentation</w:t>
+      </w:r>
+      <w:r>
+        <w:rPr>
+          <w:rFonts w:ascii="Times New Roman" w:hAnsi="Times New Roman" w:cs="Times New Roman"/>
+        </w:rPr>
+        <w:t>”</w:t>
+      </w:r>
+      <w:r>
+        <w:rPr>
+          <w:rFonts w:ascii="Times New Roman" w:hAnsi="Times New Roman" w:cs="Times New Roman"/>
+        </w:rPr>
+        <w:t xml:space="preserve"> or “instance segmentation”</w:t>
+      </w:r>
+      <w:r>
+        <w:rPr>
+          <w:rFonts w:ascii="Times New Roman" w:hAnsi="Times New Roman" w:cs="Times New Roman"/>
+        </w:rPr>
+        <w:t xml:space="preserve"> (</w:t>
+      </w:r>
+      <w:r>
+        <w:rPr>
+          <w:rFonts w:ascii="Times New Roman" w:hAnsi="Times New Roman" w:cs="Times New Roman"/>
+          <w:highlight w:val="yellow"/>
+        </w:rPr>
+        <w:t>CITE</w:t>
+      </w:r>
+      <w:r>
+        <w:rPr>
+          <w:rFonts w:ascii="Times New Roman" w:hAnsi="Times New Roman" w:cs="Times New Roman"/>
+        </w:rPr>
+        <w:t>?).</w:t>
+      </w:r>
+      <w:r>
+        <w:rPr>
+          <w:rFonts w:ascii="Times New Roman" w:hAnsi="Times New Roman" w:cs="Times New Roman"/>
+        </w:rPr>
+        <w:t xml:space="preserve"> Classification of snow in satellite imagery fits well within this task definition, and this allow</w:t>
+      </w:r>
+      <w:r>
+        <w:rPr>
+          <w:rFonts w:ascii="Times New Roman" w:hAnsi="Times New Roman" w:cs="Times New Roman"/>
+        </w:rPr>
+        <w:t>ed</w:t>
+      </w:r>
+      <w:r>
+        <w:rPr>
+          <w:rFonts w:ascii="Times New Roman" w:hAnsi="Times New Roman" w:cs="Times New Roman"/>
+        </w:rPr>
+        <w:t xml:space="preserve"> us to </w:t>
+      </w:r>
+      <w:r>
+        <w:rPr>
+          <w:rFonts w:ascii="Times New Roman" w:hAnsi="Times New Roman" w:cs="Times New Roman"/>
+        </w:rPr>
+        <w:t>use machine learning techniques specific to image segmentation. In our version of the task, t</w:t>
+      </w:r>
+      <w:r>
+        <w:rPr>
+          <w:rFonts w:ascii="Times New Roman" w:hAnsi="Times New Roman" w:cs="Times New Roman"/>
+        </w:rPr>
+        <w:t xml:space="preserve">he four bands of </w:t>
+      </w:r>
+      <w:proofErr w:type="spellStart"/>
+      <w:r>
+        <w:rPr>
+          <w:rFonts w:ascii="Times New Roman" w:hAnsi="Times New Roman" w:cs="Times New Roman"/>
+        </w:rPr>
+        <w:t>PlanetScope</w:t>
+      </w:r>
+      <w:proofErr w:type="spellEnd"/>
+      <w:r>
+        <w:rPr>
+          <w:rFonts w:ascii="Times New Roman" w:hAnsi="Times New Roman" w:cs="Times New Roman"/>
+        </w:rPr>
+        <w:t xml:space="preserve"> imagery </w:t>
+      </w:r>
+      <w:r>
+        <w:rPr>
+          <w:rFonts w:ascii="Times New Roman" w:hAnsi="Times New Roman" w:cs="Times New Roman"/>
+        </w:rPr>
+        <w:t xml:space="preserve">in each pixel </w:t>
+      </w:r>
+      <w:r>
+        <w:rPr>
+          <w:rFonts w:ascii="Times New Roman" w:hAnsi="Times New Roman" w:cs="Times New Roman"/>
+        </w:rPr>
+        <w:t>(red, green, blue, NIR</w:t>
+      </w:r>
+      <w:r>
+        <w:rPr>
+          <w:rFonts w:ascii="Times New Roman" w:hAnsi="Times New Roman" w:cs="Times New Roman"/>
+        </w:rPr>
+        <w:t xml:space="preserve">; see Section </w:t>
+      </w:r>
+      <w:r>
+        <w:rPr>
+          <w:rFonts w:ascii="Times New Roman" w:hAnsi="Times New Roman" w:cs="Times New Roman"/>
+          <w:highlight w:val="yellow"/>
+        </w:rPr>
+        <w:t>XXX</w:t>
+      </w:r>
+      <w:r>
+        <w:rPr>
+          <w:rFonts w:ascii="Times New Roman" w:hAnsi="Times New Roman" w:cs="Times New Roman"/>
+        </w:rPr>
+        <w:t>) represent the input data to our model (the “features”), and airborne lidar-derived</w:t>
+      </w:r>
+      <w:r>
+        <w:rPr>
+          <w:rFonts w:ascii="Times New Roman" w:hAnsi="Times New Roman" w:cs="Times New Roman"/>
+        </w:rPr>
+        <w:t xml:space="preserve"> binary</w:t>
+      </w:r>
+      <w:r>
+        <w:rPr>
+          <w:rFonts w:ascii="Times New Roman" w:hAnsi="Times New Roman" w:cs="Times New Roman"/>
+        </w:rPr>
+        <w:t xml:space="preserve"> snow masks</w:t>
+      </w:r>
+      <w:r>
+        <w:rPr>
+          <w:rFonts w:ascii="Times New Roman" w:hAnsi="Times New Roman" w:cs="Times New Roman"/>
+        </w:rPr>
+        <w:t xml:space="preserve"> (see Section </w:t>
+      </w:r>
+      <w:r>
+        <w:rPr>
+          <w:rFonts w:ascii="Times New Roman" w:hAnsi="Times New Roman" w:cs="Times New Roman"/>
+          <w:highlight w:val="yellow"/>
+        </w:rPr>
+        <w:t>XXX</w:t>
+      </w:r>
+      <w:r>
+        <w:rPr>
+          <w:rFonts w:ascii="Times New Roman" w:hAnsi="Times New Roman" w:cs="Times New Roman"/>
+        </w:rPr>
+        <w:t>)</w:t>
+      </w:r>
+      <w:r>
+        <w:rPr>
+          <w:rFonts w:ascii="Times New Roman" w:hAnsi="Times New Roman" w:cs="Times New Roman"/>
+        </w:rPr>
+        <w:t xml:space="preserve"> represent the </w:t>
       </w:r>
       <w:r>
         <w:rPr>
@@ -1944,168 +2381,13 @@
         <w:rPr>
           <w:rFonts w:ascii="Times New Roman" w:hAnsi="Times New Roman" w:cs="Times New Roman"/>
         </w:rPr>
-        <w:t xml:space="preserve"> variable</w:t>
-      </w:r>
-      <w:r>
-        <w:rPr>
-          <w:rFonts w:ascii="Times New Roman" w:hAnsi="Times New Roman" w:cs="Times New Roman"/>
-        </w:rPr>
-        <w:t>, and e</w:t>
-      </w:r>
-      <w:commentRangeStart w:id="1"/>
-      <w:r>
-        <w:rPr>
-          <w:rFonts w:ascii="Times New Roman" w:hAnsi="Times New Roman" w:cs="Times New Roman"/>
-        </w:rPr>
-        <w:t xml:space="preserve">ach machine learning technique varies on the precise methodology used to derive this relationship. </w:t>
-      </w:r>
-      <w:commentRangeEnd w:id="1"/>
-      <w:r>
-        <w:rPr>
-          <w:rStyle w:val="CommentReference"/>
-        </w:rPr>
-        <w:commentReference w:id="1"/>
-      </w:r>
-      <w:r>
-        <w:rPr>
-          <w:rFonts w:ascii="Times New Roman" w:hAnsi="Times New Roman" w:cs="Times New Roman"/>
-        </w:rPr>
-        <w:t xml:space="preserve">Once fit, models are assessed for their ability to accurately predict </w:t>
-      </w:r>
-      <w:r>
-        <w:rPr>
-          <w:rFonts w:ascii="Times New Roman" w:hAnsi="Times New Roman" w:cs="Times New Roman"/>
-        </w:rPr>
-        <w:t>response</w:t>
-      </w:r>
-      <w:r>
-        <w:rPr>
-          <w:rFonts w:ascii="Times New Roman" w:hAnsi="Times New Roman" w:cs="Times New Roman"/>
-        </w:rPr>
-        <w:t xml:space="preserve"> variables given “unseen” samples of data</w:t>
-      </w:r>
-      <w:r>
-        <w:rPr>
-          <w:rFonts w:ascii="Times New Roman" w:hAnsi="Times New Roman" w:cs="Times New Roman"/>
-        </w:rPr>
-        <w:t xml:space="preserve"> (t</w:t>
-      </w:r>
-      <w:r>
-        <w:rPr>
-          <w:rFonts w:ascii="Times New Roman" w:hAnsi="Times New Roman" w:cs="Times New Roman"/>
-        </w:rPr>
-        <w:t>he “test” subset</w:t>
-      </w:r>
-      <w:r>
-        <w:rPr>
-          <w:rFonts w:ascii="Times New Roman" w:hAnsi="Times New Roman" w:cs="Times New Roman"/>
-        </w:rPr>
-        <w:t xml:space="preserve">) </w:t>
-      </w:r>
-      <w:r>
-        <w:rPr>
-          <w:rFonts w:ascii="Times New Roman" w:hAnsi="Times New Roman" w:cs="Times New Roman"/>
-        </w:rPr>
-        <w:t>which is disjoint from the training</w:t>
-      </w:r>
-      <w:r>
-        <w:rPr>
-          <w:rFonts w:ascii="Times New Roman" w:hAnsi="Times New Roman" w:cs="Times New Roman"/>
-        </w:rPr>
-        <w:t xml:space="preserve"> set</w:t>
-      </w:r>
-      <w:r>
-        <w:rPr>
-          <w:rFonts w:ascii="Times New Roman" w:hAnsi="Times New Roman" w:cs="Times New Roman"/>
-        </w:rPr>
-        <w:t xml:space="preserve">. In this study we </w:t>
-      </w:r>
-      <w:r>
-        <w:rPr>
-          <w:rFonts w:ascii="Times New Roman" w:hAnsi="Times New Roman" w:cs="Times New Roman"/>
-        </w:rPr>
-        <w:t>employed</w:t>
-      </w:r>
-      <w:r>
-        <w:rPr>
-          <w:rFonts w:ascii="Times New Roman" w:hAnsi="Times New Roman" w:cs="Times New Roman"/>
-        </w:rPr>
-        <w:t xml:space="preserve"> a “supervised learning” approach, wherein the presence of the </w:t>
-      </w:r>
-      <w:r>
-        <w:rPr>
-          <w:rFonts w:ascii="Times New Roman" w:hAnsi="Times New Roman" w:cs="Times New Roman"/>
-        </w:rPr>
-        <w:t xml:space="preserve">response </w:t>
-      </w:r>
-      <w:r>
-        <w:rPr>
-          <w:rFonts w:ascii="Times New Roman" w:hAnsi="Times New Roman" w:cs="Times New Roman"/>
-        </w:rPr>
-        <w:t>variable in the data (</w:t>
-      </w:r>
-      <w:r>
-        <w:rPr>
-          <w:rFonts w:ascii="Times New Roman" w:hAnsi="Times New Roman" w:cs="Times New Roman"/>
-        </w:rPr>
-        <w:t>known as a data “label”</w:t>
-      </w:r>
-      <w:r>
-        <w:rPr>
-          <w:rFonts w:ascii="Times New Roman" w:hAnsi="Times New Roman" w:cs="Times New Roman"/>
-        </w:rPr>
-        <w:t>, in this case lidar-derived snow presence</w:t>
-      </w:r>
-      <w:r>
-        <w:rPr>
-          <w:rFonts w:ascii="Times New Roman" w:hAnsi="Times New Roman" w:cs="Times New Roman"/>
-        </w:rPr>
-        <w:t>) guid</w:t>
-      </w:r>
-      <w:r>
-        <w:rPr>
-          <w:rFonts w:ascii="Times New Roman" w:hAnsi="Times New Roman" w:cs="Times New Roman"/>
-        </w:rPr>
-        <w:t xml:space="preserve">es the search for a statistical relationship between the input data (“features”) and the </w:t>
-      </w:r>
-      <w:r>
-        <w:rPr>
-          <w:rFonts w:ascii="Times New Roman" w:hAnsi="Times New Roman" w:cs="Times New Roman"/>
-        </w:rPr>
-        <w:t xml:space="preserve">response </w:t>
-      </w:r>
-      <w:r>
-        <w:rPr>
-          <w:rFonts w:ascii="Times New Roman" w:hAnsi="Times New Roman" w:cs="Times New Roman"/>
-        </w:rPr>
-        <w:t xml:space="preserve">(“label”). </w:t>
-      </w:r>
-      <w:r>
-        <w:rPr>
-          <w:rFonts w:ascii="Times New Roman" w:hAnsi="Times New Roman" w:cs="Times New Roman"/>
-        </w:rPr>
-        <w:t xml:space="preserve">Once a supervised learning model is fit using </w:t>
-      </w:r>
-      <w:r>
-        <w:rPr>
-          <w:rFonts w:ascii="Times New Roman" w:hAnsi="Times New Roman" w:cs="Times New Roman"/>
-        </w:rPr>
-        <w:lastRenderedPageBreak/>
-        <w:t xml:space="preserve">data that contains the response variable, the resulting statistical relationship can be employed to predict the response variable from </w:t>
-      </w:r>
-      <w:commentRangeStart w:id="2"/>
-      <w:r>
-        <w:rPr>
-          <w:rFonts w:ascii="Times New Roman" w:hAnsi="Times New Roman" w:cs="Times New Roman"/>
-        </w:rPr>
-        <w:t>unlabeled data.</w:t>
-      </w:r>
-      <w:commentRangeEnd w:id="2"/>
-      <w:r>
-        <w:rPr>
-          <w:rStyle w:val="CommentReference"/>
-        </w:rPr>
-        <w:commentReference w:id="2"/>
+        <w:t xml:space="preserve"> variable </w:t>
+      </w:r>
+      <w:r>
+        <w:rPr>
+          <w:rFonts w:ascii="Times New Roman" w:hAnsi="Times New Roman" w:cs="Times New Roman"/>
+        </w:rPr>
+        <w:t xml:space="preserve">(“labels”). </w:t>
       </w:r>
     </w:p>
     <w:p>
@@ -2127,25 +2409,31 @@
         <w:rPr>
           <w:rFonts w:ascii="Times New Roman" w:hAnsi="Times New Roman" w:cs="Times New Roman"/>
         </w:rPr>
-        <w:t>I</w:t>
-      </w:r>
-      <w:r>
-        <w:rPr>
-          <w:rFonts w:ascii="Times New Roman" w:hAnsi="Times New Roman" w:cs="Times New Roman"/>
-        </w:rPr>
-        <w:t xml:space="preserve">dentifying the spatial extent and </w:t>
-      </w:r>
-      <w:r>
-        <w:rPr>
-          <w:rFonts w:ascii="Times New Roman" w:hAnsi="Times New Roman" w:cs="Times New Roman"/>
-        </w:rPr>
-        <w:t xml:space="preserve">categorical </w:t>
-      </w:r>
-      <w:r>
-        <w:rPr>
-          <w:rFonts w:ascii="Times New Roman" w:hAnsi="Times New Roman" w:cs="Times New Roman"/>
-        </w:rPr>
-        <w:t>classification of regions within images</w:t>
+        <w:t xml:space="preserve">We employ a neural network to accomplish </w:t>
+      </w:r>
+      <w:r>
+        <w:rPr>
+          <w:rFonts w:ascii="Times New Roman" w:hAnsi="Times New Roman" w:cs="Times New Roman"/>
+        </w:rPr>
+        <w:t>this</w:t>
+      </w:r>
+      <w:r>
+        <w:rPr>
+          <w:rFonts w:ascii="Times New Roman" w:hAnsi="Times New Roman" w:cs="Times New Roman"/>
+        </w:rPr>
+        <w:t xml:space="preserve"> image segmentation task. Neural networks are </w:t>
+      </w:r>
+      <w:r>
+        <w:rPr>
+          <w:rFonts w:ascii="Times New Roman" w:hAnsi="Times New Roman" w:cs="Times New Roman"/>
+        </w:rPr>
+        <w:t>specific types of machine learning methods designed to</w:t>
+      </w:r>
+      <w:r>
+        <w:rPr>
+          <w:rFonts w:ascii="Times New Roman" w:hAnsi="Times New Roman" w:cs="Times New Roman"/>
+        </w:rPr>
+        <w:t xml:space="preserve"> extract statistically meaningful linear combinations of input features</w:t>
       </w:r>
       <w:r>
         <w:rPr>
@@ -2157,68 +2445,7 @@
         <w:rPr>
           <w:rFonts w:ascii="Times New Roman" w:hAnsi="Times New Roman" w:cs="Times New Roman"/>
         </w:rPr>
-        <w:t>is known as “image segmentation</w:t>
-      </w:r>
-      <w:r>
-        <w:rPr>
-          <w:rFonts w:ascii="Times New Roman" w:hAnsi="Times New Roman" w:cs="Times New Roman"/>
-        </w:rPr>
-        <w:t>”</w:t>
-      </w:r>
-      <w:r>
-        <w:rPr>
-          <w:rFonts w:ascii="Times New Roman" w:hAnsi="Times New Roman" w:cs="Times New Roman"/>
-        </w:rPr>
-        <w:t xml:space="preserve"> or “instance segmentation”</w:t>
-      </w:r>
-      <w:r>
-        <w:rPr>
-          <w:rFonts w:ascii="Times New Roman" w:hAnsi="Times New Roman" w:cs="Times New Roman"/>
-        </w:rPr>
-        <w:t xml:space="preserve"> (</w:t>
-      </w:r>
-      <w:r>
-        <w:rPr>
-          <w:rFonts w:ascii="Times New Roman" w:hAnsi="Times New Roman" w:cs="Times New Roman"/>
-          <w:highlight w:val="yellow"/>
-        </w:rPr>
-        <w:t>CITE</w:t>
-      </w:r>
-      <w:r>
-        <w:rPr>
-          <w:rFonts w:ascii="Times New Roman" w:hAnsi="Times New Roman" w:cs="Times New Roman"/>
-        </w:rPr>
-        <w:t>?).</w:t>
-      </w:r>
-      <w:r>
-        <w:rPr>
-          <w:rFonts w:ascii="Times New Roman" w:hAnsi="Times New Roman" w:cs="Times New Roman"/>
-        </w:rPr>
-        <w:t xml:space="preserve"> Classification of snow in satellite imagery fits well within this task definition, and this allow</w:t>
-      </w:r>
-      <w:r>
-        <w:rPr>
-          <w:rFonts w:ascii="Times New Roman" w:hAnsi="Times New Roman" w:cs="Times New Roman"/>
-        </w:rPr>
-        <w:t>ed</w:t>
-      </w:r>
-      <w:r>
-        <w:rPr>
-          <w:rFonts w:ascii="Times New Roman" w:hAnsi="Times New Roman" w:cs="Times New Roman"/>
-        </w:rPr>
-        <w:t xml:space="preserve"> us to </w:t>
-      </w:r>
-      <w:r>
-        <w:rPr>
-          <w:rFonts w:ascii="Times New Roman" w:hAnsi="Times New Roman" w:cs="Times New Roman"/>
-        </w:rPr>
-        <w:t>use machine learning techniques specific to image segmentation. In our version of the task, t</w:t>
-      </w:r>
-      <w:r>
-        <w:rPr>
-          <w:rFonts w:ascii="Times New Roman" w:hAnsi="Times New Roman" w:cs="Times New Roman"/>
-        </w:rPr>
-        <w:t xml:space="preserve">he four bands of </w:t>
+        <w:t>from data (</w:t>
       </w:r>
       <w:proofErr w:type="spellStart"/>
       <w:r>
@@ -2232,93 +2459,279 @@
         <w:rPr>
           <w:rFonts w:ascii="Times New Roman" w:hAnsi="Times New Roman" w:cs="Times New Roman"/>
         </w:rPr>
-        <w:t xml:space="preserve"> imagery </w:t>
-      </w:r>
-      <w:r>
-        <w:rPr>
-          <w:rFonts w:ascii="Times New Roman" w:hAnsi="Times New Roman" w:cs="Times New Roman"/>
-        </w:rPr>
-        <w:t xml:space="preserve">in each pixel </w:t>
-      </w:r>
-      <w:r>
-        <w:rPr>
-          <w:rFonts w:ascii="Times New Roman" w:hAnsi="Times New Roman" w:cs="Times New Roman"/>
-        </w:rPr>
-        <w:t>(red, green, blue, NIR</w:t>
-      </w:r>
-      <w:r>
-        <w:rPr>
-          <w:rFonts w:ascii="Times New Roman" w:hAnsi="Times New Roman" w:cs="Times New Roman"/>
-        </w:rPr>
-        <w:t xml:space="preserve">; see Section </w:t>
-      </w:r>
-      <w:r>
-        <w:rPr>
-          <w:rFonts w:ascii="Times New Roman" w:hAnsi="Times New Roman" w:cs="Times New Roman"/>
-          <w:highlight w:val="yellow"/>
-        </w:rPr>
-        <w:t>XXX</w:t>
-      </w:r>
-      <w:r>
-        <w:rPr>
-          <w:rFonts w:ascii="Times New Roman" w:hAnsi="Times New Roman" w:cs="Times New Roman"/>
-        </w:rPr>
-        <w:t>) represent the input data to our model (the “features”), and airborne lidar-derived</w:t>
-      </w:r>
-      <w:r>
-        <w:rPr>
-          <w:rFonts w:ascii="Times New Roman" w:hAnsi="Times New Roman" w:cs="Times New Roman"/>
-        </w:rPr>
-        <w:t xml:space="preserve"> binary</w:t>
-      </w:r>
-      <w:r>
-        <w:rPr>
-          <w:rFonts w:ascii="Times New Roman" w:hAnsi="Times New Roman" w:cs="Times New Roman"/>
-        </w:rPr>
-        <w:t xml:space="preserve"> snow masks</w:t>
-      </w:r>
-      <w:r>
-        <w:rPr>
-          <w:rFonts w:ascii="Times New Roman" w:hAnsi="Times New Roman" w:cs="Times New Roman"/>
-        </w:rPr>
-        <w:t xml:space="preserve"> (see Section </w:t>
-      </w:r>
-      <w:r>
-        <w:rPr>
-          <w:rFonts w:ascii="Times New Roman" w:hAnsi="Times New Roman" w:cs="Times New Roman"/>
-          <w:highlight w:val="yellow"/>
-        </w:rPr>
-        <w:t>XXX</w:t>
-      </w:r>
-      <w:r>
-        <w:rPr>
-          <w:rFonts w:ascii="Times New Roman" w:hAnsi="Times New Roman" w:cs="Times New Roman"/>
-        </w:rPr>
-        <w:t>)</w:t>
-      </w:r>
-      <w:r>
-        <w:rPr>
-          <w:rFonts w:ascii="Times New Roman" w:hAnsi="Times New Roman" w:cs="Times New Roman"/>
-        </w:rPr>
-        <w:t xml:space="preserve"> represent the </w:t>
-      </w:r>
-      <w:r>
-        <w:rPr>
-          <w:rFonts w:ascii="Times New Roman" w:hAnsi="Times New Roman" w:cs="Times New Roman"/>
-        </w:rPr>
-        <w:t>response</w:t>
-      </w:r>
-      <w:r>
-        <w:rPr>
-          <w:rFonts w:ascii="Times New Roman" w:hAnsi="Times New Roman" w:cs="Times New Roman"/>
-        </w:rPr>
-        <w:t xml:space="preserve"> variable </w:t>
-      </w:r>
-      <w:r>
-        <w:rPr>
-          <w:rFonts w:ascii="Times New Roman" w:hAnsi="Times New Roman" w:cs="Times New Roman"/>
-        </w:rPr>
-        <w:t xml:space="preserve">(“labels”). </w:t>
+        <w:t xml:space="preserve"> bands) and model </w:t>
+      </w:r>
+      <w:r>
+        <w:rPr>
+          <w:rFonts w:ascii="Times New Roman" w:hAnsi="Times New Roman" w:cs="Times New Roman"/>
+        </w:rPr>
+        <w:t>a</w:t>
+      </w:r>
+      <w:r>
+        <w:rPr>
+          <w:rFonts w:ascii="Times New Roman" w:hAnsi="Times New Roman" w:cs="Times New Roman"/>
+        </w:rPr>
+        <w:t xml:space="preserve"> </w:t>
+      </w:r>
+      <w:r>
+        <w:rPr>
+          <w:rFonts w:ascii="Times New Roman" w:hAnsi="Times New Roman" w:cs="Times New Roman"/>
+        </w:rPr>
+        <w:t>dependent</w:t>
+      </w:r>
+      <w:r>
+        <w:rPr>
+          <w:rFonts w:ascii="Times New Roman" w:hAnsi="Times New Roman" w:cs="Times New Roman"/>
+        </w:rPr>
+        <w:t xml:space="preserve"> variable</w:t>
+      </w:r>
+      <w:r>
+        <w:rPr>
+          <w:rFonts w:ascii="Times New Roman" w:hAnsi="Times New Roman" w:cs="Times New Roman"/>
+        </w:rPr>
+        <w:t xml:space="preserve"> (snow presence/absence) as a nonlinear function of these derived linear combinations </w:t>
+      </w:r>
+      <w:r>
+        <w:rPr>
+          <w:rFonts w:ascii="Times New Roman" w:hAnsi="Times New Roman" w:cs="Times New Roman"/>
+        </w:rPr>
+        <w:fldChar w:fldCharType="begin"/>
+      </w:r>
+      <w:r>
+        <w:rPr>
+          <w:rFonts w:ascii="Times New Roman" w:hAnsi="Times New Roman" w:cs="Times New Roman"/>
+        </w:rPr>
+        <w:instrText xml:space="preserve"> ADDIN ZOTERO_ITEM CSL_CITATION {"citationID":"wxENtxQI","properties":{"formattedCitation":"(Hastie et al., 2009, Section 11.1)","plainCitation":"(Hastie et al., 2009, Section 11.1)","noteIndex":0},"citationItems":[{"id":315,"uris":["http://zotero.org/users/5685662/items/WPG8QIMY"],"uri":["http://zotero.org/users/5685662/items/WPG8QIMY"],"itemData":{"id":315,"type":"book","abstract":"During the past decade there has been an explosion in computation and information technology. With it has come a vast amount of data in a variety of fields such as medicine, biology, finance, and marketing. The challenge of understanding these data has led to the development of new tools in the field of statistics, and spawned new areas such as data mining, machine learning, and bioinformatics. Many of these tools have common underpinnings but are often expressed with different terminology. This book describes the important ideas in these areas in a common conceptual framework. While the approach is statistical, the emphasis is on concepts rather than mathematics.","event-place":"New York, NY","ISBN":"978-0-387-84857-0","note":"PMID: 21196786\narXiv: 1010.3003\nSeries Title: Springer Series in Statistics\nPublication Title: The Mathematical Intelligencer\nDOI: 10.1007/978-0-387-84858-7\nissue: 2\nISSN: 03436993","number-of-pages":"83–85","publisher":"Springer New York","publisher-place":"New York, NY","title":"The Elements of Statistical Learning","URL":"http://link.springer.com/10.1007/978-0-387-84858-7","volume":"27","author":[{"family":"Hastie","given":"Trevor"},{"family":"Tibshirani","given":"Robert"},{"family":"Friedman","given":"Jerome"}],"issued":{"date-parts":[["2009"]]}},"suffix":", Section 11.1"}],"schema":"https://github.com/citation-style-language/schema/raw/master/csl-citation.json"} </w:instrText>
+      </w:r>
+      <w:r>
+        <w:rPr>
+          <w:rFonts w:ascii="Times New Roman" w:hAnsi="Times New Roman" w:cs="Times New Roman"/>
+        </w:rPr>
+        <w:fldChar w:fldCharType="separate"/>
+      </w:r>
+      <w:r>
+        <w:rPr>
+          <w:rFonts w:ascii="Times New Roman" w:hAnsi="Times New Roman" w:cs="Times New Roman"/>
+          <w:noProof/>
+        </w:rPr>
+        <w:t>(Hastie et al., 2009, Section 11.1)</w:t>
+      </w:r>
+      <w:r>
+        <w:rPr>
+          <w:rFonts w:ascii="Times New Roman" w:hAnsi="Times New Roman" w:cs="Times New Roman"/>
+        </w:rPr>
+        <w:fldChar w:fldCharType="end"/>
+      </w:r>
+      <w:r>
+        <w:rPr>
+          <w:rFonts w:ascii="Times New Roman" w:hAnsi="Times New Roman" w:cs="Times New Roman"/>
+        </w:rPr>
+        <w:t xml:space="preserve">.  </w:t>
+      </w:r>
+      <w:r>
+        <w:rPr>
+          <w:rFonts w:ascii="Times New Roman" w:hAnsi="Times New Roman" w:cs="Times New Roman"/>
+        </w:rPr>
+        <w:t>W</w:t>
+      </w:r>
+      <w:r>
+        <w:rPr>
+          <w:rFonts w:ascii="Times New Roman" w:hAnsi="Times New Roman" w:cs="Times New Roman"/>
+        </w:rPr>
+        <w:t xml:space="preserve">e </w:t>
+      </w:r>
+      <w:r>
+        <w:rPr>
+          <w:rFonts w:ascii="Times New Roman" w:hAnsi="Times New Roman" w:cs="Times New Roman"/>
+        </w:rPr>
+        <w:t>chose</w:t>
+      </w:r>
+      <w:r>
+        <w:rPr>
+          <w:rFonts w:ascii="Times New Roman" w:hAnsi="Times New Roman" w:cs="Times New Roman"/>
+        </w:rPr>
+        <w:t xml:space="preserve"> a </w:t>
+      </w:r>
+      <w:r>
+        <w:rPr>
+          <w:rFonts w:ascii="Times New Roman" w:hAnsi="Times New Roman" w:cs="Times New Roman"/>
+        </w:rPr>
+        <w:t xml:space="preserve">method </w:t>
+      </w:r>
+      <w:r>
+        <w:rPr>
+          <w:rFonts w:ascii="Times New Roman" w:hAnsi="Times New Roman" w:cs="Times New Roman"/>
+        </w:rPr>
+        <w:t>based on a</w:t>
+      </w:r>
+      <w:r>
+        <w:rPr>
+          <w:rFonts w:ascii="Times New Roman" w:hAnsi="Times New Roman" w:cs="Times New Roman"/>
+        </w:rPr>
+        <w:t xml:space="preserve"> network </w:t>
+      </w:r>
+      <w:r>
+        <w:rPr>
+          <w:rFonts w:ascii="Times New Roman" w:hAnsi="Times New Roman" w:cs="Times New Roman"/>
+        </w:rPr>
+        <w:t xml:space="preserve">architecture demonstrated to perform very well in biomedical image segmentation </w:t>
+      </w:r>
+      <w:r>
+        <w:rPr>
+          <w:rFonts w:ascii="Times New Roman" w:hAnsi="Times New Roman" w:cs="Times New Roman"/>
+        </w:rPr>
+        <w:fldChar w:fldCharType="begin"/>
+      </w:r>
+      <w:r>
+        <w:rPr>
+          <w:rFonts w:ascii="Times New Roman" w:hAnsi="Times New Roman" w:cs="Times New Roman"/>
+        </w:rPr>
+        <w:instrText xml:space="preserve"> ADDIN ZOTERO_ITEM CSL_CITATION {"citationID":"dYpRuAv5","properties":{"formattedCitation":"(U-Net: Ronneberger et al., 2015)","plainCitation":"(U-Net: Ronneberger et al., 2015)","dontUpdate":true,"noteIndex":0},"citationItems":[{"id":583,"uris":["http://zotero.org/users/5685662/items/MWMRW258"],"uri":["http://zotero.org/users/5685662/items/MWMRW258"],"itemData":{"id":583,"type":"article-journal","abstract":"There is large consent that successful training of deep networks requires many thousand annotated training samples. In this paper, we present a network and training strategy that relies on the strong use of data augmentation to use the available annotated samples more efficiently. The architecture consists of a contracting path to capture context and a symmetric expanding path that enables precise localization. We show that such a network can be trained end-to-end from very few images and outperforms the prior best method (a sliding-window convolutional network) on the ISBI challenge for segmentation of neuronal structures in electron microscopic stacks. Using the same network trained on transmitted light microscopy images (phase contrast and DIC) we won the ISBI cell tracking challenge 2015 in these categories by a large margin. Moreover, the network is fast. Segmentation of a 512x512 image takes less than a second on a recent GPU. The full implementation (based on Caffe) and the trained networks are available at http://lmb.informatik.uni-freiburg.de/people/ronneber/u-net .","container-title":"arXiv:1505.04597 [cs]","note":"arXiv: 1505.04597","source":"arXiv.org","title":"U-Net: Convolutional Networks for Biomedical Image Segmentation","title-short":"U-Net","URL":"http://arxiv.org/abs/1505.04597","author":[{"family":"Ronneberger","given":"Olaf"},{"family":"Fischer","given":"Philipp"},{"family":"Brox","given":"Thomas"}],"accessed":{"date-parts":[["2020",1,10]]},"issued":{"date-parts":[["2015",5,18]]}},"prefix":"U-Net:"}],"schema":"https://github.com/citation-style-language/schema/raw/master/csl-citation.json"} </w:instrText>
+      </w:r>
+      <w:r>
+        <w:rPr>
+          <w:rFonts w:ascii="Times New Roman" w:hAnsi="Times New Roman" w:cs="Times New Roman"/>
+        </w:rPr>
+        <w:fldChar w:fldCharType="separate"/>
+      </w:r>
+      <w:r>
+        <w:rPr>
+          <w:rFonts w:ascii="Times New Roman" w:hAnsi="Times New Roman" w:cs="Times New Roman"/>
+          <w:noProof/>
+        </w:rPr>
+        <w:t>(Known as</w:t>
+      </w:r>
+      <w:r>
+        <w:rPr>
+          <w:rFonts w:ascii="Times New Roman" w:hAnsi="Times New Roman" w:cs="Times New Roman"/>
+          <w:noProof/>
+        </w:rPr>
+        <w:t xml:space="preserve"> the</w:t>
+      </w:r>
+      <w:r>
+        <w:rPr>
+          <w:rFonts w:ascii="Times New Roman" w:hAnsi="Times New Roman" w:cs="Times New Roman"/>
+          <w:noProof/>
+        </w:rPr>
+        <w:t xml:space="preserve"> "U-Net"</w:t>
+      </w:r>
+      <w:r>
+        <w:rPr>
+          <w:rFonts w:ascii="Times New Roman" w:hAnsi="Times New Roman" w:cs="Times New Roman"/>
+          <w:noProof/>
+        </w:rPr>
+        <w:t xml:space="preserve"> architecture;</w:t>
+      </w:r>
+      <w:r>
+        <w:rPr>
+          <w:rFonts w:ascii="Times New Roman" w:hAnsi="Times New Roman" w:cs="Times New Roman"/>
+          <w:noProof/>
+        </w:rPr>
+        <w:t xml:space="preserve"> Ronneberger et al., 2015)</w:t>
+      </w:r>
+      <w:r>
+        <w:rPr>
+          <w:rFonts w:ascii="Times New Roman" w:hAnsi="Times New Roman" w:cs="Times New Roman"/>
+        </w:rPr>
+        <w:fldChar w:fldCharType="end"/>
+      </w:r>
+      <w:r>
+        <w:rPr>
+          <w:rFonts w:ascii="Times New Roman" w:hAnsi="Times New Roman" w:cs="Times New Roman"/>
+        </w:rPr>
+        <w:t xml:space="preserve"> and modified to perform well with satellite remote sensing imagery. The resulting network, </w:t>
+      </w:r>
+      <w:r>
+        <w:rPr>
+          <w:rFonts w:ascii="Times New Roman" w:hAnsi="Times New Roman" w:cs="Times New Roman"/>
+        </w:rPr>
+        <w:t xml:space="preserve">known as TernausNetV2 and </w:t>
+      </w:r>
+      <w:r>
+        <w:rPr>
+          <w:rFonts w:ascii="Times New Roman" w:hAnsi="Times New Roman" w:cs="Times New Roman"/>
+        </w:rPr>
+        <w:t xml:space="preserve">developed by </w:t>
+      </w:r>
+      <w:r>
+        <w:rPr>
+          <w:rFonts w:ascii="Times New Roman" w:hAnsi="Times New Roman" w:cs="Times New Roman"/>
+        </w:rPr>
+        <w:fldChar w:fldCharType="begin"/>
+      </w:r>
+      <w:r>
+        <w:rPr>
+          <w:rFonts w:ascii="Times New Roman" w:hAnsi="Times New Roman" w:cs="Times New Roman"/>
+        </w:rPr>
+        <w:instrText xml:space="preserve"> ADDIN ZOTERO_ITEM CSL_CITATION {"citationID":"JlLXwif6","properties":{"formattedCitation":"(Iglovikov et al., 2018)","plainCitation":"(Iglovikov et al., 2018)","dontUpdate":true,"noteIndex":0},"citationItems":[{"id":580,"uris":["http://zotero.org/users/5685662/items/6LT5CXPH"],"uri":["http://zotero.org/users/5685662/items/6LT5CXPH"],"itemData":{"id":580,"type":"article-journal","abstract":"The most common approaches to instance segmentation are complex and use two-stage networks with object proposals, conditional random-fields, template matching or recurrent neural networks. In this work we present TernausNetV2 - a simple fully convolutional network that allows extracting objects from a high-resolution satellite imagery on an instance level. The network has popular encoder-decoder type of architecture with skip connections but has a few essential modifications that allows using for semantic as well as for instance segmentation tasks. This approach is universal and allows to extend any network that has been successfully applied for semantic segmentation to perform instance segmentation task. In addition, we generalize network encoder that was pre-trained for RGB images to use additional input channels. It makes possible to use transfer learning from visual to a wider spectral range. For DeepGlobe-CVPR 2018 building detection sub-challenge, based on public leaderboard score, our approach shows superior performance in comparison to other methods. The source code corresponding pre-trained weights are publicly available at https://github.com/ternaus/TernausNetV2","container-title":"arXiv:1806.00844 [cs]","note":"arXiv: 1806.00844","source":"arXiv.org","title":"TernausNetV2: Fully Convolutional Network for Instance Segmentation","title-short":"TernausNetV2","URL":"http://arxiv.org/abs/1806.00844","author":[{"family":"Iglovikov","given":"Vladimir I."},{"family":"Seferbekov","given":"Selim"},{"family":"Buslaev","given":"Alexander V."},{"family":"Shvets","given":"Alexey"}],"accessed":{"date-parts":[["2020",1,10]]},"issued":{"date-parts":[["2018",6,19]]}},"label":"page"}],"schema":"https://github.com/citation-style-language/schema/raw/master/csl-citation.json"} </w:instrText>
+      </w:r>
+      <w:r>
+        <w:rPr>
+          <w:rFonts w:ascii="Times New Roman" w:hAnsi="Times New Roman" w:cs="Times New Roman"/>
+        </w:rPr>
+        <w:fldChar w:fldCharType="separate"/>
+      </w:r>
+      <w:r>
+        <w:rPr>
+          <w:rFonts w:ascii="Times New Roman" w:hAnsi="Times New Roman" w:cs="Times New Roman"/>
+          <w:noProof/>
+        </w:rPr>
+        <w:t>Iglovikov et al.</w:t>
+      </w:r>
+      <w:r>
+        <w:rPr>
+          <w:rFonts w:ascii="Times New Roman" w:hAnsi="Times New Roman" w:cs="Times New Roman"/>
+        </w:rPr>
+        <w:fldChar w:fldCharType="end"/>
+      </w:r>
+      <w:r>
+        <w:rPr>
+          <w:rFonts w:ascii="Times New Roman" w:hAnsi="Times New Roman" w:cs="Times New Roman"/>
+        </w:rPr>
+        <w:t xml:space="preserve">, </w:t>
+      </w:r>
+      <w:r>
+        <w:rPr>
+          <w:rFonts w:ascii="Times New Roman" w:hAnsi="Times New Roman" w:cs="Times New Roman"/>
+        </w:rPr>
+        <w:t xml:space="preserve">provides state-of-the-art satellite image segmentation when applied to the task of building detection in satellite imagery </w:t>
+      </w:r>
+      <w:r>
+        <w:rPr>
+          <w:rFonts w:ascii="Times New Roman" w:hAnsi="Times New Roman" w:cs="Times New Roman"/>
+        </w:rPr>
+        <w:fldChar w:fldCharType="begin"/>
+      </w:r>
+      <w:r>
+        <w:rPr>
+          <w:rFonts w:ascii="Times New Roman" w:hAnsi="Times New Roman" w:cs="Times New Roman"/>
+        </w:rPr>
+        <w:instrText xml:space="preserve"> ADDIN ZOTERO_ITEM CSL_CITATION {"citationID":"2Su4YCw3","properties":{"formattedCitation":"(Iglovikov et al., 2018)","plainCitation":"(Iglovikov et al., 2018)","noteIndex":0},"citationItems":[{"id":580,"uris":["http://zotero.org/users/5685662/items/6LT5CXPH"],"uri":["http://zotero.org/users/5685662/items/6LT5CXPH"],"itemData":{"id":580,"type":"article-journal","abstract":"The most common approaches to instance segmentation are complex and use two-stage networks with object proposals, conditional random-fields, template matching or recurrent neural networks. In this work we present TernausNetV2 - a simple fully convolutional network that allows extracting objects from a high-resolution satellite imagery on an instance level. The network has popular encoder-decoder type of architecture with skip connections but has a few essential modifications that allows using for semantic as well as for instance segmentation tasks. This approach is universal and allows to extend any network that has been successfully applied for semantic segmentation to perform instance segmentation task. In addition, we generalize network encoder that was pre-trained for RGB images to use additional input channels. It makes possible to use transfer learning from visual to a wider spectral range. For DeepGlobe-CVPR 2018 building detection sub-challenge, based on public leaderboard score, our approach shows superior performance in comparison to other methods. The source code corresponding pre-trained weights are publicly available at https://github.com/ternaus/TernausNetV2","container-title":"arXiv:1806.00844 [cs]","note":"arXiv: 1806.00844","source":"arXiv.org","title":"TernausNetV2: Fully Convolutional Network for Instance Segmentation","title-short":"TernausNetV2","URL":"http://arxiv.org/abs/1806.00844","author":[{"family":"Iglovikov","given":"Vladimir I."},{"family":"Seferbekov","given":"Selim"},{"family":"Buslaev","given":"Alexander V."},{"family":"Shvets","given":"Alexey"}],"accessed":{"date-parts":[["2020",1,10]]},"issued":{"date-parts":[["2018",6,19]]}}}],"schema":"https://github.com/citation-style-language/schema/raw/master/csl-citation.json"} </w:instrText>
+      </w:r>
+      <w:r>
+        <w:rPr>
+          <w:rFonts w:ascii="Times New Roman" w:hAnsi="Times New Roman" w:cs="Times New Roman"/>
+        </w:rPr>
+        <w:fldChar w:fldCharType="separate"/>
+      </w:r>
+      <w:r>
+        <w:rPr>
+          <w:rFonts w:ascii="Times New Roman" w:hAnsi="Times New Roman" w:cs="Times New Roman"/>
+          <w:noProof/>
+        </w:rPr>
+        <w:t>(Iglovikov et al., 2018)</w:t>
+      </w:r>
+      <w:r>
+        <w:rPr>
+          <w:rFonts w:ascii="Times New Roman" w:hAnsi="Times New Roman" w:cs="Times New Roman"/>
+        </w:rPr>
+        <w:fldChar w:fldCharType="end"/>
+      </w:r>
+      <w:r>
+        <w:rPr>
+          <w:rFonts w:ascii="Times New Roman" w:hAnsi="Times New Roman" w:cs="Times New Roman"/>
+        </w:rPr>
+        <w:t xml:space="preserve">. To our knowledge this method has not been applied to the segmentation of snow in satellite imagery. </w:t>
       </w:r>
     </w:p>
     <w:p>
@@ -2339,330 +2752,44 @@
       <w:r>
         <w:rPr>
           <w:rFonts w:ascii="Times New Roman" w:hAnsi="Times New Roman" w:cs="Times New Roman"/>
-        </w:rPr>
-        <w:t xml:space="preserve">We employ a neural network to accomplish </w:t>
-      </w:r>
-      <w:r>
-        <w:rPr>
-          <w:rFonts w:ascii="Times New Roman" w:hAnsi="Times New Roman" w:cs="Times New Roman"/>
-        </w:rPr>
-        <w:t>this</w:t>
-      </w:r>
-      <w:r>
-        <w:rPr>
-          <w:rFonts w:ascii="Times New Roman" w:hAnsi="Times New Roman" w:cs="Times New Roman"/>
-        </w:rPr>
-        <w:t xml:space="preserve"> image segmentation task. Neural networks are </w:t>
-      </w:r>
-      <w:r>
-        <w:rPr>
-          <w:rFonts w:ascii="Times New Roman" w:hAnsi="Times New Roman" w:cs="Times New Roman"/>
-        </w:rPr>
-        <w:t>specific types of machine learning methods designed to</w:t>
-      </w:r>
-      <w:r>
-        <w:rPr>
-          <w:rFonts w:ascii="Times New Roman" w:hAnsi="Times New Roman" w:cs="Times New Roman"/>
-        </w:rPr>
-        <w:t xml:space="preserve"> extract statistically meaningful linear combinations of input features</w:t>
-      </w:r>
-      <w:r>
-        <w:rPr>
-          <w:rFonts w:ascii="Times New Roman" w:hAnsi="Times New Roman" w:cs="Times New Roman"/>
-        </w:rPr>
-        <w:t xml:space="preserve"> </w:t>
-      </w:r>
-      <w:r>
-        <w:rPr>
-          <w:rFonts w:ascii="Times New Roman" w:hAnsi="Times New Roman" w:cs="Times New Roman"/>
-        </w:rPr>
-        <w:t>from data (</w:t>
-      </w:r>
-      <w:proofErr w:type="spellStart"/>
-      <w:r>
-        <w:rPr>
-          <w:rFonts w:ascii="Times New Roman" w:hAnsi="Times New Roman" w:cs="Times New Roman"/>
-        </w:rPr>
-        <w:t>PlanetScope</w:t>
-      </w:r>
-      <w:proofErr w:type="spellEnd"/>
-      <w:r>
-        <w:rPr>
-          <w:rFonts w:ascii="Times New Roman" w:hAnsi="Times New Roman" w:cs="Times New Roman"/>
-        </w:rPr>
-        <w:t xml:space="preserve"> bands) and model </w:t>
-      </w:r>
-      <w:r>
-        <w:rPr>
-          <w:rFonts w:ascii="Times New Roman" w:hAnsi="Times New Roman" w:cs="Times New Roman"/>
-        </w:rPr>
-        <w:t>a</w:t>
-      </w:r>
-      <w:r>
-        <w:rPr>
-          <w:rFonts w:ascii="Times New Roman" w:hAnsi="Times New Roman" w:cs="Times New Roman"/>
-        </w:rPr>
-        <w:t xml:space="preserve"> </w:t>
-      </w:r>
-      <w:r>
-        <w:rPr>
-          <w:rFonts w:ascii="Times New Roman" w:hAnsi="Times New Roman" w:cs="Times New Roman"/>
-        </w:rPr>
-        <w:t>dependent</w:t>
-      </w:r>
-      <w:r>
-        <w:rPr>
-          <w:rFonts w:ascii="Times New Roman" w:hAnsi="Times New Roman" w:cs="Times New Roman"/>
-        </w:rPr>
-        <w:t xml:space="preserve"> variable</w:t>
-      </w:r>
-      <w:r>
-        <w:rPr>
-          <w:rFonts w:ascii="Times New Roman" w:hAnsi="Times New Roman" w:cs="Times New Roman"/>
-        </w:rPr>
-        <w:t xml:space="preserve"> (snow presence/absence) as a nonlinear function of these derived linear combinations </w:t>
-      </w:r>
-      <w:r>
-        <w:rPr>
-          <w:rFonts w:ascii="Times New Roman" w:hAnsi="Times New Roman" w:cs="Times New Roman"/>
-        </w:rPr>
-        <w:fldChar w:fldCharType="begin"/>
-      </w:r>
-      <w:r>
-        <w:rPr>
-          <w:rFonts w:ascii="Times New Roman" w:hAnsi="Times New Roman" w:cs="Times New Roman"/>
-        </w:rPr>
-        <w:instrText xml:space="preserve"> ADDIN ZOTERO_ITEM CSL_CITATION {"citationID":"wxENtxQI","properties":{"formattedCitation":"(Hastie et al., 2009, Section 11.1)","plainCitation":"(Hastie et al., 2009, Section 11.1)","noteIndex":0},"citationItems":[{"id":315,"uris":["http://zotero.org/users/5685662/items/WPG8QIMY"],"uri":["http://zotero.org/users/5685662/items/WPG8QIMY"],"itemData":{"id":315,"type":"book","abstract":"During the past decade there has been an explosion in computation and information technology. With it has come a vast amount of data in a variety of fields such as medicine, biology, finance, and marketing. The challenge of understanding these data has led to the development of new tools in the field of statistics, and spawned new areas such as data mining, machine learning, and bioinformatics. Many of these tools have common underpinnings but are often expressed with different terminology. This book describes the important ideas in these areas in a common conceptual framework. While the approach is statistical, the emphasis is on concepts rather than mathematics.","event-place":"New York, NY","ISBN":"978-0-387-84857-0","note":"PMID: 21196786\narXiv: 1010.3003\nSeries Title: Springer Series in Statistics\nPublication Title: The Mathematical Intelligencer\nDOI: 10.1007/978-0-387-84858-7\nissue: 2\nISSN: 03436993","number-of-pages":"83–85","publisher":"Springer New York","publisher-place":"New York, NY","title":"The Elements of Statistical Learning","URL":"http://link.springer.com/10.1007/978-0-387-84858-7","volume":"27","author":[{"family":"Hastie","given":"Trevor"},{"family":"Tibshirani","given":"Robert"},{"family":"Friedman","given":"Jerome"}],"issued":{"date-parts":[["2009"]]}},"suffix":", Section 11.1"}],"schema":"https://github.com/citation-style-language/schema/raw/master/csl-citation.json"} </w:instrText>
-      </w:r>
-      <w:r>
-        <w:rPr>
-          <w:rFonts w:ascii="Times New Roman" w:hAnsi="Times New Roman" w:cs="Times New Roman"/>
-        </w:rPr>
-        <w:fldChar w:fldCharType="separate"/>
-      </w:r>
-      <w:r>
-        <w:rPr>
-          <w:rFonts w:ascii="Times New Roman" w:hAnsi="Times New Roman" w:cs="Times New Roman"/>
-          <w:noProof/>
-        </w:rPr>
-        <w:t>(Hastie et al., 2009, Section 11.1)</w:t>
-      </w:r>
-      <w:r>
-        <w:rPr>
-          <w:rFonts w:ascii="Times New Roman" w:hAnsi="Times New Roman" w:cs="Times New Roman"/>
-        </w:rPr>
-        <w:fldChar w:fldCharType="end"/>
-      </w:r>
-      <w:r>
-        <w:rPr>
-          <w:rFonts w:ascii="Times New Roman" w:hAnsi="Times New Roman" w:cs="Times New Roman"/>
-        </w:rPr>
-        <w:t xml:space="preserve">.  </w:t>
-      </w:r>
-      <w:r>
-        <w:rPr>
-          <w:rFonts w:ascii="Times New Roman" w:hAnsi="Times New Roman" w:cs="Times New Roman"/>
-        </w:rPr>
-        <w:t>W</w:t>
-      </w:r>
-      <w:r>
-        <w:rPr>
-          <w:rFonts w:ascii="Times New Roman" w:hAnsi="Times New Roman" w:cs="Times New Roman"/>
-        </w:rPr>
-        <w:t xml:space="preserve">e </w:t>
-      </w:r>
-      <w:r>
-        <w:rPr>
-          <w:rFonts w:ascii="Times New Roman" w:hAnsi="Times New Roman" w:cs="Times New Roman"/>
-        </w:rPr>
-        <w:t>chose</w:t>
-      </w:r>
-      <w:r>
-        <w:rPr>
-          <w:rFonts w:ascii="Times New Roman" w:hAnsi="Times New Roman" w:cs="Times New Roman"/>
-        </w:rPr>
-        <w:t xml:space="preserve"> a </w:t>
-      </w:r>
-      <w:r>
-        <w:rPr>
-          <w:rFonts w:ascii="Times New Roman" w:hAnsi="Times New Roman" w:cs="Times New Roman"/>
-        </w:rPr>
-        <w:t xml:space="preserve">method </w:t>
-      </w:r>
-      <w:r>
-        <w:rPr>
-          <w:rFonts w:ascii="Times New Roman" w:hAnsi="Times New Roman" w:cs="Times New Roman"/>
-        </w:rPr>
-        <w:t>based on a</w:t>
-      </w:r>
-      <w:r>
-        <w:rPr>
-          <w:rFonts w:ascii="Times New Roman" w:hAnsi="Times New Roman" w:cs="Times New Roman"/>
-        </w:rPr>
-        <w:t xml:space="preserve"> network </w:t>
-      </w:r>
-      <w:r>
-        <w:rPr>
-          <w:rFonts w:ascii="Times New Roman" w:hAnsi="Times New Roman" w:cs="Times New Roman"/>
-        </w:rPr>
-        <w:t xml:space="preserve">architecture demonstrated to perform very well in biomedical image segmentation </w:t>
-      </w:r>
-      <w:r>
-        <w:rPr>
-          <w:rFonts w:ascii="Times New Roman" w:hAnsi="Times New Roman" w:cs="Times New Roman"/>
-        </w:rPr>
-        <w:fldChar w:fldCharType="begin"/>
-      </w:r>
-      <w:r>
-        <w:rPr>
-          <w:rFonts w:ascii="Times New Roman" w:hAnsi="Times New Roman" w:cs="Times New Roman"/>
-        </w:rPr>
-        <w:instrText xml:space="preserve"> ADDIN ZOTERO_ITEM CSL_CITATION {"citationID":"dYpRuAv5","properties":{"formattedCitation":"(U-Net: Ronneberger et al., 2015)","plainCitation":"(U-Net: Ronneberger et al., 2015)","dontUpdate":true,"noteIndex":0},"citationItems":[{"id":583,"uris":["http://zotero.org/users/5685662/items/MWMRW258"],"uri":["http://zotero.org/users/5685662/items/MWMRW258"],"itemData":{"id":583,"type":"article-journal","abstract":"There is large consent that successful training of deep networks requires many thousand annotated training samples. In this paper, we present a network and training strategy that relies on the strong use of data augmentation to use the available annotated samples more efficiently. The architecture consists of a contracting path to capture context and a symmetric expanding path that enables precise localization. We show that such a network can be trained end-to-end from very few images and outperforms the prior best method (a sliding-window convolutional network) on the ISBI challenge for segmentation of neuronal structures in electron microscopic stacks. Using the same network trained on transmitted light microscopy images (phase contrast and DIC) we won the ISBI cell tracking challenge 2015 in these categories by a large margin. Moreover, the network is fast. Segmentation of a 512x512 image takes less than a second on a recent GPU. The full implementation (based on Caffe) and the trained networks are available at http://lmb.informatik.uni-freiburg.de/people/ronneber/u-net .","container-title":"arXiv:1505.04597 [cs]","note":"arXiv: 1505.04597","source":"arXiv.org","title":"U-Net: Convolutional Networks for Biomedical Image Segmentation","title-short":"U-Net","URL":"http://arxiv.org/abs/1505.04597","author":[{"family":"Ronneberger","given":"Olaf"},{"family":"Fischer","given":"Philipp"},{"family":"Brox","given":"Thomas"}],"accessed":{"date-parts":[["2020",1,10]]},"issued":{"date-parts":[["2015",5,18]]}},"prefix":"U-Net:"}],"schema":"https://github.com/citation-style-language/schema/raw/master/csl-citation.json"} </w:instrText>
-      </w:r>
-      <w:r>
-        <w:rPr>
-          <w:rFonts w:ascii="Times New Roman" w:hAnsi="Times New Roman" w:cs="Times New Roman"/>
-        </w:rPr>
-        <w:fldChar w:fldCharType="separate"/>
-      </w:r>
-      <w:r>
-        <w:rPr>
-          <w:rFonts w:ascii="Times New Roman" w:hAnsi="Times New Roman" w:cs="Times New Roman"/>
-          <w:noProof/>
-        </w:rPr>
-        <w:t>(Known as</w:t>
-      </w:r>
-      <w:r>
-        <w:rPr>
-          <w:rFonts w:ascii="Times New Roman" w:hAnsi="Times New Roman" w:cs="Times New Roman"/>
-          <w:noProof/>
-        </w:rPr>
-        <w:t xml:space="preserve"> the</w:t>
-      </w:r>
-      <w:r>
-        <w:rPr>
-          <w:rFonts w:ascii="Times New Roman" w:hAnsi="Times New Roman" w:cs="Times New Roman"/>
-          <w:noProof/>
-        </w:rPr>
-        <w:t xml:space="preserve"> "U-Net"</w:t>
-      </w:r>
-      <w:r>
-        <w:rPr>
-          <w:rFonts w:ascii="Times New Roman" w:hAnsi="Times New Roman" w:cs="Times New Roman"/>
-          <w:noProof/>
-        </w:rPr>
-        <w:t xml:space="preserve"> architecture;</w:t>
-      </w:r>
-      <w:r>
-        <w:rPr>
-          <w:rFonts w:ascii="Times New Roman" w:hAnsi="Times New Roman" w:cs="Times New Roman"/>
-          <w:noProof/>
-        </w:rPr>
-        <w:t xml:space="preserve"> Ronneberger et al., 2015)</w:t>
-      </w:r>
-      <w:r>
-        <w:rPr>
-          <w:rFonts w:ascii="Times New Roman" w:hAnsi="Times New Roman" w:cs="Times New Roman"/>
-        </w:rPr>
-        <w:fldChar w:fldCharType="end"/>
-      </w:r>
-      <w:r>
-        <w:rPr>
-          <w:rFonts w:ascii="Times New Roman" w:hAnsi="Times New Roman" w:cs="Times New Roman"/>
-        </w:rPr>
-        <w:t xml:space="preserve"> and modified to perform well with satellite remote sensing imagery. The resulting network, </w:t>
-      </w:r>
-      <w:r>
-        <w:rPr>
-          <w:rFonts w:ascii="Times New Roman" w:hAnsi="Times New Roman" w:cs="Times New Roman"/>
-        </w:rPr>
-        <w:t xml:space="preserve">known as TernausNetV2 and </w:t>
-      </w:r>
-      <w:r>
-        <w:rPr>
-          <w:rFonts w:ascii="Times New Roman" w:hAnsi="Times New Roman" w:cs="Times New Roman"/>
-        </w:rPr>
-        <w:t xml:space="preserve">developed by </w:t>
-      </w:r>
-      <w:r>
-        <w:rPr>
-          <w:rFonts w:ascii="Times New Roman" w:hAnsi="Times New Roman" w:cs="Times New Roman"/>
-        </w:rPr>
-        <w:fldChar w:fldCharType="begin"/>
-      </w:r>
-      <w:r>
-        <w:rPr>
-          <w:rFonts w:ascii="Times New Roman" w:hAnsi="Times New Roman" w:cs="Times New Roman"/>
-        </w:rPr>
-        <w:instrText xml:space="preserve"> ADDIN ZOTERO_ITEM CSL_CITATION {"citationID":"JlLXwif6","properties":{"formattedCitation":"(Iglovikov et al., 2018)","plainCitation":"(Iglovikov et al., 2018)","dontUpdate":true,"noteIndex":0},"citationItems":[{"id":580,"uris":["http://zotero.org/users/5685662/items/6LT5CXPH"],"uri":["http://zotero.org/users/5685662/items/6LT5CXPH"],"itemData":{"id":580,"type":"article-journal","abstract":"The most common approaches to instance segmentation are complex and use two-stage networks with object proposals, conditional random-fields, template matching or recurrent neural networks. In this work we present TernausNetV2 - a simple fully convolutional network that allows extracting objects from a high-resolution satellite imagery on an instance level. The network has popular encoder-decoder type of architecture with skip connections but has a few essential modifications that allows using for semantic as well as for instance segmentation tasks. This approach is universal and allows to extend any network that has been successfully applied for semantic segmentation to perform instance segmentation task. In addition, we generalize network encoder that was pre-trained for RGB images to use additional input channels. It makes possible to use transfer learning from visual to a wider spectral range. For DeepGlobe-CVPR 2018 building detection sub-challenge, based on public leaderboard score, our approach shows superior performance in comparison to other methods. The source code corresponding pre-trained weights are publicly available at https://github.com/ternaus/TernausNetV2","container-title":"arXiv:1806.00844 [cs]","note":"arXiv: 1806.00844","source":"arXiv.org","title":"TernausNetV2: Fully Convolutional Network for Instance Segmentation","title-short":"TernausNetV2","URL":"http://arxiv.org/abs/1806.00844","author":[{"family":"Iglovikov","given":"Vladimir I."},{"family":"Seferbekov","given":"Selim"},{"family":"Buslaev","given":"Alexander V."},{"family":"Shvets","given":"Alexey"}],"accessed":{"date-parts":[["2020",1,10]]},"issued":{"date-parts":[["2018",6,19]]}},"label":"page"}],"schema":"https://github.com/citation-style-language/schema/raw/master/csl-citation.json"} </w:instrText>
-      </w:r>
-      <w:r>
-        <w:rPr>
-          <w:rFonts w:ascii="Times New Roman" w:hAnsi="Times New Roman" w:cs="Times New Roman"/>
-        </w:rPr>
-        <w:fldChar w:fldCharType="separate"/>
-      </w:r>
-      <w:r>
-        <w:rPr>
-          <w:rFonts w:ascii="Times New Roman" w:hAnsi="Times New Roman" w:cs="Times New Roman"/>
-          <w:noProof/>
-        </w:rPr>
-        <w:t>Iglovikov et al.</w:t>
-      </w:r>
-      <w:r>
-        <w:rPr>
-          <w:rFonts w:ascii="Times New Roman" w:hAnsi="Times New Roman" w:cs="Times New Roman"/>
-        </w:rPr>
-        <w:fldChar w:fldCharType="end"/>
-      </w:r>
-      <w:r>
-        <w:rPr>
-          <w:rFonts w:ascii="Times New Roman" w:hAnsi="Times New Roman" w:cs="Times New Roman"/>
-        </w:rPr>
-        <w:t xml:space="preserve">, </w:t>
-      </w:r>
-      <w:r>
-        <w:rPr>
-          <w:rFonts w:ascii="Times New Roman" w:hAnsi="Times New Roman" w:cs="Times New Roman"/>
-        </w:rPr>
-        <w:t xml:space="preserve">provides state-of-the-art satellite image segmentation when applied to the task of building detection in satellite imagery </w:t>
-      </w:r>
-      <w:r>
-        <w:rPr>
-          <w:rFonts w:ascii="Times New Roman" w:hAnsi="Times New Roman" w:cs="Times New Roman"/>
-        </w:rPr>
-        <w:fldChar w:fldCharType="begin"/>
-      </w:r>
-      <w:r>
-        <w:rPr>
-          <w:rFonts w:ascii="Times New Roman" w:hAnsi="Times New Roman" w:cs="Times New Roman"/>
-        </w:rPr>
-        <w:instrText xml:space="preserve"> ADDIN ZOTERO_ITEM CSL_CITATION {"citationID":"2Su4YCw3","properties":{"formattedCitation":"(Iglovikov et al., 2018)","plainCitation":"(Iglovikov et al., 2018)","noteIndex":0},"citationItems":[{"id":580,"uris":["http://zotero.org/users/5685662/items/6LT5CXPH"],"uri":["http://zotero.org/users/5685662/items/6LT5CXPH"],"itemData":{"id":580,"type":"article-journal","abstract":"The most common approaches to instance segmentation are complex and use two-stage networks with object proposals, conditional random-fields, template matching or recurrent neural networks. In this work we present TernausNetV2 - a simple fully convolutional network that allows extracting objects from a high-resolution satellite imagery on an instance level. The network has popular encoder-decoder type of architecture with skip connections but has a few essential modifications that allows using for semantic as well as for instance segmentation tasks. This approach is universal and allows to extend any network that has been successfully applied for semantic segmentation to perform instance segmentation task. In addition, we generalize network encoder that was pre-trained for RGB images to use additional input channels. It makes possible to use transfer learning from visual to a wider spectral range. For DeepGlobe-CVPR 2018 building detection sub-challenge, based on public leaderboard score, our approach shows superior performance in comparison to other methods. The source code corresponding pre-trained weights are publicly available at https://github.com/ternaus/TernausNetV2","container-title":"arXiv:1806.00844 [cs]","note":"arXiv: 1806.00844","source":"arXiv.org","title":"TernausNetV2: Fully Convolutional Network for Instance Segmentation","title-short":"TernausNetV2","URL":"http://arxiv.org/abs/1806.00844","author":[{"family":"Iglovikov","given":"Vladimir I."},{"family":"Seferbekov","given":"Selim"},{"family":"Buslaev","given":"Alexander V."},{"family":"Shvets","given":"Alexey"}],"accessed":{"date-parts":[["2020",1,10]]},"issued":{"date-parts":[["2018",6,19]]}}}],"schema":"https://github.com/citation-style-language/schema/raw/master/csl-citation.json"} </w:instrText>
-      </w:r>
-      <w:r>
-        <w:rPr>
-          <w:rFonts w:ascii="Times New Roman" w:hAnsi="Times New Roman" w:cs="Times New Roman"/>
-        </w:rPr>
-        <w:fldChar w:fldCharType="separate"/>
-      </w:r>
-      <w:r>
-        <w:rPr>
-          <w:rFonts w:ascii="Times New Roman" w:hAnsi="Times New Roman" w:cs="Times New Roman"/>
-          <w:noProof/>
-        </w:rPr>
-        <w:t>(Iglovikov et al., 2018)</w:t>
-      </w:r>
-      <w:r>
-        <w:rPr>
-          <w:rFonts w:ascii="Times New Roman" w:hAnsi="Times New Roman" w:cs="Times New Roman"/>
-        </w:rPr>
-        <w:fldChar w:fldCharType="end"/>
-      </w:r>
-      <w:r>
-        <w:rPr>
-          <w:rFonts w:ascii="Times New Roman" w:hAnsi="Times New Roman" w:cs="Times New Roman"/>
-        </w:rPr>
-        <w:t xml:space="preserve">. To our knowledge this method has not been applied to the segmentation of snow in satellite imagery. </w:t>
+          <w:b/>
+        </w:rPr>
+        <w:t>X</w:t>
+      </w:r>
+      <w:r>
+        <w:rPr>
+          <w:rFonts w:ascii="Times New Roman" w:hAnsi="Times New Roman" w:cs="Times New Roman"/>
+          <w:b/>
+        </w:rPr>
+        <w:t>.</w:t>
+      </w:r>
+      <w:r>
+        <w:rPr>
+          <w:rFonts w:ascii="Times New Roman" w:hAnsi="Times New Roman" w:cs="Times New Roman"/>
+          <w:b/>
+        </w:rPr>
+        <w:t>X</w:t>
+      </w:r>
+      <w:r>
+        <w:rPr>
+          <w:rFonts w:ascii="Times New Roman" w:hAnsi="Times New Roman" w:cs="Times New Roman"/>
+          <w:b/>
+        </w:rPr>
+        <w:t xml:space="preserve">: </w:t>
+      </w:r>
+      <w:r>
+        <w:rPr>
+          <w:rFonts w:ascii="Times New Roman" w:hAnsi="Times New Roman" w:cs="Times New Roman"/>
+          <w:u w:val="single"/>
+        </w:rPr>
+        <w:t>Cyberinfrastructure</w:t>
+      </w:r>
+      <w:r>
+        <w:rPr>
+          <w:rFonts w:ascii="Times New Roman" w:hAnsi="Times New Roman" w:cs="Times New Roman"/>
+          <w:u w:val="single"/>
+        </w:rPr>
+        <w:t xml:space="preserve"> &amp; Model Training</w:t>
       </w:r>
     </w:p>
     <w:p>
@@ -2672,89 +2799,84 @@
           <w:rFonts w:ascii="Times New Roman" w:hAnsi="Times New Roman" w:cs="Times New Roman"/>
         </w:rPr>
       </w:pPr>
+      <w:r>
+        <w:rPr>
+          <w:rFonts w:ascii="Times New Roman" w:hAnsi="Times New Roman" w:cs="Times New Roman"/>
+        </w:rPr>
+        <w:lastRenderedPageBreak/>
+        <w:t>Training a neural network is a computationally-demanding task requiring access to large quantities of data and specialized hardware. In particular, computers with access to large memory and graphics processing units (GPUs) greatly shorten the training time for our model and enable quicker experimentation. In addition, t</w:t>
+      </w:r>
+      <w:r>
+        <w:rPr>
+          <w:rFonts w:ascii="Times New Roman" w:hAnsi="Times New Roman" w:cs="Times New Roman"/>
+        </w:rPr>
+        <w:t xml:space="preserve">he </w:t>
+      </w:r>
+      <w:r>
+        <w:rPr>
+          <w:rFonts w:ascii="Times New Roman" w:hAnsi="Times New Roman" w:cs="Times New Roman"/>
+        </w:rPr>
+        <w:t xml:space="preserve">large </w:t>
+      </w:r>
+      <w:r>
+        <w:rPr>
+          <w:rFonts w:ascii="Times New Roman" w:hAnsi="Times New Roman" w:cs="Times New Roman"/>
+        </w:rPr>
+        <w:t>volume of both airborne lidar and satellite imagery data co-located with our study sites</w:t>
+      </w:r>
+      <w:r>
+        <w:rPr>
+          <w:rFonts w:ascii="Times New Roman" w:hAnsi="Times New Roman" w:cs="Times New Roman"/>
+        </w:rPr>
+        <w:t xml:space="preserve"> required us to have access to large data storage facilities</w:t>
+      </w:r>
+      <w:r>
+        <w:rPr>
+          <w:rFonts w:ascii="Times New Roman" w:hAnsi="Times New Roman" w:cs="Times New Roman"/>
+        </w:rPr>
+        <w:t>.</w:t>
+      </w:r>
+      <w:r>
+        <w:rPr>
+          <w:rFonts w:ascii="Times New Roman" w:hAnsi="Times New Roman" w:cs="Times New Roman"/>
+        </w:rPr>
+        <w:t xml:space="preserve"> For these reasons we chose the compute and storage resources provided by Amazon Web Services</w:t>
+      </w:r>
+      <w:r>
+        <w:rPr>
+          <w:rFonts w:ascii="Times New Roman" w:hAnsi="Times New Roman" w:cs="Times New Roman"/>
+        </w:rPr>
+        <w:t xml:space="preserve"> (AWS)</w:t>
+      </w:r>
+      <w:r>
+        <w:rPr>
+          <w:rFonts w:ascii="Times New Roman" w:hAnsi="Times New Roman" w:cs="Times New Roman"/>
+        </w:rPr>
+        <w:t xml:space="preserve">, a commercial cloud service provider, to enable our training procedure. </w:t>
+      </w:r>
     </w:p>
     <w:p>
       <w:pPr>
         <w:spacing w:line="480" w:lineRule="auto"/>
         <w:rPr>
           <w:rFonts w:ascii="Times New Roman" w:hAnsi="Times New Roman" w:cs="Times New Roman"/>
-          <w:u w:val="single"/>
-        </w:rPr>
-      </w:pPr>
-      <w:r>
-        <w:rPr>
-          <w:rFonts w:ascii="Times New Roman" w:hAnsi="Times New Roman" w:cs="Times New Roman"/>
-          <w:b/>
-        </w:rPr>
-        <w:lastRenderedPageBreak/>
-        <w:t xml:space="preserve">Section </w:t>
-      </w:r>
-      <w:r>
-        <w:rPr>
-          <w:rFonts w:ascii="Times New Roman" w:hAnsi="Times New Roman" w:cs="Times New Roman"/>
-          <w:b/>
-        </w:rPr>
-        <w:t>X</w:t>
-      </w:r>
-      <w:r>
-        <w:rPr>
-          <w:rFonts w:ascii="Times New Roman" w:hAnsi="Times New Roman" w:cs="Times New Roman"/>
-          <w:b/>
-        </w:rPr>
-        <w:t>.</w:t>
-      </w:r>
-      <w:r>
-        <w:rPr>
-          <w:rFonts w:ascii="Times New Roman" w:hAnsi="Times New Roman" w:cs="Times New Roman"/>
-          <w:b/>
-        </w:rPr>
-        <w:t>X</w:t>
-      </w:r>
-      <w:r>
-        <w:rPr>
-          <w:rFonts w:ascii="Times New Roman" w:hAnsi="Times New Roman" w:cs="Times New Roman"/>
-          <w:b/>
-        </w:rPr>
-        <w:t xml:space="preserve">: </w:t>
-      </w:r>
-      <w:r>
-        <w:rPr>
-          <w:rFonts w:ascii="Times New Roman" w:hAnsi="Times New Roman" w:cs="Times New Roman"/>
-          <w:u w:val="single"/>
-        </w:rPr>
-        <w:t xml:space="preserve">Model Training </w:t>
-      </w:r>
+        </w:rPr>
+      </w:pPr>
     </w:p>
     <w:p>
       <w:pPr>
         <w:spacing w:line="480" w:lineRule="auto"/>
         <w:rPr>
           <w:rFonts w:ascii="Times New Roman" w:hAnsi="Times New Roman" w:cs="Times New Roman"/>
-        </w:rPr>
-      </w:pPr>
-      <w:r>
-        <w:rPr>
-          <w:rFonts w:ascii="Times New Roman" w:hAnsi="Times New Roman" w:cs="Times New Roman"/>
-        </w:rPr>
-        <w:fldChar w:fldCharType="begin"/>
-      </w:r>
-      <w:r>
-        <w:rPr>
-          <w:rFonts w:ascii="Times New Roman" w:hAnsi="Times New Roman" w:cs="Times New Roman"/>
-        </w:rPr>
-        <w:instrText xml:space="preserve"> ADDIN ZOTERO_TEMP </w:instrText>
-      </w:r>
-      <w:r>
-        <w:rPr>
-          <w:rFonts w:ascii="Times New Roman" w:hAnsi="Times New Roman" w:cs="Times New Roman"/>
-        </w:rPr>
-        <w:fldChar w:fldCharType="separate"/>
-      </w:r>
-      <w:r>
-        <w:rPr>
-          <w:rFonts w:ascii="Times New Roman" w:hAnsi="Times New Roman" w:cs="Times New Roman"/>
-        </w:rPr>
-        <w:fldChar w:fldCharType="end"/>
+          <w:u w:val="single"/>
+        </w:rPr>
+      </w:pPr>
+      <w:r>
+        <w:rPr>
+          <w:rFonts w:ascii="Times New Roman" w:hAnsi="Times New Roman" w:cs="Times New Roman"/>
+          <w:u w:val="single"/>
+        </w:rPr>
+        <w:t xml:space="preserve">Data Preprocessing </w:t>
       </w:r>
     </w:p>
     <w:p>
@@ -2764,10 +2886,2006 @@
           <w:rFonts w:ascii="Times New Roman" w:hAnsi="Times New Roman" w:cs="Times New Roman"/>
         </w:rPr>
       </w:pPr>
+      <w:r>
+        <w:rPr>
+          <w:rFonts w:ascii="Times New Roman" w:hAnsi="Times New Roman" w:cs="Times New Roman"/>
+        </w:rPr>
+        <w:t xml:space="preserve">Once acquired, the imagery and airborne lidar-derived snow masks are stored </w:t>
+      </w:r>
+      <w:r>
+        <w:rPr>
+          <w:rFonts w:ascii="Times New Roman" w:hAnsi="Times New Roman" w:cs="Times New Roman"/>
+        </w:rPr>
+        <w:t xml:space="preserve">as single or multiband </w:t>
+      </w:r>
+      <w:proofErr w:type="spellStart"/>
+      <w:r>
+        <w:rPr>
+          <w:rFonts w:ascii="Times New Roman" w:hAnsi="Times New Roman" w:cs="Times New Roman"/>
+        </w:rPr>
+        <w:t>GeoTIFF</w:t>
+      </w:r>
+      <w:proofErr w:type="spellEnd"/>
+      <w:r>
+        <w:rPr>
+          <w:rFonts w:ascii="Times New Roman" w:hAnsi="Times New Roman" w:cs="Times New Roman"/>
+        </w:rPr>
+        <w:t xml:space="preserve"> files </w:t>
+      </w:r>
+      <w:r>
+        <w:rPr>
+          <w:rFonts w:ascii="Times New Roman" w:hAnsi="Times New Roman" w:cs="Times New Roman"/>
+        </w:rPr>
+        <w:fldChar w:fldCharType="begin"/>
+      </w:r>
+      <w:r>
+        <w:rPr>
+          <w:rFonts w:ascii="Times New Roman" w:hAnsi="Times New Roman" w:cs="Times New Roman"/>
+        </w:rPr>
+        <w:instrText xml:space="preserve"> ADDIN ZOTERO_ITEM CSL_CITATION {"citationID":"OBryTnDa","properties":{"formattedCitation":"(Open Geospatial Consortium, 2019)","plainCitation":"(Open Geospatial Consortium, 2019)","noteIndex":0},"citationItems":[{"id":603,"uris":["http://zotero.org/users/5685662/items/B2PBS33G"],"uri":["http://zotero.org/users/5685662/items/B2PBS33G"],"itemData":{"id":603,"type":"article-journal","page":"115","source":"Zotero","title":"GeoTIFF Standard","author":[{"family":"Open Geospatial Consortium","given":""}],"issued":{"date-parts":[["2019"]]}}}],"schema":"https://github.com/citation-style-language/schema/raw/master/csl-citation.json"} </w:instrText>
+      </w:r>
+      <w:r>
+        <w:rPr>
+          <w:rFonts w:ascii="Times New Roman" w:hAnsi="Times New Roman" w:cs="Times New Roman"/>
+        </w:rPr>
+        <w:fldChar w:fldCharType="separate"/>
+      </w:r>
+      <w:r>
+        <w:rPr>
+          <w:rFonts w:ascii="Times New Roman" w:hAnsi="Times New Roman" w:cs="Times New Roman"/>
+          <w:noProof/>
+        </w:rPr>
+        <w:t>(Open Geospatial Consortium, 2019)</w:t>
+      </w:r>
+      <w:r>
+        <w:rPr>
+          <w:rFonts w:ascii="Times New Roman" w:hAnsi="Times New Roman" w:cs="Times New Roman"/>
+        </w:rPr>
+        <w:fldChar w:fldCharType="end"/>
+      </w:r>
+      <w:r>
+        <w:rPr>
+          <w:rFonts w:ascii="Times New Roman" w:hAnsi="Times New Roman" w:cs="Times New Roman"/>
+        </w:rPr>
+        <w:t xml:space="preserve"> </w:t>
+      </w:r>
+      <w:r>
+        <w:rPr>
+          <w:rFonts w:ascii="Times New Roman" w:hAnsi="Times New Roman" w:cs="Times New Roman"/>
+        </w:rPr>
+        <w:t xml:space="preserve">in AWS Simple Storage Service (S3) “buckets” to enable access by further processing tools. To enable co-registration of the </w:t>
+      </w:r>
+      <w:r>
+        <w:rPr>
+          <w:rFonts w:ascii="Times New Roman" w:hAnsi="Times New Roman" w:cs="Times New Roman"/>
+        </w:rPr>
+        <w:t>snow mask data with imagery data and produce standardized “data units” required by neural network training, we</w:t>
+      </w:r>
+      <w:r>
+        <w:rPr>
+          <w:rFonts w:ascii="Times New Roman" w:hAnsi="Times New Roman" w:cs="Times New Roman"/>
+        </w:rPr>
+        <w:t xml:space="preserve"> then</w:t>
+      </w:r>
+      <w:r>
+        <w:rPr>
+          <w:rFonts w:ascii="Times New Roman" w:hAnsi="Times New Roman" w:cs="Times New Roman"/>
+        </w:rPr>
+        <w:t xml:space="preserve"> divide the raw imagery and snow mask data into 512 by 512 pixel images, or “tiles,” derived from a standardized global grid. We use the </w:t>
+      </w:r>
+      <w:r>
+        <w:rPr>
+          <w:rFonts w:ascii="Times New Roman" w:hAnsi="Times New Roman" w:cs="Times New Roman"/>
+        </w:rPr>
+        <w:t xml:space="preserve">Spherical </w:t>
+      </w:r>
+      <w:r>
+        <w:rPr>
+          <w:rFonts w:ascii="Times New Roman" w:hAnsi="Times New Roman" w:cs="Times New Roman"/>
+        </w:rPr>
+        <w:t>Web Mercator Spherical Tile standard (sometimes referred to as the “</w:t>
+      </w:r>
+      <w:proofErr w:type="spellStart"/>
+      <w:r>
+        <w:rPr>
+          <w:rFonts w:ascii="Times New Roman" w:hAnsi="Times New Roman" w:cs="Times New Roman"/>
+        </w:rPr>
+        <w:t>slippy</w:t>
+      </w:r>
+      <w:proofErr w:type="spellEnd"/>
+      <w:r>
+        <w:rPr>
+          <w:rFonts w:ascii="Times New Roman" w:hAnsi="Times New Roman" w:cs="Times New Roman"/>
+        </w:rPr>
+        <w:t xml:space="preserve"> map” tile standard due to their employment in interactive mapping applications) to define the grid of tiles </w:t>
+      </w:r>
+      <w:r>
+        <w:rPr>
+          <w:rFonts w:ascii="Times New Roman" w:hAnsi="Times New Roman" w:cs="Times New Roman"/>
+        </w:rPr>
+        <w:fldChar w:fldCharType="begin"/>
+      </w:r>
+      <w:r>
+        <w:rPr>
+          <w:rFonts w:ascii="Times New Roman" w:hAnsi="Times New Roman" w:cs="Times New Roman"/>
+        </w:rPr>
+        <w:instrText xml:space="preserve"> ADDIN ZOTERO_ITEM CSL_CITATION {"citationID":"Hxa1dabc","properties":{"formattedCitation":"(OpenStreetMap, 2019)","plainCitation":"(OpenStreetMap, 2019)","noteIndex":0},"citationItems":[{"id":599,"uris":["http://zotero.org/users/5685662/items/P3ST5W5K"],"uri":["http://zotero.org/users/5685662/items/P3ST5W5K"],"itemData":{"id":599,"type":"webpage","title":"Slippy Map Tilenames","URL":"https://wiki.openstreetmap.org/wiki/Slippy_map_tilenames","author":[{"family":"OpenStreetMap","given":""}],"issued":{"date-parts":[["2019"]]}}}],"schema":"https://github.com/citation-style-language/schema/raw/master/csl-citation.json"} </w:instrText>
+      </w:r>
+      <w:r>
+        <w:rPr>
+          <w:rFonts w:ascii="Times New Roman" w:hAnsi="Times New Roman" w:cs="Times New Roman"/>
+        </w:rPr>
+        <w:fldChar w:fldCharType="separate"/>
+      </w:r>
+      <w:r>
+        <w:rPr>
+          <w:rFonts w:ascii="Times New Roman" w:hAnsi="Times New Roman" w:cs="Times New Roman"/>
+          <w:noProof/>
+        </w:rPr>
+        <w:t>(OpenStreetMap, 2019)</w:t>
+      </w:r>
+      <w:r>
+        <w:rPr>
+          <w:rFonts w:ascii="Times New Roman" w:hAnsi="Times New Roman" w:cs="Times New Roman"/>
+        </w:rPr>
+        <w:fldChar w:fldCharType="end"/>
+      </w:r>
+      <w:r>
+        <w:rPr>
+          <w:rFonts w:ascii="Times New Roman" w:hAnsi="Times New Roman" w:cs="Times New Roman"/>
+        </w:rPr>
+        <w:t>, and use the “mercantile,” “</w:t>
+      </w:r>
+      <w:proofErr w:type="spellStart"/>
+      <w:r>
+        <w:rPr>
+          <w:rFonts w:ascii="Times New Roman" w:hAnsi="Times New Roman" w:cs="Times New Roman"/>
+        </w:rPr>
+        <w:t>rasterio</w:t>
+      </w:r>
+      <w:proofErr w:type="spellEnd"/>
+      <w:r>
+        <w:rPr>
+          <w:rFonts w:ascii="Times New Roman" w:hAnsi="Times New Roman" w:cs="Times New Roman"/>
+        </w:rPr>
+        <w:t>,” and “</w:t>
+      </w:r>
+      <w:proofErr w:type="spellStart"/>
+      <w:r>
+        <w:rPr>
+          <w:rFonts w:ascii="Times New Roman" w:hAnsi="Times New Roman" w:cs="Times New Roman"/>
+        </w:rPr>
+        <w:t>rio</w:t>
+      </w:r>
+      <w:proofErr w:type="spellEnd"/>
+      <w:r>
+        <w:rPr>
+          <w:rFonts w:ascii="Times New Roman" w:hAnsi="Times New Roman" w:cs="Times New Roman"/>
+        </w:rPr>
+        <w:t xml:space="preserve">-tiler” open-source software packages to enable gridding and storage of these images </w:t>
+      </w:r>
+      <w:r>
+        <w:rPr>
+          <w:rFonts w:ascii="Times New Roman" w:hAnsi="Times New Roman" w:cs="Times New Roman"/>
+        </w:rPr>
+        <w:fldChar w:fldCharType="begin"/>
+      </w:r>
+      <w:r>
+        <w:rPr>
+          <w:rFonts w:ascii="Times New Roman" w:hAnsi="Times New Roman" w:cs="Times New Roman"/>
+        </w:rPr>
+        <w:instrText xml:space="preserve"> ADDIN ZOTERO_ITEM CSL_CITATION {"citationID":"bCZj9mHO","properties":{"formattedCitation":"(Mapbox, Inc., 2019; Vincent, 2019)","plainCitation":"(Mapbox, Inc., 2019; Vincent, 2019)","noteIndex":0},"citationItems":[{"id":600,"uris":["http://zotero.org/users/5685662/items/P9XSQKMU"],"uri":["http://zotero.org/users/5685662/items/P9XSQKMU"],"itemData":{"id":600,"type":"webpage","title":"Mercantile","URL":"https://github.com/mapbox/mercantile","author":[{"family":"Mapbox, Inc.","given":""}],"issued":{"date-parts":[["2019"]]}}},{"id":601,"uris":["http://zotero.org/users/5685662/items/45MVXRHA"],"uri":["http://zotero.org/users/5685662/items/45MVXRHA"],"itemData":{"id":601,"type":"article","title":"rio-tiler","URL":"https://github.com/cogeotiff/rio-tiler","author":[{"family":"Vincent","given":"Sarago"}],"issued":{"date-parts":[["2019"]]}}}],"schema":"https://github.com/citation-style-language/schema/raw/master/csl-citation.json"} </w:instrText>
+      </w:r>
+      <w:r>
+        <w:rPr>
+          <w:rFonts w:ascii="Times New Roman" w:hAnsi="Times New Roman" w:cs="Times New Roman"/>
+        </w:rPr>
+        <w:fldChar w:fldCharType="separate"/>
+      </w:r>
+      <w:r>
+        <w:rPr>
+          <w:rFonts w:ascii="Times New Roman" w:hAnsi="Times New Roman" w:cs="Times New Roman"/>
+          <w:noProof/>
+        </w:rPr>
+        <w:t>(Mapbox, Inc., 2019; Vincent, 2019)</w:t>
+      </w:r>
+      <w:r>
+        <w:rPr>
+          <w:rFonts w:ascii="Times New Roman" w:hAnsi="Times New Roman" w:cs="Times New Roman"/>
+        </w:rPr>
+        <w:fldChar w:fldCharType="end"/>
+      </w:r>
+      <w:r>
+        <w:rPr>
+          <w:rFonts w:ascii="Times New Roman" w:hAnsi="Times New Roman" w:cs="Times New Roman"/>
+        </w:rPr>
+        <w:t xml:space="preserve">. The spherical Web Mercator tile standard assigns a unique spatially-explicit identifier to each 512x512 pixel image tile, which can then be used to align imagery tiles and snow mask tiles (e.g. the tiles “snow/1/2/3.tif” and “image/1/2/3.tif” have identical spatial extent). These tiles are stored as </w:t>
+      </w:r>
+      <w:proofErr w:type="spellStart"/>
+      <w:r>
+        <w:rPr>
+          <w:rFonts w:ascii="Times New Roman" w:hAnsi="Times New Roman" w:cs="Times New Roman"/>
+        </w:rPr>
+        <w:lastRenderedPageBreak/>
+        <w:t>GeoTIFF</w:t>
+      </w:r>
+      <w:proofErr w:type="spellEnd"/>
+      <w:r>
+        <w:rPr>
+          <w:rFonts w:ascii="Times New Roman" w:hAnsi="Times New Roman" w:cs="Times New Roman"/>
+        </w:rPr>
+        <w:t xml:space="preserve"> files in AWS S3 buckets tagged with their image or ASO collection identifiers and dates of collection. This </w:t>
+      </w:r>
+      <w:r>
+        <w:rPr>
+          <w:rFonts w:ascii="Times New Roman" w:hAnsi="Times New Roman" w:cs="Times New Roman"/>
+        </w:rPr>
+        <w:t>preprocessing</w:t>
+      </w:r>
+      <w:r>
+        <w:rPr>
+          <w:rFonts w:ascii="Times New Roman" w:hAnsi="Times New Roman" w:cs="Times New Roman"/>
+        </w:rPr>
+        <w:t xml:space="preserve"> effort is completed via </w:t>
+      </w:r>
+      <w:proofErr w:type="spellStart"/>
+      <w:r>
+        <w:rPr>
+          <w:rFonts w:ascii="Times New Roman" w:hAnsi="Times New Roman" w:cs="Times New Roman"/>
+        </w:rPr>
+        <w:t>Jupyter</w:t>
+      </w:r>
+      <w:proofErr w:type="spellEnd"/>
+      <w:r>
+        <w:rPr>
+          <w:rFonts w:ascii="Times New Roman" w:hAnsi="Times New Roman" w:cs="Times New Roman"/>
+        </w:rPr>
+        <w:t xml:space="preserve"> notebooks </w:t>
+      </w:r>
+      <w:r>
+        <w:rPr>
+          <w:rFonts w:ascii="Times New Roman" w:hAnsi="Times New Roman" w:cs="Times New Roman"/>
+        </w:rPr>
+        <w:fldChar w:fldCharType="begin"/>
+      </w:r>
+      <w:r>
+        <w:rPr>
+          <w:rFonts w:ascii="Times New Roman" w:hAnsi="Times New Roman" w:cs="Times New Roman"/>
+        </w:rPr>
+        <w:instrText xml:space="preserve"> ADDIN ZOTERO_ITEM CSL_CITATION {"citationID":"SbmsBnvT","properties":{"formattedCitation":"(Kluyver et al., 2016)","plainCitation":"(Kluyver et al., 2016)","noteIndex":0},"citationItems":[{"id":605,"uris":["http://zotero.org/users/5685662/items/7MVNIC75"],"uri":["http://zotero.org/users/5685662/items/7MVNIC75"],"itemData":{"id":605,"type":"paper-conference","container-title":"ELPUB","title":"Jupyter Notebooks - a publishing format for reproducible computational workflows","author":[{"family":"Kluyver","given":"Thomas"},{"family":"Ragan-Kelley","given":"Benjamin"},{"family":"Pérez","given":"Fernando"},{"family":"Granger","given":"Brian E."},{"family":"Bussonnier","given":"Matthias"},{"family":"Frederic","given":"Jonathan"},{"family":"Kelley","given":"Kyle"},{"family":"Hamrick","given":"Jessica B."},{"family":"Grout","given":"Jason"},{"family":"Corlay","given":"Sylvain"},{"family":"Ivanov","given":"Paul"},{"family":"Avila","given":"Damián"},{"family":"Abdalla","given":"Safia"},{"family":"Willing","given":"Carol"},{"family":"al","given":"et"}],"issued":{"date-parts":[["2016"]]}}}],"schema":"https://github.com/citation-style-language/schema/raw/master/csl-citation.json"} </w:instrText>
+      </w:r>
+      <w:r>
+        <w:rPr>
+          <w:rFonts w:ascii="Times New Roman" w:hAnsi="Times New Roman" w:cs="Times New Roman"/>
+        </w:rPr>
+        <w:fldChar w:fldCharType="separate"/>
+      </w:r>
+      <w:r>
+        <w:rPr>
+          <w:rFonts w:ascii="Times New Roman" w:hAnsi="Times New Roman" w:cs="Times New Roman"/>
+          <w:noProof/>
+        </w:rPr>
+        <w:t>(Kluyver et al., 2016)</w:t>
+      </w:r>
+      <w:r>
+        <w:rPr>
+          <w:rFonts w:ascii="Times New Roman" w:hAnsi="Times New Roman" w:cs="Times New Roman"/>
+        </w:rPr>
+        <w:fldChar w:fldCharType="end"/>
+      </w:r>
+      <w:r>
+        <w:rPr>
+          <w:rFonts w:ascii="Times New Roman" w:hAnsi="Times New Roman" w:cs="Times New Roman"/>
+        </w:rPr>
+        <w:t xml:space="preserve"> </w:t>
+      </w:r>
+      <w:r>
+        <w:rPr>
+          <w:rFonts w:ascii="Times New Roman" w:hAnsi="Times New Roman" w:cs="Times New Roman"/>
+        </w:rPr>
+        <w:t>on AWS Elastic Compute Cloud</w:t>
+      </w:r>
+      <w:r>
+        <w:rPr>
+          <w:rFonts w:ascii="Times New Roman" w:hAnsi="Times New Roman" w:cs="Times New Roman"/>
+        </w:rPr>
+        <w:t xml:space="preserve"> (EC2)</w:t>
+      </w:r>
+      <w:r>
+        <w:rPr>
+          <w:rFonts w:ascii="Times New Roman" w:hAnsi="Times New Roman" w:cs="Times New Roman"/>
+        </w:rPr>
+        <w:t xml:space="preserve"> compute instances</w:t>
+      </w:r>
+      <w:r>
+        <w:rPr>
+          <w:rFonts w:ascii="Times New Roman" w:hAnsi="Times New Roman" w:cs="Times New Roman"/>
+        </w:rPr>
+        <w:t xml:space="preserve"> (see Figure </w:t>
+      </w:r>
+      <w:r>
+        <w:rPr>
+          <w:rFonts w:ascii="Times New Roman" w:hAnsi="Times New Roman" w:cs="Times New Roman"/>
+          <w:highlight w:val="yellow"/>
+        </w:rPr>
+        <w:t>X</w:t>
+      </w:r>
+      <w:r>
+        <w:rPr>
+          <w:rFonts w:ascii="Times New Roman" w:hAnsi="Times New Roman" w:cs="Times New Roman"/>
+        </w:rPr>
+        <w:t>).</w:t>
+      </w:r>
+    </w:p>
+    <w:p>
+      <w:pPr>
+        <w:spacing w:line="480" w:lineRule="auto"/>
+        <w:jc w:val="center"/>
+        <w:rPr>
+          <w:rFonts w:ascii="Times New Roman" w:hAnsi="Times New Roman" w:cs="Times New Roman"/>
+        </w:rPr>
+      </w:pPr>
+      <w:r>
+        <w:rPr>
+          <w:rFonts w:ascii="Times New Roman" w:hAnsi="Times New Roman" w:cs="Times New Roman"/>
+          <w:noProof/>
+        </w:rPr>
+        <w:drawing>
+          <wp:inline distT="0" distB="0" distL="0" distR="0" wp14:anchorId="1029181A" wp14:editId="7EC52E84">
+            <wp:extent cx="5678129" cy="3511550"/>
+            <wp:effectExtent l="0" t="0" r="0" b="0"/>
+            <wp:docPr id="1" name="Picture 1"/>
+            <wp:cNvGraphicFramePr>
+              <a:graphicFrameLocks xmlns:a="http://schemas.openxmlformats.org/drawingml/2006/main" noChangeAspect="1"/>
+            </wp:cNvGraphicFramePr>
+            <a:graphic xmlns:a="http://schemas.openxmlformats.org/drawingml/2006/main">
+              <a:graphicData uri="http://schemas.openxmlformats.org/drawingml/2006/picture">
+                <pic:pic xmlns:pic="http://schemas.openxmlformats.org/drawingml/2006/picture">
+                  <pic:nvPicPr>
+                    <pic:cNvPr id="1" name="schematic.png"/>
+                    <pic:cNvPicPr/>
+                  </pic:nvPicPr>
+                  <pic:blipFill rotWithShape="1">
+                    <a:blip r:embed="rId11" cstate="print">
+                      <a:extLst>
+                        <a:ext uri="{28A0092B-C50C-407E-A947-70E740481C1C}">
+                          <a14:useLocalDpi xmlns:a14="http://schemas.microsoft.com/office/drawing/2010/main" val="0"/>
+                        </a:ext>
+                      </a:extLst>
+                    </a:blip>
+                    <a:srcRect r="4467"/>
+                    <a:stretch/>
+                  </pic:blipFill>
+                  <pic:spPr bwMode="auto">
+                    <a:xfrm>
+                      <a:off x="0" y="0"/>
+                      <a:ext cx="5678129" cy="3511550"/>
+                    </a:xfrm>
+                    <a:prstGeom prst="rect">
+                      <a:avLst/>
+                    </a:prstGeom>
+                    <a:ln>
+                      <a:noFill/>
+                    </a:ln>
+                    <a:extLst>
+                      <a:ext uri="{53640926-AAD7-44D8-BBD7-CCE9431645EC}">
+                        <a14:shadowObscured xmlns:a14="http://schemas.microsoft.com/office/drawing/2010/main"/>
+                      </a:ext>
+                    </a:extLst>
+                  </pic:spPr>
+                </pic:pic>
+              </a:graphicData>
+            </a:graphic>
+          </wp:inline>
+        </w:drawing>
+      </w:r>
+    </w:p>
+    <w:p>
+      <w:pPr>
+        <w:spacing w:line="480" w:lineRule="auto"/>
+        <w:jc w:val="center"/>
+        <w:rPr>
+          <w:rFonts w:ascii="Times New Roman" w:hAnsi="Times New Roman" w:cs="Times New Roman"/>
+        </w:rPr>
+      </w:pPr>
+      <w:r>
+        <w:rPr>
+          <w:rFonts w:ascii="Times New Roman" w:hAnsi="Times New Roman" w:cs="Times New Roman"/>
+          <w:b/>
+        </w:rPr>
+        <w:t>Figure X:</w:t>
+      </w:r>
+      <w:r>
+        <w:rPr>
+          <w:rFonts w:ascii="Times New Roman" w:hAnsi="Times New Roman" w:cs="Times New Roman"/>
+        </w:rPr>
+        <w:t xml:space="preserve"> Schematic of data preprocessing procedure for co-located Planet Labs Inc. satellite imagery and Airborne Snow Observatory snow mask data via Amazon Web Services cloud infrastructure. </w:t>
+      </w:r>
+    </w:p>
+    <w:p>
+      <w:pPr>
+        <w:spacing w:line="480" w:lineRule="auto"/>
+        <w:rPr>
+          <w:rFonts w:ascii="Times New Roman" w:hAnsi="Times New Roman" w:cs="Times New Roman"/>
+          <w:u w:val="single"/>
+        </w:rPr>
+      </w:pPr>
+      <w:r>
+        <w:rPr>
+          <w:rFonts w:ascii="Times New Roman" w:hAnsi="Times New Roman" w:cs="Times New Roman"/>
+          <w:u w:val="single"/>
+        </w:rPr>
+        <w:t>Model Training</w:t>
+      </w:r>
+    </w:p>
+    <w:p>
+      <w:pPr>
+        <w:spacing w:line="480" w:lineRule="auto"/>
+        <w:rPr>
+          <w:rFonts w:ascii="Times New Roman" w:hAnsi="Times New Roman" w:cs="Times New Roman"/>
+        </w:rPr>
+      </w:pPr>
+      <w:r>
+        <w:rPr>
+          <w:rFonts w:ascii="Times New Roman" w:hAnsi="Times New Roman" w:cs="Times New Roman"/>
+        </w:rPr>
+        <w:t>Our implementation of the training procedure</w:t>
+      </w:r>
+      <w:r>
+        <w:rPr>
+          <w:rFonts w:ascii="Times New Roman" w:hAnsi="Times New Roman" w:cs="Times New Roman"/>
+        </w:rPr>
+        <w:t xml:space="preserve"> is based in the Python programming language (v.3.5; Python Software Foundation, </w:t>
+      </w:r>
+      <w:hyperlink r:id="rId12" w:history="1">
+        <w:r>
+          <w:rPr>
+            <w:rStyle w:val="Hyperlink"/>
+            <w:rFonts w:ascii="Times New Roman" w:hAnsi="Times New Roman" w:cs="Times New Roman"/>
+          </w:rPr>
+          <w:t>https://www.python.org</w:t>
+        </w:r>
+      </w:hyperlink>
+      <w:r>
+        <w:rPr>
+          <w:rFonts w:ascii="Times New Roman" w:hAnsi="Times New Roman" w:cs="Times New Roman"/>
+        </w:rPr>
+        <w:t>), and is</w:t>
+      </w:r>
+      <w:r>
+        <w:rPr>
+          <w:rFonts w:ascii="Times New Roman" w:hAnsi="Times New Roman" w:cs="Times New Roman"/>
+        </w:rPr>
+        <w:t xml:space="preserve"> a heavily modified version of the “</w:t>
+      </w:r>
+      <w:proofErr w:type="spellStart"/>
+      <w:r>
+        <w:rPr>
+          <w:rFonts w:ascii="Times New Roman" w:hAnsi="Times New Roman" w:cs="Times New Roman"/>
+        </w:rPr>
+        <w:t>robosat.pink</w:t>
+      </w:r>
+      <w:proofErr w:type="spellEnd"/>
+      <w:r>
+        <w:rPr>
+          <w:rFonts w:ascii="Times New Roman" w:hAnsi="Times New Roman" w:cs="Times New Roman"/>
+        </w:rPr>
+        <w:t xml:space="preserve">” software, an open-source set of command-line tools to enable machine learning with satellite imagery via the TernausNetV2 image segmentation network </w:t>
+      </w:r>
+      <w:r>
+        <w:rPr>
+          <w:rFonts w:ascii="Times New Roman" w:hAnsi="Times New Roman" w:cs="Times New Roman"/>
+        </w:rPr>
+        <w:fldChar w:fldCharType="begin"/>
+      </w:r>
+      <w:r>
+        <w:rPr>
+          <w:rFonts w:ascii="Times New Roman" w:hAnsi="Times New Roman" w:cs="Times New Roman"/>
+        </w:rPr>
+        <w:instrText xml:space="preserve"> ADDIN ZOTERO_ITEM CSL_CITATION {"citationID":"G9vqtxgM","properties":{"formattedCitation":"(Courtin and Hofmann, 2019; Iglovikov et al., 2018)","plainCitation":"(Courtin and Hofmann, 2019; Iglovikov et al., 2018)","noteIndex":0},"citationItems":[{"id":596,"uris":["http://zotero.org/users/5685662/items/HC6EBY6N"],"uri":["http://zotero.org/users/5685662/items/HC6EBY6N"],"itemData":{"id":596,"type":"book","publisher":"DataPink","title":"RoboSat.pink Computer Vision framework for GeoSpatial Imagery","URL":"https://github.com/datapink/robosat.pink","author":[{"family":"Courtin","given":"Olivier"},{"family":"Hofmann","given":"Daniel J."}],"issued":{"date-parts":[["2019"]]}}},{"id":580,"uris":["http://zotero.org/users/5685662/items/6LT5CXPH"],"uri":["http://zotero.org/users/5685662/items/6LT5CXPH"],"itemData":{"id":580,"type":"article-journal","abstract":"The most common approaches to instance segmentation are complex and use two-stage networks with object proposals, conditional random-fields, template matching or recurrent neural networks. In this work we present TernausNetV2 - a simple fully convolutional network that allows extracting objects from a high-resolution satellite imagery on an instance level. The network has popular encoder-decoder type of architecture with skip connections but has a few essential modifications that allows using for semantic as well as for instance segmentation tasks. This approach is universal and allows to extend any network that has been successfully applied for semantic segmentation to perform instance segmentation task. In addition, we generalize network encoder that was pre-trained for RGB images to use additional input channels. It makes possible to use transfer learning from visual to a wider spectral range. For DeepGlobe-CVPR 2018 building detection sub-challenge, based on public leaderboard score, our approach shows superior performance in comparison to other methods. The source code corresponding pre-trained weights are publicly available at https://github.com/ternaus/TernausNetV2","container-title":"arXiv:1806.00844 [cs]","note":"arXiv: 1806.00844","source":"arXiv.org","title":"TernausNetV2: Fully Convolutional Network for Instance Segmentation","title-short":"TernausNetV2","URL":"http://arxiv.org/abs/1806.00844","author":[{"family":"Iglovikov","given":"Vladimir I."},{"family":"Seferbekov","given":"Selim"},{"family":"Buslaev","given":"Alexander V."},{"family":"Shvets","given":"Alexey"}],"accessed":{"date-parts":[["2020",1,10]]},"issued":{"date-parts":[["2018",6,19]]}}}],"schema":"https://github.com/citation-style-language/schema/raw/master/csl-citation.json"} </w:instrText>
+      </w:r>
+      <w:r>
+        <w:rPr>
+          <w:rFonts w:ascii="Times New Roman" w:hAnsi="Times New Roman" w:cs="Times New Roman"/>
+        </w:rPr>
+        <w:fldChar w:fldCharType="separate"/>
+      </w:r>
+      <w:r>
+        <w:rPr>
+          <w:rFonts w:ascii="Times New Roman" w:hAnsi="Times New Roman" w:cs="Times New Roman"/>
+          <w:noProof/>
+        </w:rPr>
+        <w:t>(Courtin and Hofmann, 2019; Iglovikov et al., 2018)</w:t>
+      </w:r>
+      <w:r>
+        <w:rPr>
+          <w:rFonts w:ascii="Times New Roman" w:hAnsi="Times New Roman" w:cs="Times New Roman"/>
+        </w:rPr>
+        <w:fldChar w:fldCharType="end"/>
+      </w:r>
+      <w:r>
+        <w:rPr>
+          <w:rFonts w:ascii="Times New Roman" w:hAnsi="Times New Roman" w:cs="Times New Roman"/>
+        </w:rPr>
+        <w:t xml:space="preserve">. The original software in this package was developed for three band remote sensing imagery and as such was not able to leverage multispectral data. We </w:t>
+      </w:r>
+      <w:r>
+        <w:rPr>
+          <w:rFonts w:ascii="Times New Roman" w:hAnsi="Times New Roman" w:cs="Times New Roman"/>
+        </w:rPr>
+        <w:lastRenderedPageBreak/>
+        <w:t>modified the package to enable the use of any N-band multispectral imagery data product and to allow for the use of cloud-based data storage and computation infrastructure.</w:t>
+      </w:r>
+    </w:p>
+    <w:p>
+      <w:pPr>
+        <w:spacing w:line="480" w:lineRule="auto"/>
+        <w:rPr>
+          <w:rFonts w:ascii="Times New Roman" w:hAnsi="Times New Roman" w:cs="Times New Roman"/>
+        </w:rPr>
+      </w:pPr>
+    </w:p>
+    <w:p>
+      <w:pPr>
+        <w:spacing w:line="480" w:lineRule="auto"/>
+        <w:rPr>
+          <w:rFonts w:ascii="Times New Roman" w:hAnsi="Times New Roman" w:cs="Times New Roman"/>
+        </w:rPr>
+      </w:pPr>
+      <w:r>
+        <w:rPr>
+          <w:rFonts w:ascii="Times New Roman" w:hAnsi="Times New Roman" w:cs="Times New Roman"/>
+        </w:rPr>
+        <w:t xml:space="preserve">To allow for quicker experimentation and simpler reproducibility, we packaged the training code, dependencies, and other software for our neural network implementation into a platform-agnostic computational working environment (or “container”) via Docker </w:t>
+      </w:r>
+      <w:r>
+        <w:rPr>
+          <w:rFonts w:ascii="Times New Roman" w:hAnsi="Times New Roman" w:cs="Times New Roman"/>
+        </w:rPr>
+        <w:fldChar w:fldCharType="begin"/>
+      </w:r>
+      <w:r>
+        <w:rPr>
+          <w:rFonts w:ascii="Times New Roman" w:hAnsi="Times New Roman" w:cs="Times New Roman"/>
+        </w:rPr>
+        <w:instrText xml:space="preserve"> ADDIN ZOTERO_ITEM CSL_CITATION {"citationID":"R04lxJYB","properties":{"formattedCitation":"(Merkel, 2014)","plainCitation":"(Merkel, 2014)","noteIndex":0},"citationItems":[{"id":606,"uris":["http://zotero.org/users/5685662/items/CKB83VPH"],"uri":["http://zotero.org/users/5685662/items/CKB83VPH"],"itemData":{"id":606,"type":"article-journal","abstract":"Docker promises the ability to package applications and their dependencies into lightweight containers that move easily between different distros, start up quickly and are isolated from each other.","archive_location":"Houston, TX","container-title":"Linux Journal","language":"EN","source":"dl.acm.org","title":"Docker","URL":"https://dl.acm.org/doi/abs/10.5555/2600239.2600241","author":[{"family":"Merkel","given":"Dirk"}],"accessed":{"date-parts":[["2020",1,11]]},"issued":{"date-parts":[["2014",3,1]]}}}],"schema":"https://github.com/citation-style-language/schema/raw/master/csl-citation.json"} </w:instrText>
+      </w:r>
+      <w:r>
+        <w:rPr>
+          <w:rFonts w:ascii="Times New Roman" w:hAnsi="Times New Roman" w:cs="Times New Roman"/>
+        </w:rPr>
+        <w:fldChar w:fldCharType="separate"/>
+      </w:r>
+      <w:r>
+        <w:rPr>
+          <w:rFonts w:ascii="Times New Roman" w:hAnsi="Times New Roman" w:cs="Times New Roman"/>
+          <w:noProof/>
+        </w:rPr>
+        <w:t>(Merkel, 2014)</w:t>
+      </w:r>
+      <w:r>
+        <w:rPr>
+          <w:rFonts w:ascii="Times New Roman" w:hAnsi="Times New Roman" w:cs="Times New Roman"/>
+        </w:rPr>
+        <w:fldChar w:fldCharType="end"/>
+      </w:r>
+      <w:r>
+        <w:rPr>
+          <w:rFonts w:ascii="Times New Roman" w:hAnsi="Times New Roman" w:cs="Times New Roman"/>
+        </w:rPr>
+        <w:t>. We used the AWS “</w:t>
+      </w:r>
+      <w:proofErr w:type="spellStart"/>
+      <w:r>
+        <w:rPr>
+          <w:rFonts w:ascii="Times New Roman" w:hAnsi="Times New Roman" w:cs="Times New Roman"/>
+        </w:rPr>
+        <w:t>SageMaker</w:t>
+      </w:r>
+      <w:proofErr w:type="spellEnd"/>
+      <w:r>
+        <w:rPr>
+          <w:rFonts w:ascii="Times New Roman" w:hAnsi="Times New Roman" w:cs="Times New Roman"/>
+        </w:rPr>
+        <w:t xml:space="preserve">” service to manage the training of our network, which greatly simplified experimentation with different network parameterizations and datasets. We chose the “p2_xlarge” AWS EC2 instance type for our training, as it afforded sufficient memory and graphics processing units for the task at hand. </w:t>
+      </w:r>
+    </w:p>
+    <w:p>
+      <w:pPr>
+        <w:spacing w:line="480" w:lineRule="auto"/>
+        <w:rPr>
+          <w:rFonts w:ascii="Times New Roman" w:hAnsi="Times New Roman" w:cs="Times New Roman"/>
+        </w:rPr>
+      </w:pPr>
+    </w:p>
+    <w:p>
+      <w:pPr>
+        <w:spacing w:line="480" w:lineRule="auto"/>
+        <w:rPr>
+          <w:rFonts w:ascii="Times New Roman" w:hAnsi="Times New Roman" w:cs="Times New Roman"/>
+        </w:rPr>
+      </w:pPr>
+      <w:r>
+        <w:rPr>
+          <w:rFonts w:ascii="Times New Roman" w:hAnsi="Times New Roman" w:cs="Times New Roman"/>
+        </w:rPr>
+        <w:t xml:space="preserve">We produced several different models for this study in order to assess the effects of training procedure on the final predictive accuracy. </w:t>
+      </w:r>
+      <w:r>
+        <w:rPr>
+          <w:rFonts w:ascii="Times New Roman" w:hAnsi="Times New Roman" w:cs="Times New Roman"/>
+        </w:rPr>
+        <w:t>Each of our model</w:t>
+      </w:r>
+      <w:r>
+        <w:rPr>
+          <w:rFonts w:ascii="Times New Roman" w:hAnsi="Times New Roman" w:cs="Times New Roman"/>
+        </w:rPr>
+        <w:t>s</w:t>
+      </w:r>
+      <w:r>
+        <w:rPr>
+          <w:rFonts w:ascii="Times New Roman" w:hAnsi="Times New Roman" w:cs="Times New Roman"/>
+        </w:rPr>
+        <w:t xml:space="preserve"> was</w:t>
+      </w:r>
+      <w:r>
+        <w:rPr>
+          <w:rFonts w:ascii="Times New Roman" w:hAnsi="Times New Roman" w:cs="Times New Roman"/>
+        </w:rPr>
+        <w:t xml:space="preserve"> trained using data from</w:t>
+      </w:r>
+      <w:r>
+        <w:rPr>
+          <w:rFonts w:ascii="Times New Roman" w:hAnsi="Times New Roman" w:cs="Times New Roman"/>
+        </w:rPr>
+        <w:t xml:space="preserve"> a single Airborne Snow Observatory </w:t>
+      </w:r>
+      <w:r>
+        <w:rPr>
+          <w:rFonts w:ascii="Times New Roman" w:hAnsi="Times New Roman" w:cs="Times New Roman"/>
+        </w:rPr>
+        <w:t xml:space="preserve">collection site. </w:t>
+      </w:r>
+      <w:r>
+        <w:rPr>
+          <w:rFonts w:ascii="Times New Roman" w:hAnsi="Times New Roman" w:cs="Times New Roman"/>
+        </w:rPr>
+        <w:t>We</w:t>
+      </w:r>
+      <w:r>
+        <w:rPr>
+          <w:rFonts w:ascii="Times New Roman" w:hAnsi="Times New Roman" w:cs="Times New Roman"/>
+        </w:rPr>
+        <w:t xml:space="preserve"> pair a given set of binary snow mask tiles </w:t>
+      </w:r>
+      <w:r>
+        <w:rPr>
+          <w:rFonts w:ascii="Times New Roman" w:hAnsi="Times New Roman" w:cs="Times New Roman"/>
+        </w:rPr>
+        <w:t>corresponding to a single ASO collect</w:t>
+      </w:r>
+      <w:r>
+        <w:rPr>
+          <w:rFonts w:ascii="Times New Roman" w:hAnsi="Times New Roman" w:cs="Times New Roman"/>
+        </w:rPr>
+        <w:t>ion</w:t>
+      </w:r>
+      <w:r>
+        <w:rPr>
+          <w:rFonts w:ascii="Times New Roman" w:hAnsi="Times New Roman" w:cs="Times New Roman"/>
+        </w:rPr>
+        <w:t xml:space="preserve"> </w:t>
+      </w:r>
+      <w:r>
+        <w:rPr>
+          <w:rFonts w:ascii="Times New Roman" w:hAnsi="Times New Roman" w:cs="Times New Roman"/>
+        </w:rPr>
+        <w:t>with</w:t>
+      </w:r>
+      <w:r>
+        <w:rPr>
+          <w:rFonts w:ascii="Times New Roman" w:hAnsi="Times New Roman" w:cs="Times New Roman"/>
+        </w:rPr>
+        <w:t xml:space="preserve"> the corresponding set of imagery tiles (with potentially some duplicates due to multiple Planet imagery collections within the </w:t>
+      </w:r>
+      <w:r>
+        <w:rPr>
+          <w:rFonts w:ascii="Times New Roman" w:hAnsi="Times New Roman" w:cs="Times New Roman"/>
+        </w:rPr>
+        <w:t xml:space="preserve">temporal </w:t>
+      </w:r>
+      <w:r>
+        <w:rPr>
+          <w:rFonts w:ascii="Times New Roman" w:hAnsi="Times New Roman" w:cs="Times New Roman"/>
+        </w:rPr>
+        <w:t>imagery search window), and divide this set of image-mask pairs into training and testing subsets via a 70%/30% split.</w:t>
+      </w:r>
+      <w:r>
+        <w:rPr>
+          <w:rFonts w:ascii="Times New Roman" w:hAnsi="Times New Roman" w:cs="Times New Roman"/>
+        </w:rPr>
+        <w:t xml:space="preserve"> </w:t>
+      </w:r>
+      <w:r>
+        <w:rPr>
+          <w:rFonts w:ascii="Times New Roman" w:hAnsi="Times New Roman" w:cs="Times New Roman"/>
+        </w:rPr>
+        <w:t xml:space="preserve">This technique ensures that only Planet images that spatially and temporally overlap the ASO data are included in the training. </w:t>
+      </w:r>
+      <w:r>
+        <w:rPr>
+          <w:rFonts w:ascii="Times New Roman" w:hAnsi="Times New Roman" w:cs="Times New Roman"/>
+        </w:rPr>
+        <w:t>Each training effort undergoes 50 epochs with a batch size of 7 and a learning rate of 2.5 x 10</w:t>
+      </w:r>
+      <w:r>
+        <w:rPr>
+          <w:rFonts w:ascii="Times New Roman" w:hAnsi="Times New Roman" w:cs="Times New Roman"/>
+          <w:vertAlign w:val="superscript"/>
+        </w:rPr>
+        <w:t>-5</w:t>
+      </w:r>
+      <w:r>
+        <w:rPr>
+          <w:rFonts w:ascii="Times New Roman" w:hAnsi="Times New Roman" w:cs="Times New Roman"/>
+        </w:rPr>
+        <w:t>. The resulting model</w:t>
+      </w:r>
+      <w:r>
+        <w:rPr>
+          <w:rFonts w:ascii="Times New Roman" w:hAnsi="Times New Roman" w:cs="Times New Roman"/>
+        </w:rPr>
+        <w:t xml:space="preserve"> parameter</w:t>
+      </w:r>
+      <w:r>
+        <w:rPr>
+          <w:rFonts w:ascii="Times New Roman" w:hAnsi="Times New Roman" w:cs="Times New Roman"/>
+        </w:rPr>
+        <w:t xml:space="preserve"> weights are saved into an AWS S3 bucket. </w:t>
+      </w:r>
+      <w:r>
+        <w:rPr>
+          <w:rFonts w:ascii="Times New Roman" w:hAnsi="Times New Roman" w:cs="Times New Roman"/>
+        </w:rPr>
+        <w:t>If there are multiple ASO collect dates for a single site, we repeat the above procedure for any additional ASO collect</w:t>
+      </w:r>
+      <w:r>
+        <w:rPr>
+          <w:rFonts w:ascii="Times New Roman" w:hAnsi="Times New Roman" w:cs="Times New Roman"/>
+        </w:rPr>
+        <w:t>ions</w:t>
+      </w:r>
+      <w:r>
+        <w:rPr>
+          <w:rFonts w:ascii="Times New Roman" w:hAnsi="Times New Roman" w:cs="Times New Roman"/>
+        </w:rPr>
+        <w:t xml:space="preserve">, but we initialize the </w:t>
+      </w:r>
+      <w:r>
+        <w:rPr>
+          <w:rFonts w:ascii="Times New Roman" w:hAnsi="Times New Roman" w:cs="Times New Roman"/>
+        </w:rPr>
+        <w:lastRenderedPageBreak/>
+        <w:t xml:space="preserve">model training procedure with the weights derived from the previous model training run. This allows the training process to build upon previous training runs. </w:t>
+      </w:r>
+    </w:p>
+    <w:p>
+      <w:pPr>
+        <w:spacing w:line="480" w:lineRule="auto"/>
+        <w:rPr>
+          <w:rFonts w:ascii="Times New Roman" w:hAnsi="Times New Roman" w:cs="Times New Roman"/>
+        </w:rPr>
+      </w:pPr>
+    </w:p>
+    <w:p>
+      <w:pPr>
+        <w:spacing w:line="480" w:lineRule="auto"/>
+        <w:rPr>
+          <w:rFonts w:ascii="Times New Roman" w:hAnsi="Times New Roman" w:cs="Times New Roman"/>
+        </w:rPr>
+      </w:pPr>
+      <w:r>
+        <w:rPr>
+          <w:rFonts w:ascii="Times New Roman" w:hAnsi="Times New Roman" w:cs="Times New Roman"/>
+          <w:b/>
+        </w:rPr>
+        <w:t>X.X:</w:t>
+      </w:r>
+      <w:r>
+        <w:rPr>
+          <w:rFonts w:ascii="Times New Roman" w:hAnsi="Times New Roman" w:cs="Times New Roman"/>
+        </w:rPr>
+        <w:t xml:space="preserve"> </w:t>
+      </w:r>
+      <w:r>
+        <w:rPr>
+          <w:rFonts w:ascii="Times New Roman" w:hAnsi="Times New Roman" w:cs="Times New Roman"/>
+          <w:u w:val="single"/>
+        </w:rPr>
+        <w:t>Performance</w:t>
+      </w:r>
+      <w:r>
+        <w:rPr>
+          <w:rFonts w:ascii="Times New Roman" w:hAnsi="Times New Roman" w:cs="Times New Roman"/>
+          <w:u w:val="single"/>
+        </w:rPr>
+        <w:t xml:space="preserve"> Evaluation</w:t>
+      </w:r>
+    </w:p>
+    <w:p>
+      <w:pPr>
+        <w:spacing w:line="480" w:lineRule="auto"/>
+        <w:rPr>
+          <w:rFonts w:ascii="Times New Roman" w:hAnsi="Times New Roman" w:cs="Times New Roman"/>
+        </w:rPr>
+      </w:pPr>
+      <w:r>
+        <w:rPr>
+          <w:rFonts w:ascii="Times New Roman" w:hAnsi="Times New Roman" w:cs="Times New Roman"/>
+        </w:rPr>
+        <w:t xml:space="preserve">To assess the relative ability of our trained models to identify snow in Planet imagery, we designed an assessment scheme which allowed us to compare the predictions of our models to several other co-located remotely-sensed snow-covered area data products. For each comparable snow-covered area dataset, </w:t>
+      </w:r>
+      <w:r>
+        <w:rPr>
+          <w:rFonts w:ascii="Times New Roman" w:hAnsi="Times New Roman" w:cs="Times New Roman"/>
+        </w:rPr>
+        <w:t xml:space="preserve">described below, </w:t>
+      </w:r>
+      <w:r>
+        <w:rPr>
+          <w:rFonts w:ascii="Times New Roman" w:hAnsi="Times New Roman" w:cs="Times New Roman"/>
+        </w:rPr>
+        <w:t>we computed several metrics of pixel classification performance in accordance with standard practice. The metrics we computed are precision</w:t>
+      </w:r>
+      <w:r>
+        <w:rPr>
+          <w:rFonts w:ascii="Times New Roman" w:hAnsi="Times New Roman" w:cs="Times New Roman"/>
+        </w:rPr>
+        <w:t xml:space="preserve">, which computes the percentage of snow classifications predicted by our model that are also snow classifications in in the compared dataset: </w:t>
+      </w:r>
+    </w:p>
+    <w:p>
+      <w:pPr>
+        <w:spacing w:line="480" w:lineRule="auto"/>
+        <w:rPr>
+          <w:rFonts w:ascii="Times New Roman" w:eastAsiaTheme="minorEastAsia" w:hAnsi="Times New Roman" w:cs="Times New Roman"/>
+        </w:rPr>
+      </w:pPr>
+      <m:oMathPara>
+        <m:oMath>
+          <m:r>
+            <m:rPr>
+              <m:sty m:val="p"/>
+            </m:rPr>
+            <w:rPr>
+              <w:rFonts w:ascii="Cambria Math" w:hAnsi="Cambria Math" w:cs="Times New Roman"/>
+            </w:rPr>
+            <m:t xml:space="preserve">Precision= </m:t>
+          </m:r>
+          <m:f>
+            <m:fPr>
+              <m:ctrlPr>
+                <w:rPr>
+                  <w:rFonts w:ascii="Cambria Math" w:hAnsi="Cambria Math" w:cs="Times New Roman"/>
+                </w:rPr>
+              </m:ctrlPr>
+            </m:fPr>
+            <m:num>
+              <m:r>
+                <m:rPr>
+                  <m:sty m:val="p"/>
+                </m:rPr>
+                <w:rPr>
+                  <w:rFonts w:ascii="Cambria Math" w:hAnsi="Cambria Math" w:cs="Times New Roman"/>
+                </w:rPr>
+                <m:t>True Positives</m:t>
+              </m:r>
+            </m:num>
+            <m:den>
+              <m:r>
+                <m:rPr>
+                  <m:sty m:val="p"/>
+                </m:rPr>
+                <w:rPr>
+                  <w:rFonts w:ascii="Cambria Math" w:hAnsi="Cambria Math" w:cs="Times New Roman"/>
+                </w:rPr>
+                <m:t>True Positives</m:t>
+              </m:r>
+              <m:r>
+                <m:rPr>
+                  <m:sty m:val="p"/>
+                </m:rPr>
+                <w:rPr>
+                  <w:rFonts w:ascii="Cambria Math" w:hAnsi="Cambria Math" w:cs="Times New Roman"/>
+                </w:rPr>
+                <m:t xml:space="preserve"> </m:t>
+              </m:r>
+              <m:r>
+                <m:rPr>
+                  <m:sty m:val="p"/>
+                </m:rPr>
+                <w:rPr>
+                  <w:rFonts w:ascii="Cambria Math" w:hAnsi="Cambria Math" w:cs="Times New Roman"/>
+                </w:rPr>
+                <m:t>+</m:t>
+              </m:r>
+              <m:r>
+                <m:rPr>
+                  <m:sty m:val="p"/>
+                </m:rPr>
+                <w:rPr>
+                  <w:rFonts w:ascii="Cambria Math" w:hAnsi="Cambria Math" w:cs="Times New Roman"/>
+                </w:rPr>
+                <m:t xml:space="preserve"> </m:t>
+              </m:r>
+              <m:r>
+                <m:rPr>
+                  <m:sty m:val="p"/>
+                </m:rPr>
+                <w:rPr>
+                  <w:rFonts w:ascii="Cambria Math" w:hAnsi="Cambria Math" w:cs="Times New Roman"/>
+                </w:rPr>
+                <m:t>False Positives</m:t>
+              </m:r>
+            </m:den>
+          </m:f>
+        </m:oMath>
+      </m:oMathPara>
+    </w:p>
+    <w:p>
+      <w:pPr>
+        <w:spacing w:line="480" w:lineRule="auto"/>
+        <w:rPr>
+          <w:rFonts w:ascii="Times New Roman" w:eastAsiaTheme="minorEastAsia" w:hAnsi="Times New Roman" w:cs="Times New Roman"/>
+        </w:rPr>
+      </w:pPr>
+      <w:r>
+        <w:rPr>
+          <w:rFonts w:ascii="Times New Roman" w:eastAsiaTheme="minorEastAsia" w:hAnsi="Times New Roman" w:cs="Times New Roman"/>
+        </w:rPr>
+        <w:t>Recall, which computes the percentage of true snow classifications which are also true snow classifications predicted by our model:</w:t>
+      </w:r>
+    </w:p>
+    <w:p>
+      <w:pPr>
+        <w:spacing w:line="480" w:lineRule="auto"/>
+        <w:rPr>
+          <w:rFonts w:ascii="Times New Roman" w:eastAsiaTheme="minorEastAsia" w:hAnsi="Times New Roman" w:cs="Times New Roman"/>
+        </w:rPr>
+      </w:pPr>
+      <m:oMathPara>
+        <m:oMathParaPr>
+          <m:jc m:val="center"/>
+        </m:oMathParaPr>
+        <m:oMath>
+          <m:r>
+            <m:rPr>
+              <m:sty m:val="p"/>
+            </m:rPr>
+            <w:rPr>
+              <w:rFonts w:ascii="Cambria Math" w:hAnsi="Cambria Math" w:cs="Times New Roman"/>
+            </w:rPr>
+            <m:t xml:space="preserve">Recall= </m:t>
+          </m:r>
+          <m:f>
+            <m:fPr>
+              <m:ctrlPr>
+                <w:rPr>
+                  <w:rFonts w:ascii="Cambria Math" w:hAnsi="Cambria Math" w:cs="Times New Roman"/>
+                </w:rPr>
+              </m:ctrlPr>
+            </m:fPr>
+            <m:num>
+              <m:r>
+                <m:rPr>
+                  <m:sty m:val="p"/>
+                </m:rPr>
+                <w:rPr>
+                  <w:rFonts w:ascii="Cambria Math" w:hAnsi="Cambria Math" w:cs="Times New Roman"/>
+                </w:rPr>
+                <m:t>True Positives</m:t>
+              </m:r>
+            </m:num>
+            <m:den>
+              <m:r>
+                <m:rPr>
+                  <m:sty m:val="p"/>
+                </m:rPr>
+                <w:rPr>
+                  <w:rFonts w:ascii="Cambria Math" w:hAnsi="Cambria Math" w:cs="Times New Roman"/>
+                </w:rPr>
+                <m:t>True Positives</m:t>
+              </m:r>
+              <m:r>
+                <m:rPr>
+                  <m:sty m:val="p"/>
+                </m:rPr>
+                <w:rPr>
+                  <w:rFonts w:ascii="Cambria Math" w:hAnsi="Cambria Math" w:cs="Times New Roman"/>
+                </w:rPr>
+                <m:t xml:space="preserve"> </m:t>
+              </m:r>
+              <m:r>
+                <m:rPr>
+                  <m:sty m:val="p"/>
+                </m:rPr>
+                <w:rPr>
+                  <w:rFonts w:ascii="Cambria Math" w:hAnsi="Cambria Math" w:cs="Times New Roman"/>
+                </w:rPr>
+                <m:t>+</m:t>
+              </m:r>
+              <m:r>
+                <m:rPr>
+                  <m:sty m:val="p"/>
+                </m:rPr>
+                <w:rPr>
+                  <w:rFonts w:ascii="Cambria Math" w:hAnsi="Cambria Math" w:cs="Times New Roman"/>
+                </w:rPr>
+                <m:t xml:space="preserve"> </m:t>
+              </m:r>
+              <m:r>
+                <m:rPr>
+                  <m:sty m:val="p"/>
+                </m:rPr>
+                <w:rPr>
+                  <w:rFonts w:ascii="Cambria Math" w:hAnsi="Cambria Math" w:cs="Times New Roman"/>
+                </w:rPr>
+                <m:t>False Negatives</m:t>
+              </m:r>
+            </m:den>
+          </m:f>
+        </m:oMath>
+      </m:oMathPara>
+    </w:p>
+    <w:p>
+      <w:pPr>
+        <w:spacing w:line="480" w:lineRule="auto"/>
+        <w:rPr>
+          <w:rFonts w:ascii="Times New Roman" w:eastAsiaTheme="minorEastAsia" w:hAnsi="Times New Roman" w:cs="Times New Roman"/>
+        </w:rPr>
+      </w:pPr>
+      <w:r>
+        <w:rPr>
+          <w:rFonts w:ascii="Times New Roman" w:eastAsiaTheme="minorEastAsia" w:hAnsi="Times New Roman" w:cs="Times New Roman"/>
+        </w:rPr>
+        <w:t>F-Score or F1 score, which is the harmonic mean of precision and recall:</w:t>
+      </w:r>
+    </w:p>
+    <w:p>
+      <w:pPr>
+        <w:spacing w:line="480" w:lineRule="auto"/>
+        <w:rPr>
+          <w:rFonts w:ascii="Times New Roman" w:eastAsiaTheme="minorEastAsia" w:hAnsi="Times New Roman" w:cs="Times New Roman"/>
+        </w:rPr>
+      </w:pPr>
+      <m:oMathPara>
+        <m:oMathParaPr>
+          <m:jc m:val="center"/>
+        </m:oMathParaPr>
+        <m:oMath>
+          <m:r>
+            <m:rPr>
+              <m:sty m:val="p"/>
+            </m:rPr>
+            <w:rPr>
+              <w:rFonts w:ascii="Cambria Math" w:hAnsi="Cambria Math" w:cs="Times New Roman"/>
+            </w:rPr>
+            <m:t xml:space="preserve"> FScore</m:t>
+          </m:r>
+          <m:r>
+            <w:rPr>
+              <w:rFonts w:ascii="Cambria Math" w:hAnsi="Cambria Math" w:cs="Times New Roman"/>
+            </w:rPr>
+            <m:t>=</m:t>
+          </m:r>
+          <m:r>
+            <w:rPr>
+              <w:rFonts w:ascii="Cambria Math" w:hAnsi="Cambria Math" w:cs="Times New Roman"/>
+            </w:rPr>
+            <m:t>2∙</m:t>
+          </m:r>
+          <m:f>
+            <m:fPr>
+              <m:ctrlPr>
+                <w:rPr>
+                  <w:rFonts w:ascii="Cambria Math" w:hAnsi="Cambria Math" w:cs="Times New Roman"/>
+                </w:rPr>
+              </m:ctrlPr>
+            </m:fPr>
+            <m:num>
+              <m:r>
+                <m:rPr>
+                  <m:sty m:val="p"/>
+                </m:rPr>
+                <w:rPr>
+                  <w:rFonts w:ascii="Cambria Math" w:hAnsi="Cambria Math" w:cs="Times New Roman"/>
+                </w:rPr>
+                <m:t>Precision</m:t>
+              </m:r>
+              <m:r>
+                <m:rPr>
+                  <m:sty m:val="p"/>
+                </m:rPr>
+                <w:rPr>
+                  <w:rFonts w:ascii="Cambria Math" w:hAnsi="Cambria Math" w:cs="Times New Roman"/>
+                </w:rPr>
+                <m:t xml:space="preserve"> × Recall</m:t>
+              </m:r>
+            </m:num>
+            <m:den>
+              <m:r>
+                <m:rPr>
+                  <m:sty m:val="p"/>
+                </m:rPr>
+                <w:rPr>
+                  <w:rFonts w:ascii="Cambria Math" w:hAnsi="Cambria Math" w:cs="Times New Roman"/>
+                </w:rPr>
+                <m:t>Precision+Recall</m:t>
+              </m:r>
+            </m:den>
+          </m:f>
+        </m:oMath>
+      </m:oMathPara>
+    </w:p>
+    <w:p>
+      <w:pPr>
+        <w:spacing w:line="480" w:lineRule="auto"/>
+        <w:rPr>
+          <w:rFonts w:ascii="Times New Roman" w:eastAsiaTheme="minorEastAsia" w:hAnsi="Times New Roman" w:cs="Times New Roman"/>
+        </w:rPr>
+      </w:pPr>
+      <w:r>
+        <w:rPr>
+          <w:rFonts w:ascii="Times New Roman" w:eastAsiaTheme="minorEastAsia" w:hAnsi="Times New Roman" w:cs="Times New Roman"/>
+        </w:rPr>
+        <w:t xml:space="preserve">And balanced accuracy, which normalizes the true positive and true negative predictions by the number of true positive and true negative samples to allow for a less biased assessment of </w:t>
+      </w:r>
+      <w:r>
+        <w:rPr>
+          <w:rFonts w:ascii="Times New Roman" w:eastAsiaTheme="minorEastAsia" w:hAnsi="Times New Roman" w:cs="Times New Roman"/>
+        </w:rPr>
+        <w:t xml:space="preserve">accuracy given </w:t>
+      </w:r>
+      <w:r>
+        <w:rPr>
+          <w:rFonts w:ascii="Times New Roman" w:eastAsiaTheme="minorEastAsia" w:hAnsi="Times New Roman" w:cs="Times New Roman"/>
+        </w:rPr>
+        <w:t xml:space="preserve">the </w:t>
+      </w:r>
+      <w:r>
+        <w:rPr>
+          <w:rFonts w:ascii="Times New Roman" w:eastAsiaTheme="minorEastAsia" w:hAnsi="Times New Roman" w:cs="Times New Roman"/>
+        </w:rPr>
+        <w:t xml:space="preserve">relative accuracy of each prediction type: </w:t>
+      </w:r>
+    </w:p>
+    <w:p>
+      <w:pPr>
+        <w:spacing w:line="480" w:lineRule="auto"/>
+        <w:rPr>
+          <w:rFonts w:ascii="Times New Roman" w:eastAsiaTheme="minorEastAsia" w:hAnsi="Times New Roman" w:cs="Times New Roman"/>
+        </w:rPr>
+      </w:pPr>
+      <m:oMathPara>
+        <m:oMath>
+          <m:r>
+            <m:rPr>
+              <m:sty m:val="p"/>
+            </m:rPr>
+            <w:rPr>
+              <w:rFonts w:ascii="Cambria Math" w:hAnsi="Cambria Math" w:cs="Times New Roman"/>
+            </w:rPr>
+            <m:t>Balanced Accuracy</m:t>
+          </m:r>
+          <m:r>
+            <w:rPr>
+              <w:rFonts w:ascii="Cambria Math" w:hAnsi="Cambria Math" w:cs="Times New Roman"/>
+            </w:rPr>
+            <m:t>=</m:t>
+          </m:r>
+          <m:f>
+            <m:fPr>
+              <m:ctrlPr>
+                <w:rPr>
+                  <w:rFonts w:ascii="Cambria Math" w:hAnsi="Cambria Math" w:cs="Times New Roman"/>
+                </w:rPr>
+              </m:ctrlPr>
+            </m:fPr>
+            <m:num>
+              <m:r>
+                <m:rPr>
+                  <m:sty m:val="p"/>
+                </m:rPr>
+                <w:rPr>
+                  <w:rFonts w:ascii="Cambria Math" w:hAnsi="Cambria Math" w:cs="Times New Roman"/>
+                </w:rPr>
+                <m:t>True Positive Rate+True Negative Rate</m:t>
+              </m:r>
+            </m:num>
+            <m:den>
+              <m:r>
+                <m:rPr>
+                  <m:sty m:val="p"/>
+                </m:rPr>
+                <w:rPr>
+                  <w:rFonts w:ascii="Cambria Math" w:hAnsi="Cambria Math" w:cs="Times New Roman"/>
+                </w:rPr>
+                <m:t>2</m:t>
+              </m:r>
+            </m:den>
+          </m:f>
+        </m:oMath>
+      </m:oMathPara>
+    </w:p>
+    <w:p>
+      <w:pPr>
+        <w:spacing w:line="480" w:lineRule="auto"/>
+        <w:rPr>
+          <w:rFonts w:ascii="Times New Roman" w:eastAsiaTheme="minorEastAsia" w:hAnsi="Times New Roman" w:cs="Times New Roman"/>
+        </w:rPr>
+      </w:pPr>
+    </w:p>
+    <w:p>
+      <w:pPr>
+        <w:spacing w:line="480" w:lineRule="auto"/>
+        <w:rPr>
+          <w:rFonts w:ascii="Times New Roman" w:eastAsiaTheme="minorEastAsia" w:hAnsi="Times New Roman" w:cs="Times New Roman"/>
+        </w:rPr>
+      </w:pPr>
+      <w:r>
+        <w:rPr>
+          <w:rFonts w:ascii="Times New Roman" w:eastAsiaTheme="minorEastAsia" w:hAnsi="Times New Roman" w:cs="Times New Roman"/>
+        </w:rPr>
+        <w:t xml:space="preserve">Using these metrics we assessed the relative performance of our model predictions compared to several other snow covered area datasets. These datasets are described in Table </w:t>
+      </w:r>
+      <w:r>
+        <w:rPr>
+          <w:rFonts w:ascii="Times New Roman" w:eastAsiaTheme="minorEastAsia" w:hAnsi="Times New Roman" w:cs="Times New Roman"/>
+          <w:highlight w:val="yellow"/>
+        </w:rPr>
+        <w:t>X</w:t>
+      </w:r>
+      <w:r>
+        <w:rPr>
+          <w:rFonts w:ascii="Times New Roman" w:eastAsiaTheme="minorEastAsia" w:hAnsi="Times New Roman" w:cs="Times New Roman"/>
+        </w:rPr>
+        <w:t>.</w:t>
+      </w:r>
+    </w:p>
+    <w:tbl>
+      <w:tblPr>
+        <w:tblStyle w:val="GridTable1Light"/>
+        <w:tblW w:w="0" w:type="auto"/>
+        <w:tblLook w:val="04A0" w:firstRow="1" w:lastRow="0" w:firstColumn="1" w:lastColumn="0" w:noHBand="0" w:noVBand="1"/>
+      </w:tblPr>
+      <w:tblGrid>
+        <w:gridCol w:w="1870"/>
+        <w:gridCol w:w="1870"/>
+        <w:gridCol w:w="1870"/>
+        <w:gridCol w:w="1870"/>
+        <w:gridCol w:w="1870"/>
+      </w:tblGrid>
+      <w:tr>
+        <w:trPr>
+          <w:cnfStyle w:val="100000000000" w:firstRow="1" w:lastRow="0" w:firstColumn="0" w:lastColumn="0" w:oddVBand="0" w:evenVBand="0" w:oddHBand="0" w:evenHBand="0" w:firstRowFirstColumn="0" w:firstRowLastColumn="0" w:lastRowFirstColumn="0" w:lastRowLastColumn="0"/>
+          <w:trHeight w:val="665"/>
+        </w:trPr>
+        <w:tc>
+          <w:tcPr>
+            <w:cnfStyle w:val="001000000000" w:firstRow="0" w:lastRow="0" w:firstColumn="1" w:lastColumn="0" w:oddVBand="0" w:evenVBand="0" w:oddHBand="0" w:evenHBand="0" w:firstRowFirstColumn="0" w:firstRowLastColumn="0" w:lastRowFirstColumn="0" w:lastRowLastColumn="0"/>
+            <w:tcW w:w="1870" w:type="dxa"/>
+            <w:vAlign w:val="center"/>
+          </w:tcPr>
+          <w:p>
+            <w:pPr>
+              <w:jc w:val="center"/>
+              <w:rPr>
+                <w:rFonts w:ascii="Times New Roman" w:eastAsiaTheme="minorEastAsia" w:hAnsi="Times New Roman" w:cs="Times New Roman"/>
+              </w:rPr>
+            </w:pPr>
+            <w:r>
+              <w:rPr>
+                <w:rFonts w:ascii="Times New Roman" w:eastAsiaTheme="minorEastAsia" w:hAnsi="Times New Roman" w:cs="Times New Roman"/>
+              </w:rPr>
+              <w:t>Data</w:t>
+            </w:r>
+          </w:p>
+        </w:tc>
+        <w:tc>
+          <w:tcPr>
+            <w:tcW w:w="1870" w:type="dxa"/>
+            <w:vAlign w:val="center"/>
+          </w:tcPr>
+          <w:p>
+            <w:pPr>
+              <w:jc w:val="center"/>
+              <w:cnfStyle w:val="100000000000" w:firstRow="1" w:lastRow="0" w:firstColumn="0" w:lastColumn="0" w:oddVBand="0" w:evenVBand="0" w:oddHBand="0" w:evenHBand="0" w:firstRowFirstColumn="0" w:firstRowLastColumn="0" w:lastRowFirstColumn="0" w:lastRowLastColumn="0"/>
+              <w:rPr>
+                <w:rFonts w:ascii="Times New Roman" w:eastAsiaTheme="minorEastAsia" w:hAnsi="Times New Roman" w:cs="Times New Roman"/>
+              </w:rPr>
+            </w:pPr>
+            <w:r>
+              <w:rPr>
+                <w:rFonts w:ascii="Times New Roman" w:eastAsiaTheme="minorEastAsia" w:hAnsi="Times New Roman" w:cs="Times New Roman"/>
+              </w:rPr>
+              <w:t>Observation Type</w:t>
+            </w:r>
+          </w:p>
+        </w:tc>
+        <w:tc>
+          <w:tcPr>
+            <w:tcW w:w="1870" w:type="dxa"/>
+            <w:vAlign w:val="center"/>
+          </w:tcPr>
+          <w:p>
+            <w:pPr>
+              <w:jc w:val="center"/>
+              <w:cnfStyle w:val="100000000000" w:firstRow="1" w:lastRow="0" w:firstColumn="0" w:lastColumn="0" w:oddVBand="0" w:evenVBand="0" w:oddHBand="0" w:evenHBand="0" w:firstRowFirstColumn="0" w:firstRowLastColumn="0" w:lastRowFirstColumn="0" w:lastRowLastColumn="0"/>
+              <w:rPr>
+                <w:rFonts w:ascii="Times New Roman" w:eastAsiaTheme="minorEastAsia" w:hAnsi="Times New Roman" w:cs="Times New Roman"/>
+              </w:rPr>
+            </w:pPr>
+            <w:r>
+              <w:rPr>
+                <w:rFonts w:ascii="Times New Roman" w:eastAsiaTheme="minorEastAsia" w:hAnsi="Times New Roman" w:cs="Times New Roman"/>
+              </w:rPr>
+              <w:t>Reference</w:t>
+            </w:r>
+          </w:p>
+        </w:tc>
+        <w:tc>
+          <w:tcPr>
+            <w:tcW w:w="1870" w:type="dxa"/>
+            <w:vAlign w:val="center"/>
+          </w:tcPr>
+          <w:p>
+            <w:pPr>
+              <w:jc w:val="center"/>
+              <w:cnfStyle w:val="100000000000" w:firstRow="1" w:lastRow="0" w:firstColumn="0" w:lastColumn="0" w:oddVBand="0" w:evenVBand="0" w:oddHBand="0" w:evenHBand="0" w:firstRowFirstColumn="0" w:firstRowLastColumn="0" w:lastRowFirstColumn="0" w:lastRowLastColumn="0"/>
+              <w:rPr>
+                <w:rFonts w:ascii="Times New Roman" w:eastAsiaTheme="minorEastAsia" w:hAnsi="Times New Roman" w:cs="Times New Roman"/>
+              </w:rPr>
+            </w:pPr>
+            <w:r>
+              <w:rPr>
+                <w:rFonts w:ascii="Times New Roman" w:eastAsiaTheme="minorEastAsia" w:hAnsi="Times New Roman" w:cs="Times New Roman"/>
+              </w:rPr>
+              <w:t>Spatial Resolution</w:t>
+            </w:r>
+          </w:p>
+        </w:tc>
+        <w:tc>
+          <w:tcPr>
+            <w:tcW w:w="1870" w:type="dxa"/>
+            <w:vAlign w:val="center"/>
+          </w:tcPr>
+          <w:p>
+            <w:pPr>
+              <w:jc w:val="center"/>
+              <w:cnfStyle w:val="100000000000" w:firstRow="1" w:lastRow="0" w:firstColumn="0" w:lastColumn="0" w:oddVBand="0" w:evenVBand="0" w:oddHBand="0" w:evenHBand="0" w:firstRowFirstColumn="0" w:firstRowLastColumn="0" w:lastRowFirstColumn="0" w:lastRowLastColumn="0"/>
+              <w:rPr>
+                <w:rFonts w:ascii="Times New Roman" w:eastAsiaTheme="minorEastAsia" w:hAnsi="Times New Roman" w:cs="Times New Roman"/>
+              </w:rPr>
+            </w:pPr>
+            <w:r>
+              <w:rPr>
+                <w:rFonts w:ascii="Times New Roman" w:eastAsiaTheme="minorEastAsia" w:hAnsi="Times New Roman" w:cs="Times New Roman"/>
+              </w:rPr>
+              <w:t>Temporal Resolution</w:t>
+            </w:r>
+          </w:p>
+        </w:tc>
+      </w:tr>
+      <w:tr>
+        <w:trPr>
+          <w:trHeight w:val="789"/>
+        </w:trPr>
+        <w:tc>
+          <w:tcPr>
+            <w:cnfStyle w:val="001000000000" w:firstRow="0" w:lastRow="0" w:firstColumn="1" w:lastColumn="0" w:oddVBand="0" w:evenVBand="0" w:oddHBand="0" w:evenHBand="0" w:firstRowFirstColumn="0" w:firstRowLastColumn="0" w:lastRowFirstColumn="0" w:lastRowLastColumn="0"/>
+            <w:tcW w:w="1870" w:type="dxa"/>
+            <w:vAlign w:val="center"/>
+          </w:tcPr>
+          <w:p>
+            <w:pPr>
+              <w:jc w:val="center"/>
+              <w:rPr>
+                <w:rFonts w:ascii="Times New Roman" w:eastAsiaTheme="minorEastAsia" w:hAnsi="Times New Roman" w:cs="Times New Roman"/>
+              </w:rPr>
+            </w:pPr>
+            <w:r>
+              <w:rPr>
+                <w:rFonts w:ascii="Times New Roman" w:eastAsiaTheme="minorEastAsia" w:hAnsi="Times New Roman" w:cs="Times New Roman"/>
+              </w:rPr>
+              <w:t>ASO Snow Depth</w:t>
+            </w:r>
+          </w:p>
+        </w:tc>
+        <w:tc>
+          <w:tcPr>
+            <w:tcW w:w="1870" w:type="dxa"/>
+            <w:vAlign w:val="center"/>
+          </w:tcPr>
+          <w:p>
+            <w:pPr>
+              <w:jc w:val="center"/>
+              <w:cnfStyle w:val="000000000000" w:firstRow="0" w:lastRow="0" w:firstColumn="0" w:lastColumn="0" w:oddVBand="0" w:evenVBand="0" w:oddHBand="0" w:evenHBand="0" w:firstRowFirstColumn="0" w:firstRowLastColumn="0" w:lastRowFirstColumn="0" w:lastRowLastColumn="0"/>
+              <w:rPr>
+                <w:rFonts w:ascii="Times New Roman" w:eastAsiaTheme="minorEastAsia" w:hAnsi="Times New Roman" w:cs="Times New Roman"/>
+              </w:rPr>
+            </w:pPr>
+            <w:r>
+              <w:rPr>
+                <w:rFonts w:ascii="Times New Roman" w:eastAsiaTheme="minorEastAsia" w:hAnsi="Times New Roman" w:cs="Times New Roman"/>
+              </w:rPr>
+              <w:t>Airborne lidar</w:t>
+            </w:r>
+          </w:p>
+        </w:tc>
+        <w:tc>
+          <w:tcPr>
+            <w:tcW w:w="1870" w:type="dxa"/>
+            <w:vAlign w:val="center"/>
+          </w:tcPr>
+          <w:p>
+            <w:pPr>
+              <w:jc w:val="center"/>
+              <w:cnfStyle w:val="000000000000" w:firstRow="0" w:lastRow="0" w:firstColumn="0" w:lastColumn="0" w:oddVBand="0" w:evenVBand="0" w:oddHBand="0" w:evenHBand="0" w:firstRowFirstColumn="0" w:firstRowLastColumn="0" w:lastRowFirstColumn="0" w:lastRowLastColumn="0"/>
+              <w:rPr>
+                <w:rFonts w:ascii="Times New Roman" w:eastAsiaTheme="minorEastAsia" w:hAnsi="Times New Roman" w:cs="Times New Roman"/>
+              </w:rPr>
+            </w:pPr>
+            <w:r>
+              <w:rPr>
+                <w:rFonts w:ascii="Times New Roman" w:eastAsiaTheme="minorEastAsia" w:hAnsi="Times New Roman" w:cs="Times New Roman"/>
+              </w:rPr>
+              <w:fldChar w:fldCharType="begin"/>
+            </w:r>
+            <w:r>
+              <w:rPr>
+                <w:rFonts w:ascii="Times New Roman" w:eastAsiaTheme="minorEastAsia" w:hAnsi="Times New Roman" w:cs="Times New Roman"/>
+              </w:rPr>
+              <w:instrText xml:space="preserve"> ADDIN ZOTERO_ITEM CSL_CITATION {"citationID":"F1OajnsH","properties":{"formattedCitation":"(Painter et al., 2016)","plainCitation":"(Painter et al., 2016)","noteIndex":0},"citationItems":[{"id":319,"uris":["http://zotero.org/users/5685662/items/DF5S62CL"],"uri":["http://zotero.org/users/5685662/items/DF5S62CL"],"itemData":{"id":319,"type":"article-journal","abstract":"Snow cover and its melt dominate regional climate and water resources in many of the world's mountainous regions. Snowmelt timing and magnitude in mountains are controlled predominantly by absorption of solar radiation and the distribution of snow water equivalent (SWE), and yet both of these are very poorly known even in the best-instrumented mountain regions of the globe. Here we describe and present results from the Airborne Snow Observatory (ASO), a coupled imaging spectrometer and scanning lidar, combined with distributed snow modeling, developed for the measurement of snow spectral albedo/broadband albedo and snow depth/SWE. Snow density is simulated over the domain to convert snow depth to SWE. The result presented in this paper is the first operational application of remotely sensed snow albedo and depth/SWE to quantify the volume of water stored in the seasonal snow cover. The weekly values of SWE volume provided by the ASO program represent a critical increase in the information available to hydrologic scientists and resource managers in mountain regions.","container-title":"Remote Sensing of Environment","DOI":"10.1016/J.RSE.2016.06.018","ISSN":"0034-4257","note":"publisher: Elsevier","page":"139-152","title":"The Airborne Snow Observatory: Fusion of scanning lidar, imaging spectrometer, and physically-based modeling for mapping snow water equivalent and snow albedo","volume":"184","author":[{"family":"Painter","given":"Thomas H."},{"family":"Berisford","given":"Daniel F."},{"family":"Boardman","given":"Joseph W."},{"family":"Bormann","given":"Kathryn J."},{"family":"Deems","given":"Jeffrey S."},{"family":"Gehrke","given":"Frank"},{"family":"Hedrick","given":"Andrew"},{"family":"Joyce","given":"Michael"},{"family":"Laidlaw","given":"Ross"},{"family":"Marks","given":"Danny"},{"family":"Mattmann","given":"Chris"},{"family":"McGurk","given":"Bruce"},{"family":"Ramirez","given":"Paul"},{"family":"Richardson","given":"Megan"},{"family":"Skiles","given":"S. McKenzie"},{"family":"Seidel","given":"Felix C."},{"family":"Winstral","given":"Adam"}],"issued":{"date-parts":[["2016",10,1]]}}}],"schema":"https://github.com/citation-style-language/schema/raw/master/csl-citation.json"} </w:instrText>
+            </w:r>
+            <w:r>
+              <w:rPr>
+                <w:rFonts w:ascii="Times New Roman" w:eastAsiaTheme="minorEastAsia" w:hAnsi="Times New Roman" w:cs="Times New Roman"/>
+              </w:rPr>
+              <w:fldChar w:fldCharType="separate"/>
+            </w:r>
+            <w:r>
+              <w:rPr>
+                <w:rFonts w:ascii="Times New Roman" w:eastAsiaTheme="minorEastAsia" w:hAnsi="Times New Roman" w:cs="Times New Roman"/>
+                <w:noProof/>
+              </w:rPr>
+              <w:t>Painter et al., 2016</w:t>
+            </w:r>
+            <w:r>
+              <w:rPr>
+                <w:rFonts w:ascii="Times New Roman" w:eastAsiaTheme="minorEastAsia" w:hAnsi="Times New Roman" w:cs="Times New Roman"/>
+              </w:rPr>
+              <w:fldChar w:fldCharType="end"/>
+            </w:r>
+          </w:p>
+        </w:tc>
+        <w:tc>
+          <w:tcPr>
+            <w:tcW w:w="1870" w:type="dxa"/>
+            <w:vAlign w:val="center"/>
+          </w:tcPr>
+          <w:p>
+            <w:pPr>
+              <w:jc w:val="center"/>
+              <w:cnfStyle w:val="000000000000" w:firstRow="0" w:lastRow="0" w:firstColumn="0" w:lastColumn="0" w:oddVBand="0" w:evenVBand="0" w:oddHBand="0" w:evenHBand="0" w:firstRowFirstColumn="0" w:firstRowLastColumn="0" w:lastRowFirstColumn="0" w:lastRowLastColumn="0"/>
+              <w:rPr>
+                <w:rFonts w:ascii="Times New Roman" w:eastAsiaTheme="minorEastAsia" w:hAnsi="Times New Roman" w:cs="Times New Roman"/>
+              </w:rPr>
+            </w:pPr>
+            <w:r>
+              <w:rPr>
+                <w:rFonts w:ascii="Times New Roman" w:eastAsiaTheme="minorEastAsia" w:hAnsi="Times New Roman" w:cs="Times New Roman"/>
+              </w:rPr>
+              <w:t>3 meters</w:t>
+            </w:r>
+          </w:p>
+        </w:tc>
+        <w:tc>
+          <w:tcPr>
+            <w:tcW w:w="1870" w:type="dxa"/>
+            <w:vAlign w:val="center"/>
+          </w:tcPr>
+          <w:p>
+            <w:pPr>
+              <w:jc w:val="center"/>
+              <w:cnfStyle w:val="000000000000" w:firstRow="0" w:lastRow="0" w:firstColumn="0" w:lastColumn="0" w:oddVBand="0" w:evenVBand="0" w:oddHBand="0" w:evenHBand="0" w:firstRowFirstColumn="0" w:firstRowLastColumn="0" w:lastRowFirstColumn="0" w:lastRowLastColumn="0"/>
+              <w:rPr>
+                <w:rFonts w:ascii="Times New Roman" w:eastAsiaTheme="minorEastAsia" w:hAnsi="Times New Roman" w:cs="Times New Roman"/>
+              </w:rPr>
+            </w:pPr>
+            <w:r>
+              <w:rPr>
+                <w:rFonts w:ascii="Times New Roman" w:eastAsiaTheme="minorEastAsia" w:hAnsi="Times New Roman" w:cs="Times New Roman"/>
+              </w:rPr>
+              <w:t>Weekly, during ablation season</w:t>
+            </w:r>
+          </w:p>
+        </w:tc>
+      </w:tr>
+      <w:tr>
+        <w:trPr>
+          <w:trHeight w:val="701"/>
+        </w:trPr>
+        <w:tc>
+          <w:tcPr>
+            <w:cnfStyle w:val="001000000000" w:firstRow="0" w:lastRow="0" w:firstColumn="1" w:lastColumn="0" w:oddVBand="0" w:evenVBand="0" w:oddHBand="0" w:evenHBand="0" w:firstRowFirstColumn="0" w:firstRowLastColumn="0" w:lastRowFirstColumn="0" w:lastRowLastColumn="0"/>
+            <w:tcW w:w="1870" w:type="dxa"/>
+            <w:vAlign w:val="center"/>
+          </w:tcPr>
+          <w:p>
+            <w:pPr>
+              <w:jc w:val="center"/>
+              <w:rPr>
+                <w:rFonts w:ascii="Times New Roman" w:eastAsiaTheme="minorEastAsia" w:hAnsi="Times New Roman" w:cs="Times New Roman"/>
+              </w:rPr>
+            </w:pPr>
+            <w:r>
+              <w:rPr>
+                <w:rFonts w:ascii="Times New Roman" w:eastAsiaTheme="minorEastAsia" w:hAnsi="Times New Roman" w:cs="Times New Roman"/>
+              </w:rPr>
+              <w:t xml:space="preserve">MODIS </w:t>
+            </w:r>
+            <w:r>
+              <w:rPr>
+                <w:rFonts w:ascii="Times New Roman" w:eastAsiaTheme="minorEastAsia" w:hAnsi="Times New Roman" w:cs="Times New Roman"/>
+              </w:rPr>
+              <w:t>Daily Snow Cover</w:t>
+            </w:r>
+          </w:p>
+        </w:tc>
+        <w:tc>
+          <w:tcPr>
+            <w:tcW w:w="1870" w:type="dxa"/>
+            <w:vAlign w:val="center"/>
+          </w:tcPr>
+          <w:p>
+            <w:pPr>
+              <w:jc w:val="center"/>
+              <w:cnfStyle w:val="000000000000" w:firstRow="0" w:lastRow="0" w:firstColumn="0" w:lastColumn="0" w:oddVBand="0" w:evenVBand="0" w:oddHBand="0" w:evenHBand="0" w:firstRowFirstColumn="0" w:firstRowLastColumn="0" w:lastRowFirstColumn="0" w:lastRowLastColumn="0"/>
+              <w:rPr>
+                <w:rFonts w:ascii="Times New Roman" w:eastAsiaTheme="minorEastAsia" w:hAnsi="Times New Roman" w:cs="Times New Roman"/>
+              </w:rPr>
+            </w:pPr>
+            <w:r>
+              <w:rPr>
+                <w:rFonts w:ascii="Times New Roman" w:eastAsiaTheme="minorEastAsia" w:hAnsi="Times New Roman" w:cs="Times New Roman"/>
+              </w:rPr>
+              <w:t>Satellite</w:t>
+            </w:r>
+          </w:p>
+        </w:tc>
+        <w:tc>
+          <w:tcPr>
+            <w:tcW w:w="1870" w:type="dxa"/>
+            <w:vAlign w:val="center"/>
+          </w:tcPr>
+          <w:p>
+            <w:pPr>
+              <w:jc w:val="center"/>
+              <w:cnfStyle w:val="000000000000" w:firstRow="0" w:lastRow="0" w:firstColumn="0" w:lastColumn="0" w:oddVBand="0" w:evenVBand="0" w:oddHBand="0" w:evenHBand="0" w:firstRowFirstColumn="0" w:firstRowLastColumn="0" w:lastRowFirstColumn="0" w:lastRowLastColumn="0"/>
+              <w:rPr>
+                <w:rFonts w:ascii="Times New Roman" w:eastAsiaTheme="minorEastAsia" w:hAnsi="Times New Roman" w:cs="Times New Roman"/>
+              </w:rPr>
+            </w:pPr>
+            <w:r>
+              <w:rPr>
+                <w:rFonts w:ascii="Times New Roman" w:eastAsiaTheme="minorEastAsia" w:hAnsi="Times New Roman" w:cs="Times New Roman"/>
+              </w:rPr>
+              <w:fldChar w:fldCharType="begin"/>
+            </w:r>
+            <w:r>
+              <w:rPr>
+                <w:rFonts w:ascii="Times New Roman" w:eastAsiaTheme="minorEastAsia" w:hAnsi="Times New Roman" w:cs="Times New Roman"/>
+              </w:rPr>
+              <w:instrText xml:space="preserve"> ADDIN ZOTERO_ITEM CSL_CITATION {"citationID":"0KnK2COZ","properties":{"formattedCitation":"(Hall, 2015)","plainCitation":"(Hall, 2015)","noteIndex":0},"citationItems":[{"id":608,"uris":["http://zotero.org/users/5685662/items/LEKFPJBP"],"uri":["http://zotero.org/users/5685662/items/LEKFPJBP"],"itemData":{"id":608,"type":"article-journal","DOI":"10.5067/MODIS/MOD10A1.006","source":"DOI.org (Datacite)","title":"MODIS/Terra Snow Cover Daily L3 Global 500m SIN Grid","URL":"http://nsidc.org/data/MOD10A1/versions/6","author":[{"family":"Hall","given":"D. K."}],"accessed":{"date-parts":[["2020",1,11]]},"issued":{"date-parts":[["2015"]]}}}],"schema":"https://github.com/citation-style-language/schema/raw/master/csl-citation.json"} </w:instrText>
+            </w:r>
+            <w:r>
+              <w:rPr>
+                <w:rFonts w:ascii="Times New Roman" w:eastAsiaTheme="minorEastAsia" w:hAnsi="Times New Roman" w:cs="Times New Roman"/>
+              </w:rPr>
+              <w:fldChar w:fldCharType="separate"/>
+            </w:r>
+            <w:r>
+              <w:rPr>
+                <w:rFonts w:ascii="Times New Roman" w:eastAsiaTheme="minorEastAsia" w:hAnsi="Times New Roman" w:cs="Times New Roman"/>
+                <w:noProof/>
+              </w:rPr>
+              <w:t>Hall, 2015</w:t>
+            </w:r>
+            <w:r>
+              <w:rPr>
+                <w:rFonts w:ascii="Times New Roman" w:eastAsiaTheme="minorEastAsia" w:hAnsi="Times New Roman" w:cs="Times New Roman"/>
+              </w:rPr>
+              <w:fldChar w:fldCharType="end"/>
+            </w:r>
+          </w:p>
+        </w:tc>
+        <w:tc>
+          <w:tcPr>
+            <w:tcW w:w="1870" w:type="dxa"/>
+            <w:vAlign w:val="center"/>
+          </w:tcPr>
+          <w:p>
+            <w:pPr>
+              <w:jc w:val="center"/>
+              <w:cnfStyle w:val="000000000000" w:firstRow="0" w:lastRow="0" w:firstColumn="0" w:lastColumn="0" w:oddVBand="0" w:evenVBand="0" w:oddHBand="0" w:evenHBand="0" w:firstRowFirstColumn="0" w:firstRowLastColumn="0" w:lastRowFirstColumn="0" w:lastRowLastColumn="0"/>
+              <w:rPr>
+                <w:rFonts w:ascii="Times New Roman" w:eastAsiaTheme="minorEastAsia" w:hAnsi="Times New Roman" w:cs="Times New Roman"/>
+              </w:rPr>
+            </w:pPr>
+            <w:r>
+              <w:rPr>
+                <w:rFonts w:ascii="Times New Roman" w:eastAsiaTheme="minorEastAsia" w:hAnsi="Times New Roman" w:cs="Times New Roman"/>
+              </w:rPr>
+              <w:t>500 meters</w:t>
+            </w:r>
+          </w:p>
+        </w:tc>
+        <w:tc>
+          <w:tcPr>
+            <w:tcW w:w="1870" w:type="dxa"/>
+            <w:vAlign w:val="center"/>
+          </w:tcPr>
+          <w:p>
+            <w:pPr>
+              <w:jc w:val="center"/>
+              <w:cnfStyle w:val="000000000000" w:firstRow="0" w:lastRow="0" w:firstColumn="0" w:lastColumn="0" w:oddVBand="0" w:evenVBand="0" w:oddHBand="0" w:evenHBand="0" w:firstRowFirstColumn="0" w:firstRowLastColumn="0" w:lastRowFirstColumn="0" w:lastRowLastColumn="0"/>
+              <w:rPr>
+                <w:rFonts w:ascii="Times New Roman" w:eastAsiaTheme="minorEastAsia" w:hAnsi="Times New Roman" w:cs="Times New Roman"/>
+              </w:rPr>
+            </w:pPr>
+            <w:r>
+              <w:rPr>
+                <w:rFonts w:ascii="Times New Roman" w:eastAsiaTheme="minorEastAsia" w:hAnsi="Times New Roman" w:cs="Times New Roman"/>
+              </w:rPr>
+              <w:t>Daily</w:t>
+            </w:r>
+          </w:p>
+        </w:tc>
+      </w:tr>
+      <w:tr>
+        <w:tc>
+          <w:tcPr>
+            <w:cnfStyle w:val="001000000000" w:firstRow="0" w:lastRow="0" w:firstColumn="1" w:lastColumn="0" w:oddVBand="0" w:evenVBand="0" w:oddHBand="0" w:evenHBand="0" w:firstRowFirstColumn="0" w:firstRowLastColumn="0" w:lastRowFirstColumn="0" w:lastRowLastColumn="0"/>
+            <w:tcW w:w="1870" w:type="dxa"/>
+            <w:vAlign w:val="center"/>
+          </w:tcPr>
+          <w:p>
+            <w:pPr>
+              <w:jc w:val="center"/>
+              <w:rPr>
+                <w:rFonts w:ascii="Times New Roman" w:eastAsiaTheme="minorEastAsia" w:hAnsi="Times New Roman" w:cs="Times New Roman"/>
+              </w:rPr>
+            </w:pPr>
+            <w:r>
+              <w:rPr>
+                <w:rFonts w:ascii="Times New Roman" w:eastAsiaTheme="minorEastAsia" w:hAnsi="Times New Roman" w:cs="Times New Roman"/>
+              </w:rPr>
+              <w:t>Sentinel 2 NDSI</w:t>
+            </w:r>
+          </w:p>
+        </w:tc>
+        <w:tc>
+          <w:tcPr>
+            <w:tcW w:w="1870" w:type="dxa"/>
+            <w:vAlign w:val="center"/>
+          </w:tcPr>
+          <w:p>
+            <w:pPr>
+              <w:jc w:val="center"/>
+              <w:cnfStyle w:val="000000000000" w:firstRow="0" w:lastRow="0" w:firstColumn="0" w:lastColumn="0" w:oddVBand="0" w:evenVBand="0" w:oddHBand="0" w:evenHBand="0" w:firstRowFirstColumn="0" w:firstRowLastColumn="0" w:lastRowFirstColumn="0" w:lastRowLastColumn="0"/>
+              <w:rPr>
+                <w:rFonts w:ascii="Times New Roman" w:eastAsiaTheme="minorEastAsia" w:hAnsi="Times New Roman" w:cs="Times New Roman"/>
+              </w:rPr>
+            </w:pPr>
+            <w:r>
+              <w:rPr>
+                <w:rFonts w:ascii="Times New Roman" w:eastAsiaTheme="minorEastAsia" w:hAnsi="Times New Roman" w:cs="Times New Roman"/>
+              </w:rPr>
+              <w:t xml:space="preserve">Satellite </w:t>
+            </w:r>
+          </w:p>
+        </w:tc>
+        <w:tc>
+          <w:tcPr>
+            <w:tcW w:w="1870" w:type="dxa"/>
+            <w:vAlign w:val="center"/>
+          </w:tcPr>
+          <w:p>
+            <w:pPr>
+              <w:jc w:val="center"/>
+              <w:cnfStyle w:val="000000000000" w:firstRow="0" w:lastRow="0" w:firstColumn="0" w:lastColumn="0" w:oddVBand="0" w:evenVBand="0" w:oddHBand="0" w:evenHBand="0" w:firstRowFirstColumn="0" w:firstRowLastColumn="0" w:lastRowFirstColumn="0" w:lastRowLastColumn="0"/>
+              <w:rPr>
+                <w:rFonts w:ascii="Times New Roman" w:eastAsiaTheme="minorEastAsia" w:hAnsi="Times New Roman" w:cs="Times New Roman"/>
+              </w:rPr>
+            </w:pPr>
+            <w:r>
+              <w:rPr>
+                <w:rFonts w:ascii="Times New Roman" w:eastAsiaTheme="minorEastAsia" w:hAnsi="Times New Roman" w:cs="Times New Roman"/>
+              </w:rPr>
+              <w:fldChar w:fldCharType="begin"/>
+            </w:r>
+            <w:r>
+              <w:rPr>
+                <w:rFonts w:ascii="Times New Roman" w:eastAsiaTheme="minorEastAsia" w:hAnsi="Times New Roman" w:cs="Times New Roman"/>
+              </w:rPr>
+              <w:instrText xml:space="preserve"> ADDIN ZOTERO_ITEM CSL_CITATION {"citationID":"Y36xEaXf","properties":{"formattedCitation":"(Drusch et al., 2012)","plainCitation":"(Drusch et al., 2012)","noteIndex":0},"citationItems":[{"id":609,"uris":["http://zotero.org/users/5685662/items/6KQVJL4I"],"uri":["http://zotero.org/users/5685662/items/6KQVJL4I"],"itemData":{"id":609,"type":"article-journal","abstract":"Global Monitoring for Environment and Security (GMES) is a joint initiative of the European Commission (EC) and the European Space Agency (ESA), designed to establish a European capacity for the provision and use of operational monitoring information for environment and security applications. ESA's role in GMES is to provide the definition and the development of the space- and ground-related system elements. GMES Sentinel-2 mission provides continuity to services relying on multi-spectral high-resolution optical observations over global terrestrial surfaces. The key mission objectives for Sentinel-2 are: (1) To provide systematic global acquisitions of high-resolution multi-spectral imagery with a high revisit frequency, (2) to provide enhanced continuity of multi-spectral imagery provided by the SPOT (Satellite Pour l'Observation de la Terre) series of satellites, and (3) to provide observations for the next generation of operational products such as land-cover maps, land change detection maps, and geophysical variables. Consequently, Sentinel-2 will directly contribute to the Land Monitoring, Emergency Response, and Security services. The corresponding user requirements have driven the design toward a dependable multi-spectral Earth-observation system featuring the Multi Spectral Instrument (MSI) with 13 spectral bands spanning from the visible and the near infrared to the short wave infrared. The spatial resolution varies from 10m to 60m depending on the spectral band with a 290km field of view. This unique combination of high spatial resolution, wide field of view and spectral coverage will represent a major step forward compared to current multi-spectral missions. The mission foresees a series of satellites, each having a 7.25-year lifetime over a 15-year period starting with the launch of Sentinel-2A foreseen in 2013. During full operations two identical satellites will be maintained in the same orbit with a phase delay of 180° providing a revisit time of five days at the equator. This paper provides an overview of the GMES Sentinel-2 mission including a technical system concept overview, image quality, Level 1 data processing and operational applications.","collection-title":"The Sentinel Missions - New Opportunities for Science","container-title":"Remote Sensing of Environment","DOI":"10.1016/j.rse.2011.11.026","ISSN":"0034-4257","journalAbbreviation":"Remote Sensing of Environment","language":"en","page":"25-36","source":"ScienceDirect","title":"Sentinel-2: ESA's Optical High-Resolution Mission for GMES Operational Services","title-short":"Sentinel-2","volume":"120","author":[{"family":"Drusch","given":"M."},{"family":"Del Bello","given":"U."},{"family":"Carlier","given":"S."},{"family":"Colin","given":"O."},{"family":"Fernandez","given":"V."},{"family":"Gascon","given":"F."},{"family":"Hoersch","given":"B."},{"family":"Isola","given":"C."},{"family":"Laberinti","given":"P."},{"family":"Martimort","given":"P."},{"family":"Meygret","given":"A."},{"family":"Spoto","given":"F."},{"family":"Sy","given":"O."},{"family":"Marchese","given":"F."},{"family":"Bargellini","given":"P."}],"issued":{"date-parts":[["2012",5,15]]}}}],"schema":"https://github.com/citation-style-language/schema/raw/master/csl-citation.json"} </w:instrText>
+            </w:r>
+            <w:r>
+              <w:rPr>
+                <w:rFonts w:ascii="Times New Roman" w:eastAsiaTheme="minorEastAsia" w:hAnsi="Times New Roman" w:cs="Times New Roman"/>
+              </w:rPr>
+              <w:fldChar w:fldCharType="separate"/>
+            </w:r>
+            <w:r>
+              <w:rPr>
+                <w:rFonts w:ascii="Times New Roman" w:eastAsiaTheme="minorEastAsia" w:hAnsi="Times New Roman" w:cs="Times New Roman"/>
+                <w:noProof/>
+              </w:rPr>
+              <w:t>Drusch et al., 2012</w:t>
+            </w:r>
+            <w:r>
+              <w:rPr>
+                <w:rFonts w:ascii="Times New Roman" w:eastAsiaTheme="minorEastAsia" w:hAnsi="Times New Roman" w:cs="Times New Roman"/>
+              </w:rPr>
+              <w:fldChar w:fldCharType="end"/>
+            </w:r>
+          </w:p>
+        </w:tc>
+        <w:tc>
+          <w:tcPr>
+            <w:tcW w:w="1870" w:type="dxa"/>
+            <w:vAlign w:val="center"/>
+          </w:tcPr>
+          <w:p>
+            <w:pPr>
+              <w:jc w:val="center"/>
+              <w:cnfStyle w:val="000000000000" w:firstRow="0" w:lastRow="0" w:firstColumn="0" w:lastColumn="0" w:oddVBand="0" w:evenVBand="0" w:oddHBand="0" w:evenHBand="0" w:firstRowFirstColumn="0" w:firstRowLastColumn="0" w:lastRowFirstColumn="0" w:lastRowLastColumn="0"/>
+              <w:rPr>
+                <w:rFonts w:ascii="Times New Roman" w:eastAsiaTheme="minorEastAsia" w:hAnsi="Times New Roman" w:cs="Times New Roman"/>
+              </w:rPr>
+            </w:pPr>
+            <w:r>
+              <w:rPr>
+                <w:rFonts w:ascii="Times New Roman" w:eastAsiaTheme="minorEastAsia" w:hAnsi="Times New Roman" w:cs="Times New Roman"/>
+              </w:rPr>
+              <w:t>10 meters</w:t>
+            </w:r>
+          </w:p>
+        </w:tc>
+        <w:tc>
+          <w:tcPr>
+            <w:tcW w:w="1870" w:type="dxa"/>
+            <w:vAlign w:val="center"/>
+          </w:tcPr>
+          <w:p>
+            <w:pPr>
+              <w:jc w:val="center"/>
+              <w:cnfStyle w:val="000000000000" w:firstRow="0" w:lastRow="0" w:firstColumn="0" w:lastColumn="0" w:oddVBand="0" w:evenVBand="0" w:oddHBand="0" w:evenHBand="0" w:firstRowFirstColumn="0" w:firstRowLastColumn="0" w:lastRowFirstColumn="0" w:lastRowLastColumn="0"/>
+              <w:rPr>
+                <w:rFonts w:ascii="Times New Roman" w:eastAsiaTheme="minorEastAsia" w:hAnsi="Times New Roman" w:cs="Times New Roman"/>
+              </w:rPr>
+            </w:pPr>
+            <w:r>
+              <w:rPr>
+                <w:rFonts w:ascii="Times New Roman" w:eastAsiaTheme="minorEastAsia" w:hAnsi="Times New Roman" w:cs="Times New Roman"/>
+              </w:rPr>
+              <w:t>2-5 Days</w:t>
+            </w:r>
+          </w:p>
+        </w:tc>
+      </w:tr>
+      <w:tr>
+        <w:tc>
+          <w:tcPr>
+            <w:cnfStyle w:val="001000000000" w:firstRow="0" w:lastRow="0" w:firstColumn="1" w:lastColumn="0" w:oddVBand="0" w:evenVBand="0" w:oddHBand="0" w:evenHBand="0" w:firstRowFirstColumn="0" w:firstRowLastColumn="0" w:lastRowFirstColumn="0" w:lastRowLastColumn="0"/>
+            <w:tcW w:w="1870" w:type="dxa"/>
+            <w:vAlign w:val="center"/>
+          </w:tcPr>
+          <w:p>
+            <w:pPr>
+              <w:jc w:val="center"/>
+              <w:rPr>
+                <w:rFonts w:ascii="Times New Roman" w:eastAsiaTheme="minorEastAsia" w:hAnsi="Times New Roman" w:cs="Times New Roman"/>
+              </w:rPr>
+            </w:pPr>
+            <w:r>
+              <w:rPr>
+                <w:rFonts w:ascii="Times New Roman" w:eastAsiaTheme="minorEastAsia" w:hAnsi="Times New Roman" w:cs="Times New Roman"/>
+              </w:rPr>
+              <w:t xml:space="preserve">Landsat 8 </w:t>
+            </w:r>
+            <w:proofErr w:type="spellStart"/>
+            <w:r>
+              <w:rPr>
+                <w:rFonts w:ascii="Times New Roman" w:eastAsiaTheme="minorEastAsia" w:hAnsi="Times New Roman" w:cs="Times New Roman"/>
+              </w:rPr>
+              <w:t>fSCA</w:t>
+            </w:r>
+            <w:proofErr w:type="spellEnd"/>
+          </w:p>
+        </w:tc>
+        <w:tc>
+          <w:tcPr>
+            <w:tcW w:w="1870" w:type="dxa"/>
+            <w:vAlign w:val="center"/>
+          </w:tcPr>
+          <w:p>
+            <w:pPr>
+              <w:jc w:val="center"/>
+              <w:cnfStyle w:val="000000000000" w:firstRow="0" w:lastRow="0" w:firstColumn="0" w:lastColumn="0" w:oddVBand="0" w:evenVBand="0" w:oddHBand="0" w:evenHBand="0" w:firstRowFirstColumn="0" w:firstRowLastColumn="0" w:lastRowFirstColumn="0" w:lastRowLastColumn="0"/>
+              <w:rPr>
+                <w:rFonts w:ascii="Times New Roman" w:eastAsiaTheme="minorEastAsia" w:hAnsi="Times New Roman" w:cs="Times New Roman"/>
+              </w:rPr>
+            </w:pPr>
+            <w:r>
+              <w:rPr>
+                <w:rFonts w:ascii="Times New Roman" w:eastAsiaTheme="minorEastAsia" w:hAnsi="Times New Roman" w:cs="Times New Roman"/>
+              </w:rPr>
+              <w:t>Satellite</w:t>
+            </w:r>
+          </w:p>
+        </w:tc>
+        <w:tc>
+          <w:tcPr>
+            <w:tcW w:w="1870" w:type="dxa"/>
+            <w:vAlign w:val="center"/>
+          </w:tcPr>
+          <w:p>
+            <w:pPr>
+              <w:jc w:val="center"/>
+              <w:cnfStyle w:val="000000000000" w:firstRow="0" w:lastRow="0" w:firstColumn="0" w:lastColumn="0" w:oddVBand="0" w:evenVBand="0" w:oddHBand="0" w:evenHBand="0" w:firstRowFirstColumn="0" w:firstRowLastColumn="0" w:lastRowFirstColumn="0" w:lastRowLastColumn="0"/>
+              <w:rPr>
+                <w:rFonts w:ascii="Times New Roman" w:eastAsiaTheme="minorEastAsia" w:hAnsi="Times New Roman" w:cs="Times New Roman"/>
+              </w:rPr>
+            </w:pPr>
+            <w:r>
+              <w:rPr>
+                <w:rFonts w:ascii="Times New Roman" w:eastAsiaTheme="minorEastAsia" w:hAnsi="Times New Roman" w:cs="Times New Roman"/>
+              </w:rPr>
+              <w:fldChar w:fldCharType="begin"/>
+            </w:r>
+            <w:r>
+              <w:rPr>
+                <w:rFonts w:ascii="Times New Roman" w:eastAsiaTheme="minorEastAsia" w:hAnsi="Times New Roman" w:cs="Times New Roman"/>
+              </w:rPr>
+              <w:instrText xml:space="preserve"> ADDIN ZOTERO_ITEM CSL_CITATION {"citationID":"uI9nw0KJ","properties":{"formattedCitation":"(U.S. Geological Survey, Earth Resources Observation And Science Center, 2018)","plainCitation":"(U.S. Geological Survey, Earth Resources Observation And Science Center, 2018)","noteIndex":0},"citationItems":[{"id":611,"uris":["http://zotero.org/users/5685662/items/VIYRRTFK"],"uri":["http://zotero.org/users/5685662/items/VIYRRTFK"],"itemData":{"id":611,"type":"article","abstract":"The U.S. Geological Survey (USGS) has developed and implemented an algorithm that identifies the spatial and temporal distribution of snow covered area in U.S. Landsat Analysis Ready Data (ARD) tiles to produce Landsat fractional Snow Covered Area (fSCA) Science Products. The fSCA packages include per-pixel percentages of snow cover (SNOW) as well as a revised cloud mask (REVCM) which flags various surficial and atmospheric conditions. Fractional Snow Covered Area products were generated for individual U.S. Landsat ARD tiles acquired over the western conterminous U.S. (CONUS) for 1984 - 2017.","note":"type: dataset\nDOI: 10.5066/F7XK8DS5","publisher":"U.S. Geological Survey","source":"DOI.org (Datacite)","title":"Collection-1 Landsat Level-3 Fractional Snow Covered Area (FSCA) Science Product","URL":"https://www.usgs.gov/centers/eros/science/usgs-eros-archive-landsat-landsat-level-3-fractional-snow-covered-area-fsca","author":[{"family":"U.S. Geological Survey, Earth Resources Observation And Science Center","given":""}],"accessed":{"date-parts":[["2020",1,11]]},"issued":{"date-parts":[["2018"]]}}}],"schema":"https://github.com/citation-style-language/schema/raw/master/csl-citation.json"} </w:instrText>
+            </w:r>
+            <w:r>
+              <w:rPr>
+                <w:rFonts w:ascii="Times New Roman" w:eastAsiaTheme="minorEastAsia" w:hAnsi="Times New Roman" w:cs="Times New Roman"/>
+              </w:rPr>
+              <w:fldChar w:fldCharType="separate"/>
+            </w:r>
+            <w:r>
+              <w:rPr>
+                <w:rFonts w:ascii="Times New Roman" w:eastAsiaTheme="minorEastAsia" w:hAnsi="Times New Roman" w:cs="Times New Roman"/>
+                <w:noProof/>
+              </w:rPr>
+              <w:t>U.S. Geological Survey, Earth Resources Observation And Science Center, 2018</w:t>
+            </w:r>
+            <w:r>
+              <w:rPr>
+                <w:rFonts w:ascii="Times New Roman" w:eastAsiaTheme="minorEastAsia" w:hAnsi="Times New Roman" w:cs="Times New Roman"/>
+              </w:rPr>
+              <w:fldChar w:fldCharType="end"/>
+            </w:r>
+          </w:p>
+        </w:tc>
+        <w:tc>
+          <w:tcPr>
+            <w:tcW w:w="1870" w:type="dxa"/>
+            <w:vAlign w:val="center"/>
+          </w:tcPr>
+          <w:p>
+            <w:pPr>
+              <w:jc w:val="center"/>
+              <w:cnfStyle w:val="000000000000" w:firstRow="0" w:lastRow="0" w:firstColumn="0" w:lastColumn="0" w:oddVBand="0" w:evenVBand="0" w:oddHBand="0" w:evenHBand="0" w:firstRowFirstColumn="0" w:firstRowLastColumn="0" w:lastRowFirstColumn="0" w:lastRowLastColumn="0"/>
+              <w:rPr>
+                <w:rFonts w:ascii="Times New Roman" w:eastAsiaTheme="minorEastAsia" w:hAnsi="Times New Roman" w:cs="Times New Roman"/>
+              </w:rPr>
+            </w:pPr>
+            <w:r>
+              <w:rPr>
+                <w:rFonts w:ascii="Times New Roman" w:eastAsiaTheme="minorEastAsia" w:hAnsi="Times New Roman" w:cs="Times New Roman"/>
+              </w:rPr>
+              <w:t>30 meters</w:t>
+            </w:r>
+          </w:p>
+        </w:tc>
+        <w:tc>
+          <w:tcPr>
+            <w:tcW w:w="1870" w:type="dxa"/>
+            <w:vAlign w:val="center"/>
+          </w:tcPr>
+          <w:p>
+            <w:pPr>
+              <w:jc w:val="center"/>
+              <w:cnfStyle w:val="000000000000" w:firstRow="0" w:lastRow="0" w:firstColumn="0" w:lastColumn="0" w:oddVBand="0" w:evenVBand="0" w:oddHBand="0" w:evenHBand="0" w:firstRowFirstColumn="0" w:firstRowLastColumn="0" w:lastRowFirstColumn="0" w:lastRowLastColumn="0"/>
+              <w:rPr>
+                <w:rFonts w:ascii="Times New Roman" w:eastAsiaTheme="minorEastAsia" w:hAnsi="Times New Roman" w:cs="Times New Roman"/>
+              </w:rPr>
+            </w:pPr>
+            <w:r>
+              <w:rPr>
+                <w:rFonts w:ascii="Times New Roman" w:eastAsiaTheme="minorEastAsia" w:hAnsi="Times New Roman" w:cs="Times New Roman"/>
+              </w:rPr>
+              <w:t>16 Days</w:t>
+            </w:r>
+          </w:p>
+        </w:tc>
+      </w:tr>
+    </w:tbl>
+    <w:p>
+      <w:pPr>
+        <w:spacing w:line="480" w:lineRule="auto"/>
+        <w:jc w:val="center"/>
+        <w:rPr>
+          <w:rFonts w:ascii="Times New Roman" w:hAnsi="Times New Roman" w:cs="Times New Roman"/>
+        </w:rPr>
+      </w:pPr>
+      <w:r>
+        <w:rPr>
+          <w:rFonts w:ascii="Times New Roman" w:hAnsi="Times New Roman" w:cs="Times New Roman"/>
+          <w:b/>
+        </w:rPr>
+        <w:t>Table X</w:t>
+      </w:r>
+      <w:r>
+        <w:rPr>
+          <w:rFonts w:ascii="Times New Roman" w:hAnsi="Times New Roman" w:cs="Times New Roman"/>
+        </w:rPr>
+        <w:t xml:space="preserve">: Snow covered area datasets </w:t>
+      </w:r>
+      <w:r>
+        <w:rPr>
+          <w:rFonts w:ascii="Times New Roman" w:hAnsi="Times New Roman" w:cs="Times New Roman"/>
+        </w:rPr>
+        <w:t xml:space="preserve">used </w:t>
+      </w:r>
+      <w:r>
+        <w:rPr>
+          <w:rFonts w:ascii="Times New Roman" w:hAnsi="Times New Roman" w:cs="Times New Roman"/>
+        </w:rPr>
+        <w:t xml:space="preserve">for </w:t>
+      </w:r>
+      <w:r>
+        <w:rPr>
+          <w:rFonts w:ascii="Times New Roman" w:hAnsi="Times New Roman" w:cs="Times New Roman"/>
+        </w:rPr>
+        <w:t>comparison</w:t>
+      </w:r>
+      <w:r>
+        <w:rPr>
+          <w:rFonts w:ascii="Times New Roman" w:hAnsi="Times New Roman" w:cs="Times New Roman"/>
+        </w:rPr>
+        <w:t xml:space="preserve"> to model predictions.</w:t>
+      </w:r>
+    </w:p>
+    <w:p>
+      <w:pPr>
+        <w:spacing w:line="480" w:lineRule="auto"/>
+        <w:jc w:val="center"/>
+        <w:rPr>
+          <w:rFonts w:ascii="Times New Roman" w:hAnsi="Times New Roman" w:cs="Times New Roman"/>
+        </w:rPr>
+      </w:pPr>
+      <w:bookmarkStart w:id="2" w:name="_GoBack"/>
+      <w:bookmarkEnd w:id="2"/>
     </w:p>
     <w:sectPr>
-      <w:footerReference w:type="even" r:id="rId11"/>
-      <w:footerReference w:type="default" r:id="rId12"/>
+      <w:footerReference w:type="even" r:id="rId13"/>
+      <w:footerReference w:type="default" r:id="rId14"/>
       <w:pgSz w:w="12240" w:h="15840"/>
       <w:pgMar w:top="1440" w:right="1440" w:bottom="1440" w:left="1440" w:header="720" w:footer="720" w:gutter="0"/>
       <w:lnNumType w:countBy="1" w:restart="continuous"/>
@@ -2780,7 +4898,7 @@
 
 <file path=word/comments.xml><?xml version="1.0" encoding="utf-8"?>
 <w:comments xmlns:wpc="http://schemas.microsoft.com/office/word/2010/wordprocessingCanvas" xmlns:cx="http://schemas.microsoft.com/office/drawing/2014/chartex" xmlns:cx1="http://schemas.microsoft.com/office/drawing/2015/9/8/chartex" xmlns:cx2="http://schemas.microsoft.com/office/drawing/2015/10/21/chartex" xmlns:cx3="http://schemas.microsoft.com/office/drawing/2016/5/9/chartex" xmlns:cx4="http://schemas.microsoft.com/office/drawing/2016/5/10/chartex" xmlns:cx5="http://schemas.microsoft.com/office/drawing/2016/5/11/chartex" xmlns:cx6="http://schemas.microsoft.com/office/drawing/2016/5/12/chartex" xmlns:cx7="http://schemas.microsoft.com/office/drawing/2016/5/13/chartex" xmlns:cx8="http://schemas.microsoft.com/office/drawing/2016/5/14/chartex" xmlns:mc="http://schemas.openxmlformats.org/markup-compatibility/2006" xmlns:aink="http://schemas.microsoft.com/office/drawing/2016/ink" xmlns:am3d="http://schemas.microsoft.com/office/drawing/2017/model3d" xmlns:o="urn:schemas-microsoft-com:office:office" xmlns:r="http://schemas.openxmlformats.org/officeDocument/2006/relationships" xmlns:m="http://schemas.openxmlformats.org/officeDocument/2006/math" xmlns:v="urn:schemas-microsoft-com:vml" xmlns:wp14="http://schemas.microsoft.com/office/word/2010/wordprocessingDrawing" xmlns:wp="http://schemas.openxmlformats.org/drawingml/2006/wordprocessingDrawing" xmlns:w10="urn:schemas-microsoft-com:office:word" xmlns:w="http://schemas.openxmlformats.org/wordprocessingml/2006/main" xmlns:w14="http://schemas.microsoft.com/office/word/2010/wordml" xmlns:w15="http://schemas.microsoft.com/office/word/2012/wordml" xmlns:w16cid="http://schemas.microsoft.com/office/word/2016/wordml/cid" xmlns:w16se="http://schemas.microsoft.com/office/word/2015/wordml/symex" xmlns:wpg="http://schemas.microsoft.com/office/word/2010/wordprocessingGroup" xmlns:wpi="http://schemas.microsoft.com/office/word/2010/wordprocessingInk" xmlns:wne="http://schemas.microsoft.com/office/word/2006/wordml" xmlns:wps="http://schemas.microsoft.com/office/word/2010/wordprocessingShape" mc:Ignorable="w14 w15 w16se w16cid wp14">
-  <w:comment w:id="1" w:author="Anthony F. Cannistra" w:date="2020-01-10T12:49:00Z" w:initials="AFC">
+  <w:comment w:id="0" w:author="Anthony F. Cannistra" w:date="2020-01-10T12:49:00Z" w:initials="AFC">
     <w:p>
       <w:pPr>
         <w:pStyle w:val="CommentText"/>
@@ -2796,7 +4914,7 @@
       </w:r>
     </w:p>
   </w:comment>
-  <w:comment w:id="2" w:author="Anthony F. Cannistra" w:date="2020-01-10T13:39:00Z" w:initials="AFC">
+  <w:comment w:id="1" w:author="Anthony F. Cannistra" w:date="2020-01-10T13:39:00Z" w:initials="AFC">
     <w:p>
       <w:pPr>
         <w:pStyle w:val="CommentText"/>
@@ -3631,6 +5749,7 @@
   <w:style w:type="character" w:default="1" w:styleId="DefaultParagraphFont">
     <w:name w:val="Default Paragraph Font"/>
     <w:uiPriority w:val="1"/>
+    <w:semiHidden/>
     <w:unhideWhenUsed/>
   </w:style>
   <w:style w:type="table" w:default="1" w:styleId="TableNormal">
@@ -3900,6 +6019,476 @@
       <w:color w:val="605E5C"/>
       <w:shd w:val="clear" w:color="auto" w:fill="E1DFDD"/>
     </w:rPr>
+  </w:style>
+  <w:style w:type="character" w:styleId="PlaceholderText">
+    <w:name w:val="Placeholder Text"/>
+    <w:basedOn w:val="DefaultParagraphFont"/>
+    <w:uiPriority w:val="99"/>
+    <w:semiHidden/>
+    <w:rsid w:val="00180629"/>
+    <w:rPr>
+      <w:color w:val="808080"/>
+    </w:rPr>
+  </w:style>
+  <w:style w:type="table" w:styleId="TableGridLight">
+    <w:name w:val="Grid Table Light"/>
+    <w:basedOn w:val="TableNormal"/>
+    <w:uiPriority w:val="40"/>
+    <w:rsid w:val="00251C7F"/>
+    <w:tblPr>
+      <w:tblBorders>
+        <w:top w:val="single" w:sz="4" w:space="0" w:color="BFBFBF" w:themeColor="background1" w:themeShade="BF"/>
+        <w:left w:val="single" w:sz="4" w:space="0" w:color="BFBFBF" w:themeColor="background1" w:themeShade="BF"/>
+        <w:bottom w:val="single" w:sz="4" w:space="0" w:color="BFBFBF" w:themeColor="background1" w:themeShade="BF"/>
+        <w:right w:val="single" w:sz="4" w:space="0" w:color="BFBFBF" w:themeColor="background1" w:themeShade="BF"/>
+        <w:insideH w:val="single" w:sz="4" w:space="0" w:color="BFBFBF" w:themeColor="background1" w:themeShade="BF"/>
+        <w:insideV w:val="single" w:sz="4" w:space="0" w:color="BFBFBF" w:themeColor="background1" w:themeShade="BF"/>
+      </w:tblBorders>
+    </w:tblPr>
+  </w:style>
+  <w:style w:type="table" w:styleId="PlainTable1">
+    <w:name w:val="Plain Table 1"/>
+    <w:basedOn w:val="TableNormal"/>
+    <w:uiPriority w:val="41"/>
+    <w:rsid w:val="00251C7F"/>
+    <w:tblPr>
+      <w:tblStyleRowBandSize w:val="1"/>
+      <w:tblStyleColBandSize w:val="1"/>
+      <w:tblBorders>
+        <w:top w:val="single" w:sz="4" w:space="0" w:color="BFBFBF" w:themeColor="background1" w:themeShade="BF"/>
+        <w:left w:val="single" w:sz="4" w:space="0" w:color="BFBFBF" w:themeColor="background1" w:themeShade="BF"/>
+        <w:bottom w:val="single" w:sz="4" w:space="0" w:color="BFBFBF" w:themeColor="background1" w:themeShade="BF"/>
+        <w:right w:val="single" w:sz="4" w:space="0" w:color="BFBFBF" w:themeColor="background1" w:themeShade="BF"/>
+        <w:insideH w:val="single" w:sz="4" w:space="0" w:color="BFBFBF" w:themeColor="background1" w:themeShade="BF"/>
+        <w:insideV w:val="single" w:sz="4" w:space="0" w:color="BFBFBF" w:themeColor="background1" w:themeShade="BF"/>
+      </w:tblBorders>
+    </w:tblPr>
+    <w:tblStylePr w:type="firstRow">
+      <w:rPr>
+        <w:b/>
+        <w:bCs/>
+      </w:rPr>
+    </w:tblStylePr>
+    <w:tblStylePr w:type="lastRow">
+      <w:rPr>
+        <w:b/>
+        <w:bCs/>
+      </w:rPr>
+      <w:tblPr/>
+      <w:tcPr>
+        <w:tcBorders>
+          <w:top w:val="double" w:sz="4" w:space="0" w:color="BFBFBF" w:themeColor="background1" w:themeShade="BF"/>
+        </w:tcBorders>
+      </w:tcPr>
+    </w:tblStylePr>
+    <w:tblStylePr w:type="firstCol">
+      <w:rPr>
+        <w:b/>
+        <w:bCs/>
+      </w:rPr>
+    </w:tblStylePr>
+    <w:tblStylePr w:type="lastCol">
+      <w:rPr>
+        <w:b/>
+        <w:bCs/>
+      </w:rPr>
+    </w:tblStylePr>
+    <w:tblStylePr w:type="band1Vert">
+      <w:tblPr/>
+      <w:tcPr>
+        <w:shd w:val="clear" w:color="auto" w:fill="F2F2F2" w:themeFill="background1" w:themeFillShade="F2"/>
+      </w:tcPr>
+    </w:tblStylePr>
+    <w:tblStylePr w:type="band1Horz">
+      <w:tblPr/>
+      <w:tcPr>
+        <w:shd w:val="clear" w:color="auto" w:fill="F2F2F2" w:themeFill="background1" w:themeFillShade="F2"/>
+      </w:tcPr>
+    </w:tblStylePr>
+  </w:style>
+  <w:style w:type="table" w:styleId="PlainTable2">
+    <w:name w:val="Plain Table 2"/>
+    <w:basedOn w:val="TableNormal"/>
+    <w:uiPriority w:val="42"/>
+    <w:rsid w:val="00251C7F"/>
+    <w:tblPr>
+      <w:tblStyleRowBandSize w:val="1"/>
+      <w:tblStyleColBandSize w:val="1"/>
+      <w:tblBorders>
+        <w:top w:val="single" w:sz="4" w:space="0" w:color="7F7F7F" w:themeColor="text1" w:themeTint="80"/>
+        <w:bottom w:val="single" w:sz="4" w:space="0" w:color="7F7F7F" w:themeColor="text1" w:themeTint="80"/>
+      </w:tblBorders>
+    </w:tblPr>
+    <w:tblStylePr w:type="firstRow">
+      <w:rPr>
+        <w:b/>
+        <w:bCs/>
+      </w:rPr>
+      <w:tblPr/>
+      <w:tcPr>
+        <w:tcBorders>
+          <w:bottom w:val="single" w:sz="4" w:space="0" w:color="7F7F7F" w:themeColor="text1" w:themeTint="80"/>
+        </w:tcBorders>
+      </w:tcPr>
+    </w:tblStylePr>
+    <w:tblStylePr w:type="lastRow">
+      <w:rPr>
+        <w:b/>
+        <w:bCs/>
+      </w:rPr>
+      <w:tblPr/>
+      <w:tcPr>
+        <w:tcBorders>
+          <w:top w:val="single" w:sz="4" w:space="0" w:color="7F7F7F" w:themeColor="text1" w:themeTint="80"/>
+        </w:tcBorders>
+      </w:tcPr>
+    </w:tblStylePr>
+    <w:tblStylePr w:type="firstCol">
+      <w:rPr>
+        <w:b/>
+        <w:bCs/>
+      </w:rPr>
+    </w:tblStylePr>
+    <w:tblStylePr w:type="lastCol">
+      <w:rPr>
+        <w:b/>
+        <w:bCs/>
+      </w:rPr>
+    </w:tblStylePr>
+    <w:tblStylePr w:type="band1Vert">
+      <w:tblPr/>
+      <w:tcPr>
+        <w:tcBorders>
+          <w:left w:val="single" w:sz="4" w:space="0" w:color="7F7F7F" w:themeColor="text1" w:themeTint="80"/>
+          <w:right w:val="single" w:sz="4" w:space="0" w:color="7F7F7F" w:themeColor="text1" w:themeTint="80"/>
+        </w:tcBorders>
+      </w:tcPr>
+    </w:tblStylePr>
+    <w:tblStylePr w:type="band2Vert">
+      <w:tblPr/>
+      <w:tcPr>
+        <w:tcBorders>
+          <w:left w:val="single" w:sz="4" w:space="0" w:color="7F7F7F" w:themeColor="text1" w:themeTint="80"/>
+          <w:right w:val="single" w:sz="4" w:space="0" w:color="7F7F7F" w:themeColor="text1" w:themeTint="80"/>
+        </w:tcBorders>
+      </w:tcPr>
+    </w:tblStylePr>
+    <w:tblStylePr w:type="band1Horz">
+      <w:tblPr/>
+      <w:tcPr>
+        <w:tcBorders>
+          <w:top w:val="single" w:sz="4" w:space="0" w:color="7F7F7F" w:themeColor="text1" w:themeTint="80"/>
+          <w:bottom w:val="single" w:sz="4" w:space="0" w:color="7F7F7F" w:themeColor="text1" w:themeTint="80"/>
+        </w:tcBorders>
+      </w:tcPr>
+    </w:tblStylePr>
+  </w:style>
+  <w:style w:type="table" w:styleId="PlainTable3">
+    <w:name w:val="Plain Table 3"/>
+    <w:basedOn w:val="TableNormal"/>
+    <w:uiPriority w:val="43"/>
+    <w:rsid w:val="00251C7F"/>
+    <w:tblPr>
+      <w:tblStyleRowBandSize w:val="1"/>
+      <w:tblStyleColBandSize w:val="1"/>
+    </w:tblPr>
+    <w:tblStylePr w:type="firstRow">
+      <w:rPr>
+        <w:b/>
+        <w:bCs/>
+        <w:caps/>
+      </w:rPr>
+      <w:tblPr/>
+      <w:tcPr>
+        <w:tcBorders>
+          <w:bottom w:val="single" w:sz="4" w:space="0" w:color="7F7F7F" w:themeColor="text1" w:themeTint="80"/>
+        </w:tcBorders>
+      </w:tcPr>
+    </w:tblStylePr>
+    <w:tblStylePr w:type="lastRow">
+      <w:rPr>
+        <w:b/>
+        <w:bCs/>
+        <w:caps/>
+      </w:rPr>
+      <w:tblPr/>
+      <w:tcPr>
+        <w:tcBorders>
+          <w:top w:val="nil"/>
+        </w:tcBorders>
+      </w:tcPr>
+    </w:tblStylePr>
+    <w:tblStylePr w:type="firstCol">
+      <w:rPr>
+        <w:b/>
+        <w:bCs/>
+        <w:caps/>
+      </w:rPr>
+      <w:tblPr/>
+      <w:tcPr>
+        <w:tcBorders>
+          <w:right w:val="single" w:sz="4" w:space="0" w:color="7F7F7F" w:themeColor="text1" w:themeTint="80"/>
+        </w:tcBorders>
+      </w:tcPr>
+    </w:tblStylePr>
+    <w:tblStylePr w:type="lastCol">
+      <w:rPr>
+        <w:b/>
+        <w:bCs/>
+        <w:caps/>
+      </w:rPr>
+      <w:tblPr/>
+      <w:tcPr>
+        <w:tcBorders>
+          <w:left w:val="nil"/>
+        </w:tcBorders>
+      </w:tcPr>
+    </w:tblStylePr>
+    <w:tblStylePr w:type="band1Vert">
+      <w:tblPr/>
+      <w:tcPr>
+        <w:shd w:val="clear" w:color="auto" w:fill="F2F2F2" w:themeFill="background1" w:themeFillShade="F2"/>
+      </w:tcPr>
+    </w:tblStylePr>
+    <w:tblStylePr w:type="band1Horz">
+      <w:tblPr/>
+      <w:tcPr>
+        <w:shd w:val="clear" w:color="auto" w:fill="F2F2F2" w:themeFill="background1" w:themeFillShade="F2"/>
+      </w:tcPr>
+    </w:tblStylePr>
+    <w:tblStylePr w:type="neCell">
+      <w:tblPr/>
+      <w:tcPr>
+        <w:tcBorders>
+          <w:left w:val="nil"/>
+        </w:tcBorders>
+      </w:tcPr>
+    </w:tblStylePr>
+    <w:tblStylePr w:type="nwCell">
+      <w:tblPr/>
+      <w:tcPr>
+        <w:tcBorders>
+          <w:right w:val="nil"/>
+        </w:tcBorders>
+      </w:tcPr>
+    </w:tblStylePr>
+  </w:style>
+  <w:style w:type="table" w:styleId="PlainTable4">
+    <w:name w:val="Plain Table 4"/>
+    <w:basedOn w:val="TableNormal"/>
+    <w:uiPriority w:val="44"/>
+    <w:rsid w:val="00251C7F"/>
+    <w:tblPr>
+      <w:tblStyleRowBandSize w:val="1"/>
+      <w:tblStyleColBandSize w:val="1"/>
+    </w:tblPr>
+    <w:tblStylePr w:type="firstRow">
+      <w:rPr>
+        <w:b/>
+        <w:bCs/>
+      </w:rPr>
+    </w:tblStylePr>
+    <w:tblStylePr w:type="lastRow">
+      <w:rPr>
+        <w:b/>
+        <w:bCs/>
+      </w:rPr>
+    </w:tblStylePr>
+    <w:tblStylePr w:type="firstCol">
+      <w:rPr>
+        <w:b/>
+        <w:bCs/>
+      </w:rPr>
+    </w:tblStylePr>
+    <w:tblStylePr w:type="lastCol">
+      <w:rPr>
+        <w:b/>
+        <w:bCs/>
+      </w:rPr>
+    </w:tblStylePr>
+    <w:tblStylePr w:type="band1Vert">
+      <w:tblPr/>
+      <w:tcPr>
+        <w:shd w:val="clear" w:color="auto" w:fill="F2F2F2" w:themeFill="background1" w:themeFillShade="F2"/>
+      </w:tcPr>
+    </w:tblStylePr>
+    <w:tblStylePr w:type="band1Horz">
+      <w:tblPr/>
+      <w:tcPr>
+        <w:shd w:val="clear" w:color="auto" w:fill="F2F2F2" w:themeFill="background1" w:themeFillShade="F2"/>
+      </w:tcPr>
+    </w:tblStylePr>
+  </w:style>
+  <w:style w:type="table" w:styleId="PlainTable5">
+    <w:name w:val="Plain Table 5"/>
+    <w:basedOn w:val="TableNormal"/>
+    <w:uiPriority w:val="45"/>
+    <w:rsid w:val="00251C7F"/>
+    <w:tblPr>
+      <w:tblStyleRowBandSize w:val="1"/>
+      <w:tblStyleColBandSize w:val="1"/>
+    </w:tblPr>
+    <w:tblStylePr w:type="firstRow">
+      <w:rPr>
+        <w:rFonts w:asciiTheme="majorHAnsi" w:eastAsiaTheme="majorEastAsia" w:hAnsiTheme="majorHAnsi" w:cstheme="majorBidi"/>
+        <w:i/>
+        <w:iCs/>
+        <w:sz w:val="26"/>
+      </w:rPr>
+      <w:tblPr/>
+      <w:tcPr>
+        <w:tcBorders>
+          <w:bottom w:val="single" w:sz="4" w:space="0" w:color="7F7F7F" w:themeColor="text1" w:themeTint="80"/>
+        </w:tcBorders>
+        <w:shd w:val="clear" w:color="auto" w:fill="FFFFFF" w:themeFill="background1"/>
+      </w:tcPr>
+    </w:tblStylePr>
+    <w:tblStylePr w:type="lastRow">
+      <w:rPr>
+        <w:rFonts w:asciiTheme="majorHAnsi" w:eastAsiaTheme="majorEastAsia" w:hAnsiTheme="majorHAnsi" w:cstheme="majorBidi"/>
+        <w:i/>
+        <w:iCs/>
+        <w:sz w:val="26"/>
+      </w:rPr>
+      <w:tblPr/>
+      <w:tcPr>
+        <w:tcBorders>
+          <w:top w:val="single" w:sz="4" w:space="0" w:color="7F7F7F" w:themeColor="text1" w:themeTint="80"/>
+        </w:tcBorders>
+        <w:shd w:val="clear" w:color="auto" w:fill="FFFFFF" w:themeFill="background1"/>
+      </w:tcPr>
+    </w:tblStylePr>
+    <w:tblStylePr w:type="firstCol">
+      <w:pPr>
+        <w:jc w:val="right"/>
+      </w:pPr>
+      <w:rPr>
+        <w:rFonts w:asciiTheme="majorHAnsi" w:eastAsiaTheme="majorEastAsia" w:hAnsiTheme="majorHAnsi" w:cstheme="majorBidi"/>
+        <w:i/>
+        <w:iCs/>
+        <w:sz w:val="26"/>
+      </w:rPr>
+      <w:tblPr/>
+      <w:tcPr>
+        <w:tcBorders>
+          <w:right w:val="single" w:sz="4" w:space="0" w:color="7F7F7F" w:themeColor="text1" w:themeTint="80"/>
+        </w:tcBorders>
+        <w:shd w:val="clear" w:color="auto" w:fill="FFFFFF" w:themeFill="background1"/>
+      </w:tcPr>
+    </w:tblStylePr>
+    <w:tblStylePr w:type="lastCol">
+      <w:rPr>
+        <w:rFonts w:asciiTheme="majorHAnsi" w:eastAsiaTheme="majorEastAsia" w:hAnsiTheme="majorHAnsi" w:cstheme="majorBidi"/>
+        <w:i/>
+        <w:iCs/>
+        <w:sz w:val="26"/>
+      </w:rPr>
+      <w:tblPr/>
+      <w:tcPr>
+        <w:tcBorders>
+          <w:left w:val="single" w:sz="4" w:space="0" w:color="7F7F7F" w:themeColor="text1" w:themeTint="80"/>
+        </w:tcBorders>
+        <w:shd w:val="clear" w:color="auto" w:fill="FFFFFF" w:themeFill="background1"/>
+      </w:tcPr>
+    </w:tblStylePr>
+    <w:tblStylePr w:type="band1Vert">
+      <w:tblPr/>
+      <w:tcPr>
+        <w:shd w:val="clear" w:color="auto" w:fill="F2F2F2" w:themeFill="background1" w:themeFillShade="F2"/>
+      </w:tcPr>
+    </w:tblStylePr>
+    <w:tblStylePr w:type="band1Horz">
+      <w:tblPr/>
+      <w:tcPr>
+        <w:shd w:val="clear" w:color="auto" w:fill="F2F2F2" w:themeFill="background1" w:themeFillShade="F2"/>
+      </w:tcPr>
+    </w:tblStylePr>
+    <w:tblStylePr w:type="neCell">
+      <w:tblPr/>
+      <w:tcPr>
+        <w:tcBorders>
+          <w:left w:val="nil"/>
+        </w:tcBorders>
+      </w:tcPr>
+    </w:tblStylePr>
+    <w:tblStylePr w:type="nwCell">
+      <w:tblPr/>
+      <w:tcPr>
+        <w:tcBorders>
+          <w:right w:val="nil"/>
+        </w:tcBorders>
+      </w:tcPr>
+    </w:tblStylePr>
+    <w:tblStylePr w:type="seCell">
+      <w:tblPr/>
+      <w:tcPr>
+        <w:tcBorders>
+          <w:left w:val="nil"/>
+        </w:tcBorders>
+      </w:tcPr>
+    </w:tblStylePr>
+    <w:tblStylePr w:type="swCell">
+      <w:tblPr/>
+      <w:tcPr>
+        <w:tcBorders>
+          <w:right w:val="nil"/>
+        </w:tcBorders>
+      </w:tcPr>
+    </w:tblStylePr>
+  </w:style>
+  <w:style w:type="table" w:styleId="GridTable1Light">
+    <w:name w:val="Grid Table 1 Light"/>
+    <w:basedOn w:val="TableNormal"/>
+    <w:uiPriority w:val="46"/>
+    <w:rsid w:val="00251C7F"/>
+    <w:tblPr>
+      <w:tblStyleRowBandSize w:val="1"/>
+      <w:tblStyleColBandSize w:val="1"/>
+      <w:tblBorders>
+        <w:top w:val="single" w:sz="4" w:space="0" w:color="999999" w:themeColor="text1" w:themeTint="66"/>
+        <w:left w:val="single" w:sz="4" w:space="0" w:color="999999" w:themeColor="text1" w:themeTint="66"/>
+        <w:bottom w:val="single" w:sz="4" w:space="0" w:color="999999" w:themeColor="text1" w:themeTint="66"/>
+        <w:right w:val="single" w:sz="4" w:space="0" w:color="999999" w:themeColor="text1" w:themeTint="66"/>
+        <w:insideH w:val="single" w:sz="4" w:space="0" w:color="999999" w:themeColor="text1" w:themeTint="66"/>
+        <w:insideV w:val="single" w:sz="4" w:space="0" w:color="999999" w:themeColor="text1" w:themeTint="66"/>
+      </w:tblBorders>
+    </w:tblPr>
+    <w:tblStylePr w:type="firstRow">
+      <w:rPr>
+        <w:b/>
+        <w:bCs/>
+      </w:rPr>
+      <w:tblPr/>
+      <w:tcPr>
+        <w:tcBorders>
+          <w:bottom w:val="single" w:sz="12" w:space="0" w:color="666666" w:themeColor="text1" w:themeTint="99"/>
+        </w:tcBorders>
+      </w:tcPr>
+    </w:tblStylePr>
+    <w:tblStylePr w:type="lastRow">
+      <w:rPr>
+        <w:b/>
+        <w:bCs/>
+      </w:rPr>
+      <w:tblPr/>
+      <w:tcPr>
+        <w:tcBorders>
+          <w:top w:val="double" w:sz="2" w:space="0" w:color="666666" w:themeColor="text1" w:themeTint="99"/>
+        </w:tcBorders>
+      </w:tcPr>
+    </w:tblStylePr>
+    <w:tblStylePr w:type="firstCol">
+      <w:rPr>
+        <w:b/>
+        <w:bCs/>
+      </w:rPr>
+    </w:tblStylePr>
+    <w:tblStylePr w:type="lastCol">
+      <w:rPr>
+        <w:b/>
+        <w:bCs/>
+      </w:rPr>
+    </w:tblStylePr>
   </w:style>
 </w:styles>
 </file>

</xml_diff>